<commit_message>
add featuretools, more whitespace
</commit_message>
<xml_diff>
--- a/resume.docx
+++ b/resume.docx
@@ -30,7 +30,7 @@
           <w:tab w:val="center" w:pos="5399"/>
           <w:tab w:val="left" w:pos="9780"/>
         </w:tabs>
-        <w:spacing w:after="200"/>
+        <w:spacing w:after="100"/>
         <w:ind w:right="-28"/>
         <w:jc w:val="center"/>
         <w:rPr>
@@ -176,38 +176,15 @@
           <w:right w:val="nil"/>
           <w:between w:val="nil"/>
         </w:pBdr>
-        <w:tabs>
-          <w:tab w:val="right" w:pos="10771"/>
-        </w:tabs>
-        <w:spacing w:before="120"/>
-        <w:rPr>
-          <w:rFonts w:ascii="Arial" w:eastAsia="Arial" w:hAnsi="Arial" w:cs="Arial"/>
-          <w:b/>
-          <w:color w:val="000000"/>
-          <w:sz w:val="20"/>
-          <w:szCs w:val="20"/>
-        </w:rPr>
-      </w:pPr>
-      <w:r>
-        <w:rPr>
-          <w:rFonts w:ascii="Arial" w:eastAsia="Arial" w:hAnsi="Arial" w:cs="Arial"/>
-          <w:b/>
-          <w:color w:val="000000"/>
-          <w:sz w:val="20"/>
-          <w:szCs w:val="20"/>
-        </w:rPr>
-        <w:t>University of California, Los Angeles (UCLA)</w:t>
-      </w:r>
-      <w:r>
-        <w:rPr>
-          <w:rFonts w:ascii="Arial" w:eastAsia="Arial" w:hAnsi="Arial" w:cs="Arial"/>
-          <w:b/>
-          <w:color w:val="000000"/>
-          <w:sz w:val="20"/>
-          <w:szCs w:val="20"/>
-        </w:rPr>
-        <w:tab/>
-      </w:r>
+        <w:spacing w:before="120" w:line="276" w:lineRule="auto"/>
+        <w:rPr>
+          <w:rFonts w:ascii="Arial" w:eastAsia="Arial" w:hAnsi="Arial" w:cs="Arial"/>
+          <w:b/>
+          <w:color w:val="000000"/>
+          <w:sz w:val="20"/>
+          <w:szCs w:val="20"/>
+        </w:rPr>
+      </w:pPr>
       <w:r>
         <w:rPr>
           <w:noProof/>
@@ -215,16 +192,16 @@
         <mc:AlternateContent>
           <mc:Choice Requires="wps">
             <w:drawing>
-              <wp:anchor distT="4294967295" distB="4294967295" distL="114300" distR="114300" simplePos="0" relativeHeight="251656192" behindDoc="0" locked="0" layoutInCell="1" hidden="0" allowOverlap="1" wp14:anchorId="2FA5F237" wp14:editId="37C0B98A">
+              <wp:anchor distT="4294967295" distB="4294967295" distL="114300" distR="114300" simplePos="0" relativeHeight="251654656" behindDoc="0" locked="0" layoutInCell="1" hidden="0" allowOverlap="1" wp14:anchorId="2FA5F237" wp14:editId="14863071">
                 <wp:simplePos x="0" y="0"/>
                 <wp:positionH relativeFrom="margin">
-                  <wp:posOffset>12701</wp:posOffset>
+                  <wp:posOffset>14288</wp:posOffset>
                 </wp:positionH>
                 <wp:positionV relativeFrom="paragraph">
-                  <wp:posOffset>17796</wp:posOffset>
+                  <wp:posOffset>17462</wp:posOffset>
                 </wp:positionV>
-                <wp:extent cx="6461467" cy="12700"/>
-                <wp:effectExtent l="0" t="0" r="0" b="0"/>
+                <wp:extent cx="6614795" cy="45719"/>
+                <wp:effectExtent l="0" t="0" r="33655" b="31115"/>
                 <wp:wrapNone/>
                 <wp:docPr id="2" name="Düz Ok Bağlayıcısı 2"/>
                 <wp:cNvGraphicFramePr/>
@@ -234,8 +211,8 @@
                       <wps:cNvCnPr/>
                       <wps:spPr>
                         <a:xfrm>
-                          <a:off x="2115267" y="3780000"/>
-                          <a:ext cx="6461467" cy="0"/>
+                          <a:off x="0" y="0"/>
+                          <a:ext cx="6614795" cy="45719"/>
                         </a:xfrm>
                         <a:prstGeom prst="straightConnector1">
                           <a:avLst/>
@@ -255,28 +232,45 @@
                     </wps:wsp>
                   </a:graphicData>
                 </a:graphic>
+                <wp14:sizeRelH relativeFrom="margin">
+                  <wp14:pctWidth>0</wp14:pctWidth>
+                </wp14:sizeRelH>
+                <wp14:sizeRelV relativeFrom="margin">
+                  <wp14:pctHeight>0</wp14:pctHeight>
+                </wp14:sizeRelV>
               </wp:anchor>
             </w:drawing>
           </mc:Choice>
           <mc:Fallback>
             <w:pict>
-              <v:shapetype w14:anchorId="1FBD89FB" id="_x0000_t32" coordsize="21600,21600" o:spt="32" o:oned="t" path="m,l21600,21600e" filled="f">
+              <v:shapetype w14:anchorId="679567D2" id="_x0000_t32" coordsize="21600,21600" o:spt="32" o:oned="t" path="m,l21600,21600e" filled="f">
                 <v:path arrowok="t" fillok="f" o:connecttype="none"/>
                 <o:lock v:ext="edit" shapetype="t"/>
               </v:shapetype>
-              <v:shape id="Düz Ok Bağlayıcısı 2" o:spid="_x0000_s1026" type="#_x0000_t32" style="position:absolute;margin-left:1pt;margin-top:1.4pt;width:508.8pt;height:1pt;z-index:251656192;visibility:visible;mso-wrap-style:square;mso-wrap-distance-left:9pt;mso-wrap-distance-top:-3e-5mm;mso-wrap-distance-right:9pt;mso-wrap-distance-bottom:-3e-5mm;mso-position-horizontal:absolute;mso-position-horizontal-relative:margin;mso-position-vertical:absolute;mso-position-vertical-relative:text" o:gfxdata="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">
+              <v:shape id="Düz Ok Bağlayıcısı 2" o:spid="_x0000_s1026" type="#_x0000_t32" style="position:absolute;margin-left:1.15pt;margin-top:1.35pt;width:520.85pt;height:3.6pt;z-index:251654656;visibility:visible;mso-wrap-style:square;mso-width-percent:0;mso-height-percent:0;mso-wrap-distance-left:9pt;mso-wrap-distance-top:-3e-5mm;mso-wrap-distance-right:9pt;mso-wrap-distance-bottom:-3e-5mm;mso-position-horizontal:absolute;mso-position-horizontal-relative:margin;mso-position-vertical:absolute;mso-position-vertical-relative:text;mso-width-percent:0;mso-height-percent:0;mso-width-relative:margin;mso-height-relative:margin" o:gfxdata="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">
                 <w10:wrap anchorx="margin"/>
               </v:shape>
             </w:pict>
           </mc:Fallback>
         </mc:AlternateContent>
       </w:r>
+      <w:r>
+        <w:rPr>
+          <w:rFonts w:ascii="Arial" w:eastAsia="Arial" w:hAnsi="Arial" w:cs="Arial"/>
+          <w:b/>
+          <w:color w:val="000000"/>
+          <w:sz w:val="20"/>
+          <w:szCs w:val="20"/>
+        </w:rPr>
+        <w:t>University of California, Los Angeles (UCLA)</w:t>
+      </w:r>
     </w:p>
     <w:p>
       <w:pPr>
         <w:tabs>
-          <w:tab w:val="right" w:pos="10177"/>
+          <w:tab w:val="right" w:pos="10440"/>
         </w:tabs>
+        <w:spacing w:line="276" w:lineRule="auto"/>
         <w:ind w:right="-28"/>
         <w:rPr>
           <w:rFonts w:ascii="Arial" w:eastAsia="Arial" w:hAnsi="Arial" w:cs="Arial"/>
@@ -314,8 +308,9 @@
     <w:p>
       <w:pPr>
         <w:tabs>
-          <w:tab w:val="right" w:pos="10177"/>
+          <w:tab w:val="right" w:pos="10440"/>
         </w:tabs>
+        <w:spacing w:line="276" w:lineRule="auto"/>
         <w:ind w:right="-28"/>
         <w:rPr>
           <w:rFonts w:ascii="Arial" w:eastAsia="Arial" w:hAnsi="Arial" w:cs="Arial"/>
@@ -383,6 +378,7 @@
         <w:tabs>
           <w:tab w:val="right" w:pos="10493"/>
         </w:tabs>
+        <w:spacing w:line="276" w:lineRule="auto"/>
         <w:ind w:left="283" w:right="-28"/>
         <w:rPr>
           <w:rFonts w:ascii="Arial" w:eastAsia="Arial" w:hAnsi="Arial" w:cs="Arial"/>
@@ -429,6 +425,7 @@
         <w:tabs>
           <w:tab w:val="right" w:pos="10493"/>
         </w:tabs>
+        <w:spacing w:line="276" w:lineRule="auto"/>
         <w:ind w:left="283" w:right="-28"/>
         <w:rPr>
           <w:rFonts w:ascii="Arial" w:eastAsia="Arial" w:hAnsi="Arial" w:cs="Arial"/>
@@ -472,29 +469,21 @@
       </w:pPr>
       <w:r>
         <w:rPr>
-          <w:rFonts w:ascii="Arial" w:eastAsia="Arial" w:hAnsi="Arial" w:cs="Arial"/>
-          <w:b/>
-          <w:color w:val="17365D"/>
-        </w:rPr>
-        <w:t>WORK EXPERIENCE</w:t>
-      </w:r>
-      <w:r>
-        <w:rPr>
           <w:noProof/>
         </w:rPr>
         <mc:AlternateContent>
           <mc:Choice Requires="wps">
             <w:drawing>
-              <wp:anchor distT="4294967295" distB="4294967295" distL="114300" distR="114300" simplePos="0" relativeHeight="251658240" behindDoc="0" locked="0" layoutInCell="1" hidden="0" allowOverlap="1" wp14:anchorId="0C7FBA9F" wp14:editId="779AC12A">
+              <wp:anchor distT="4294967295" distB="4294967295" distL="114300" distR="114300" simplePos="0" relativeHeight="251658752" behindDoc="0" locked="0" layoutInCell="1" hidden="0" allowOverlap="1" wp14:anchorId="0C7FBA9F" wp14:editId="3E4AB699">
                 <wp:simplePos x="0" y="0"/>
                 <wp:positionH relativeFrom="margin">
-                  <wp:posOffset>12701</wp:posOffset>
+                  <wp:posOffset>14288</wp:posOffset>
                 </wp:positionH>
                 <wp:positionV relativeFrom="paragraph">
-                  <wp:posOffset>246396</wp:posOffset>
+                  <wp:posOffset>247968</wp:posOffset>
                 </wp:positionV>
-                <wp:extent cx="6456168" cy="12700"/>
-                <wp:effectExtent l="0" t="0" r="0" b="0"/>
+                <wp:extent cx="6615112" cy="45719"/>
+                <wp:effectExtent l="0" t="0" r="33655" b="31115"/>
                 <wp:wrapNone/>
                 <wp:docPr id="4" name="Düz Ok Bağlayıcısı 4"/>
                 <wp:cNvGraphicFramePr/>
@@ -504,8 +493,8 @@
                       <wps:cNvCnPr/>
                       <wps:spPr>
                         <a:xfrm>
-                          <a:off x="2117916" y="3780000"/>
-                          <a:ext cx="6456168" cy="0"/>
+                          <a:off x="0" y="0"/>
+                          <a:ext cx="6615112" cy="45719"/>
                         </a:xfrm>
                         <a:prstGeom prst="straightConnector1">
                           <a:avLst/>
@@ -525,24 +514,38 @@
                     </wps:wsp>
                   </a:graphicData>
                 </a:graphic>
+                <wp14:sizeRelH relativeFrom="margin">
+                  <wp14:pctWidth>0</wp14:pctWidth>
+                </wp14:sizeRelH>
+                <wp14:sizeRelV relativeFrom="margin">
+                  <wp14:pctHeight>0</wp14:pctHeight>
+                </wp14:sizeRelV>
               </wp:anchor>
             </w:drawing>
           </mc:Choice>
           <mc:Fallback>
             <w:pict>
-              <v:shape w14:anchorId="50ECF051" id="Düz Ok Bağlayıcısı 4" o:spid="_x0000_s1026" type="#_x0000_t32" style="position:absolute;margin-left:1pt;margin-top:19.4pt;width:508.35pt;height:1pt;z-index:251658240;visibility:visible;mso-wrap-style:square;mso-wrap-distance-left:9pt;mso-wrap-distance-top:-3e-5mm;mso-wrap-distance-right:9pt;mso-wrap-distance-bottom:-3e-5mm;mso-position-horizontal:absolute;mso-position-horizontal-relative:margin;mso-position-vertical:absolute;mso-position-vertical-relative:text" o:gfxdata="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">
+              <v:shape w14:anchorId="3FC56A64" id="Düz Ok Bağlayıcısı 4" o:spid="_x0000_s1026" type="#_x0000_t32" style="position:absolute;margin-left:1.15pt;margin-top:19.55pt;width:520.85pt;height:3.6pt;z-index:251658752;visibility:visible;mso-wrap-style:square;mso-width-percent:0;mso-height-percent:0;mso-wrap-distance-left:9pt;mso-wrap-distance-top:-3e-5mm;mso-wrap-distance-right:9pt;mso-wrap-distance-bottom:-3e-5mm;mso-position-horizontal:absolute;mso-position-horizontal-relative:margin;mso-position-vertical:absolute;mso-position-vertical-relative:text;mso-width-percent:0;mso-height-percent:0;mso-width-relative:margin;mso-height-relative:margin" o:gfxdata="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">
                 <w10:wrap anchorx="margin"/>
               </v:shape>
             </w:pict>
           </mc:Fallback>
         </mc:AlternateContent>
       </w:r>
+      <w:r>
+        <w:rPr>
+          <w:rFonts w:ascii="Arial" w:eastAsia="Arial" w:hAnsi="Arial" w:cs="Arial"/>
+          <w:b/>
+          <w:color w:val="17365D"/>
+        </w:rPr>
+        <w:t>WORK EXPERIENCE</w:t>
+      </w:r>
     </w:p>
     <w:p>
       <w:pPr>
         <w:tabs>
           <w:tab w:val="right" w:pos="6210"/>
-          <w:tab w:val="right" w:pos="10177"/>
+          <w:tab w:val="right" w:pos="10440"/>
         </w:tabs>
         <w:spacing w:before="80"/>
         <w:ind w:right="-29"/>
@@ -605,9 +608,9 @@
         </w:pBdr>
         <w:tabs>
           <w:tab w:val="right" w:pos="5850"/>
-          <w:tab w:val="right" w:pos="10177"/>
+          <w:tab w:val="right" w:pos="10440"/>
         </w:tabs>
-        <w:spacing w:after="120"/>
+        <w:spacing w:after="80"/>
         <w:ind w:right="-29"/>
         <w:rPr>
           <w:rFonts w:ascii="Arial" w:eastAsia="Arial" w:hAnsi="Arial" w:cs="Arial"/>
@@ -717,7 +720,8 @@
           <w:tab w:val="right" w:pos="7290"/>
           <w:tab w:val="right" w:pos="10799"/>
         </w:tabs>
-        <w:ind w:left="360" w:right="-29" w:hanging="180"/>
+        <w:spacing w:line="276" w:lineRule="auto"/>
+        <w:ind w:left="374" w:right="-29" w:hanging="187"/>
         <w:contextualSpacing/>
         <w:rPr>
           <w:color w:val="000000"/>
@@ -759,24 +763,16 @@
           <w:sz w:val="20"/>
           <w:szCs w:val="20"/>
         </w:rPr>
-        <w:t xml:space="preserve">React, Node.js, </w:t>
-      </w:r>
-      <w:r>
-        <w:rPr>
-          <w:rFonts w:ascii="Arial" w:eastAsia="Arial" w:hAnsi="Arial" w:cs="Arial"/>
-          <w:sz w:val="20"/>
-          <w:szCs w:val="20"/>
-        </w:rPr>
-        <w:t>and</w:t>
-      </w:r>
-      <w:r>
-        <w:rPr>
-          <w:rFonts w:ascii="Arial" w:eastAsia="Arial" w:hAnsi="Arial" w:cs="Arial"/>
-          <w:b/>
-          <w:sz w:val="20"/>
-          <w:szCs w:val="20"/>
-        </w:rPr>
-        <w:t xml:space="preserve"> </w:t>
+        <w:t>React, Node,</w:t>
+      </w:r>
+      <w:r>
+        <w:rPr>
+          <w:rFonts w:ascii="Arial" w:eastAsia="Arial" w:hAnsi="Arial" w:cs="Arial"/>
+          <w:b/>
+          <w:sz w:val="20"/>
+          <w:szCs w:val="20"/>
+        </w:rPr>
+        <w:t xml:space="preserve"> SQL, </w:t>
       </w:r>
       <w:r>
         <w:rPr>
@@ -823,7 +819,8 @@
           <w:tab w:val="right" w:pos="7290"/>
           <w:tab w:val="right" w:pos="10799"/>
         </w:tabs>
-        <w:ind w:left="360" w:right="-29" w:hanging="180"/>
+        <w:spacing w:line="276" w:lineRule="auto"/>
+        <w:ind w:left="374" w:right="-29" w:hanging="187"/>
         <w:contextualSpacing/>
         <w:rPr>
           <w:color w:val="000000"/>
@@ -838,7 +835,79 @@
           <w:sz w:val="20"/>
           <w:szCs w:val="20"/>
         </w:rPr>
-        <w:t>Wrote tracker captur</w:t>
+        <w:t xml:space="preserve">Captured </w:t>
+      </w:r>
+      <w:r>
+        <w:rPr>
+          <w:rFonts w:ascii="Arial" w:eastAsia="Arial" w:hAnsi="Arial" w:cs="Arial"/>
+          <w:color w:val="000000"/>
+          <w:sz w:val="20"/>
+          <w:szCs w:val="20"/>
+        </w:rPr>
+        <w:t>800</w:t>
+      </w:r>
+      <w:r>
+        <w:rPr>
+          <w:rFonts w:ascii="Arial" w:eastAsia="Arial" w:hAnsi="Arial" w:cs="Arial"/>
+          <w:color w:val="000000"/>
+          <w:sz w:val="20"/>
+          <w:szCs w:val="20"/>
+        </w:rPr>
+        <w:t>+ cli</w:t>
+      </w:r>
+      <w:r>
+        <w:rPr>
+          <w:rFonts w:ascii="Arial" w:eastAsia="Arial" w:hAnsi="Arial" w:cs="Arial"/>
+          <w:color w:val="000000"/>
+          <w:sz w:val="20"/>
+          <w:szCs w:val="20"/>
+        </w:rPr>
+        <w:t>cks</w:t>
+      </w:r>
+      <w:r>
+        <w:rPr>
+          <w:rFonts w:ascii="Arial" w:eastAsia="Arial" w:hAnsi="Arial" w:cs="Arial"/>
+          <w:color w:val="000000"/>
+          <w:sz w:val="20"/>
+          <w:szCs w:val="20"/>
+        </w:rPr>
+        <w:t>/</w:t>
+      </w:r>
+      <w:r>
+        <w:rPr>
+          <w:rFonts w:ascii="Arial" w:eastAsia="Arial" w:hAnsi="Arial" w:cs="Arial"/>
+          <w:color w:val="000000"/>
+          <w:sz w:val="20"/>
+          <w:szCs w:val="20"/>
+        </w:rPr>
+        <w:t>week</w:t>
+      </w:r>
+      <w:r>
+        <w:rPr>
+          <w:rFonts w:ascii="Arial" w:eastAsia="Arial" w:hAnsi="Arial" w:cs="Arial"/>
+          <w:color w:val="000000"/>
+          <w:sz w:val="20"/>
+          <w:szCs w:val="20"/>
+        </w:rPr>
+        <w:t xml:space="preserve"> on partner loans</w:t>
+      </w:r>
+      <w:r>
+        <w:rPr>
+          <w:rFonts w:ascii="Arial" w:eastAsia="Arial" w:hAnsi="Arial" w:cs="Arial"/>
+          <w:color w:val="000000"/>
+          <w:sz w:val="20"/>
+          <w:szCs w:val="20"/>
+        </w:rPr>
+        <w:t xml:space="preserve"> using this tracker, g</w:t>
+      </w:r>
+      <w:r>
+        <w:rPr>
+          <w:rFonts w:ascii="Arial" w:eastAsia="Arial" w:hAnsi="Arial" w:cs="Arial"/>
+          <w:color w:val="000000"/>
+          <w:sz w:val="20"/>
+          <w:szCs w:val="20"/>
+        </w:rPr>
+        <w:t>ather</w:t>
       </w:r>
       <w:r>
         <w:rPr>
@@ -856,88 +925,16 @@
           <w:sz w:val="20"/>
           <w:szCs w:val="20"/>
         </w:rPr>
-        <w:t xml:space="preserve"> </w:t>
-      </w:r>
-      <w:r>
-        <w:rPr>
-          <w:rFonts w:ascii="Arial" w:eastAsia="Arial" w:hAnsi="Arial" w:cs="Arial"/>
-          <w:color w:val="000000"/>
-          <w:sz w:val="20"/>
-          <w:szCs w:val="20"/>
-        </w:rPr>
-        <w:t>800</w:t>
-      </w:r>
-      <w:r>
-        <w:rPr>
-          <w:rFonts w:ascii="Arial" w:eastAsia="Arial" w:hAnsi="Arial" w:cs="Arial"/>
-          <w:color w:val="000000"/>
-          <w:sz w:val="20"/>
-          <w:szCs w:val="20"/>
-        </w:rPr>
-        <w:t>+ cli</w:t>
-      </w:r>
-      <w:r>
-        <w:rPr>
-          <w:rFonts w:ascii="Arial" w:eastAsia="Arial" w:hAnsi="Arial" w:cs="Arial"/>
-          <w:color w:val="000000"/>
-          <w:sz w:val="20"/>
-          <w:szCs w:val="20"/>
-        </w:rPr>
-        <w:t>cks</w:t>
-      </w:r>
-      <w:r>
-        <w:rPr>
-          <w:rFonts w:ascii="Arial" w:eastAsia="Arial" w:hAnsi="Arial" w:cs="Arial"/>
-          <w:color w:val="000000"/>
-          <w:sz w:val="20"/>
-          <w:szCs w:val="20"/>
-        </w:rPr>
-        <w:t>/</w:t>
-      </w:r>
-      <w:r>
-        <w:rPr>
-          <w:rFonts w:ascii="Arial" w:eastAsia="Arial" w:hAnsi="Arial" w:cs="Arial"/>
-          <w:color w:val="000000"/>
-          <w:sz w:val="20"/>
-          <w:szCs w:val="20"/>
-        </w:rPr>
-        <w:t>week</w:t>
-      </w:r>
-      <w:r>
-        <w:rPr>
-          <w:rFonts w:ascii="Arial" w:eastAsia="Arial" w:hAnsi="Arial" w:cs="Arial"/>
-          <w:color w:val="000000"/>
-          <w:sz w:val="20"/>
-          <w:szCs w:val="20"/>
-        </w:rPr>
-        <w:t xml:space="preserve"> on partner loans, gathering </w:t>
-      </w:r>
-      <w:r>
-        <w:rPr>
-          <w:rFonts w:ascii="Arial" w:eastAsia="Arial" w:hAnsi="Arial" w:cs="Arial"/>
-          <w:color w:val="000000"/>
-          <w:sz w:val="20"/>
-          <w:szCs w:val="20"/>
-        </w:rPr>
-        <w:t>key</w:t>
-      </w:r>
-      <w:r>
-        <w:rPr>
-          <w:rFonts w:ascii="Arial" w:eastAsia="Arial" w:hAnsi="Arial" w:cs="Arial"/>
-          <w:color w:val="000000"/>
-          <w:sz w:val="20"/>
-          <w:szCs w:val="20"/>
-        </w:rPr>
-        <w:t xml:space="preserve"> business insights</w:t>
-      </w:r>
-      <w:r>
-        <w:rPr>
-          <w:rFonts w:ascii="Arial" w:eastAsia="Arial" w:hAnsi="Arial" w:cs="Arial"/>
-          <w:color w:val="000000"/>
-          <w:sz w:val="20"/>
-          <w:szCs w:val="20"/>
-        </w:rPr>
-        <w:t xml:space="preserve"> on user behavior.</w:t>
+        <w:t xml:space="preserve"> key business insights on user behavior</w:t>
+      </w:r>
+      <w:r>
+        <w:rPr>
+          <w:rFonts w:ascii="Arial" w:eastAsia="Arial" w:hAnsi="Arial" w:cs="Arial"/>
+          <w:color w:val="000000"/>
+          <w:sz w:val="20"/>
+          <w:szCs w:val="20"/>
+        </w:rPr>
+        <w:t>.</w:t>
       </w:r>
     </w:p>
     <w:p>
@@ -957,7 +954,8 @@
           <w:tab w:val="right" w:pos="7290"/>
           <w:tab w:val="right" w:pos="10799"/>
         </w:tabs>
-        <w:ind w:left="360" w:right="-29" w:hanging="180"/>
+        <w:spacing w:line="276" w:lineRule="auto"/>
+        <w:ind w:left="374" w:right="-29" w:hanging="187"/>
         <w:contextualSpacing/>
         <w:rPr>
           <w:color w:val="000000"/>
@@ -990,14 +988,32 @@
           <w:sz w:val="20"/>
           <w:szCs w:val="20"/>
         </w:rPr>
-        <w:t>offers page to preserve idempotency even after a browser refresh.</w:t>
+        <w:t xml:space="preserve">offers page to preserve </w:t>
+      </w:r>
+      <w:r>
+        <w:rPr>
+          <w:rFonts w:ascii="Arial" w:eastAsia="Arial" w:hAnsi="Arial" w:cs="Arial"/>
+          <w:color w:val="000000"/>
+          <w:sz w:val="20"/>
+          <w:szCs w:val="20"/>
+        </w:rPr>
+        <w:t>user’s progress</w:t>
+      </w:r>
+      <w:r>
+        <w:rPr>
+          <w:rFonts w:ascii="Arial" w:eastAsia="Arial" w:hAnsi="Arial" w:cs="Arial"/>
+          <w:color w:val="000000"/>
+          <w:sz w:val="20"/>
+          <w:szCs w:val="20"/>
+        </w:rPr>
+        <w:t xml:space="preserve"> even after a browser refresh.</w:t>
       </w:r>
     </w:p>
     <w:p>
       <w:pPr>
         <w:tabs>
           <w:tab w:val="right" w:pos="6210"/>
-          <w:tab w:val="right" w:pos="10177"/>
+          <w:tab w:val="right" w:pos="10440"/>
         </w:tabs>
         <w:spacing w:before="80"/>
         <w:ind w:right="-29"/>
@@ -1053,9 +1069,9 @@
         </w:pBdr>
         <w:tabs>
           <w:tab w:val="right" w:pos="5850"/>
-          <w:tab w:val="right" w:pos="10177"/>
+          <w:tab w:val="right" w:pos="10440"/>
         </w:tabs>
-        <w:spacing w:after="120"/>
+        <w:spacing w:after="80"/>
         <w:ind w:right="-29"/>
         <w:rPr>
           <w:rFonts w:ascii="Arial" w:eastAsia="Arial" w:hAnsi="Arial" w:cs="Arial"/>
@@ -1128,6 +1144,7 @@
           <w:tab w:val="right" w:pos="7290"/>
           <w:tab w:val="right" w:pos="10799"/>
         </w:tabs>
+        <w:spacing w:line="276" w:lineRule="auto"/>
         <w:ind w:left="360" w:right="-29" w:hanging="180"/>
         <w:contextualSpacing/>
         <w:rPr>
@@ -1193,7 +1210,7 @@
           <w:sz w:val="20"/>
           <w:szCs w:val="20"/>
         </w:rPr>
-        <w:t xml:space="preserve">. </w:t>
+        <w:t>.</w:t>
       </w:r>
     </w:p>
     <w:p>
@@ -1213,6 +1230,7 @@
           <w:tab w:val="right" w:pos="7290"/>
           <w:tab w:val="right" w:pos="10799"/>
         </w:tabs>
+        <w:spacing w:line="276" w:lineRule="auto"/>
         <w:ind w:left="360" w:right="-29" w:hanging="180"/>
         <w:contextualSpacing/>
         <w:rPr>
@@ -1228,7 +1246,16 @@
           <w:sz w:val="20"/>
           <w:szCs w:val="20"/>
         </w:rPr>
-        <w:t xml:space="preserve">Designed full-stack product, </w:t>
+        <w:t>Developed</w:t>
+      </w:r>
+      <w:r>
+        <w:rPr>
+          <w:rFonts w:ascii="Arial" w:eastAsia="Arial" w:hAnsi="Arial" w:cs="Arial"/>
+          <w:color w:val="000000"/>
+          <w:sz w:val="20"/>
+          <w:szCs w:val="20"/>
+        </w:rPr>
+        <w:t xml:space="preserve"> full-stack product, </w:t>
       </w:r>
       <w:r>
         <w:rPr>
@@ -1245,7 +1272,24 @@
           <w:sz w:val="20"/>
           <w:szCs w:val="20"/>
         </w:rPr>
-        <w:t>Spring Boot and JavaFX</w:t>
+        <w:t xml:space="preserve">Spring Boot </w:t>
+      </w:r>
+      <w:r>
+        <w:rPr>
+          <w:rFonts w:ascii="Arial" w:eastAsia="Arial" w:hAnsi="Arial" w:cs="Arial"/>
+          <w:sz w:val="20"/>
+          <w:szCs w:val="20"/>
+        </w:rPr>
+        <w:t>and</w:t>
+      </w:r>
+      <w:r>
+        <w:rPr>
+          <w:rFonts w:ascii="Arial" w:eastAsia="Arial" w:hAnsi="Arial" w:cs="Arial"/>
+          <w:b/>
+          <w:sz w:val="20"/>
+          <w:szCs w:val="20"/>
+        </w:rPr>
+        <w:t xml:space="preserve"> JavaFX</w:t>
       </w:r>
       <w:r>
         <w:rPr>
@@ -1306,128 +1350,6 @@
           <w:szCs w:val="20"/>
         </w:rPr>
         <w:t>.</w:t>
-      </w:r>
-    </w:p>
-    <w:p>
-      <w:pPr>
-        <w:numPr>
-          <w:ilvl w:val="1"/>
-          <w:numId w:val="5"/>
-        </w:numPr>
-        <w:tabs>
-          <w:tab w:val="right" w:pos="7290"/>
-          <w:tab w:val="right" w:pos="10799"/>
-        </w:tabs>
-        <w:ind w:left="566" w:right="-29" w:hanging="150"/>
-        <w:contextualSpacing/>
-        <w:rPr>
-          <w:sz w:val="20"/>
-          <w:szCs w:val="20"/>
-        </w:rPr>
-      </w:pPr>
-      <w:r>
-        <w:rPr>
-          <w:rFonts w:ascii="Arial" w:eastAsia="Arial" w:hAnsi="Arial" w:cs="Arial"/>
-          <w:sz w:val="20"/>
-          <w:szCs w:val="20"/>
-        </w:rPr>
-        <w:t>Created UI that lists installed Veritas apps and their license expiration dates for subscription-based apps.</w:t>
-      </w:r>
-    </w:p>
-    <w:p>
-      <w:pPr>
-        <w:numPr>
-          <w:ilvl w:val="1"/>
-          <w:numId w:val="5"/>
-        </w:numPr>
-        <w:tabs>
-          <w:tab w:val="right" w:pos="7290"/>
-          <w:tab w:val="right" w:pos="10799"/>
-        </w:tabs>
-        <w:ind w:left="566" w:right="-29" w:hanging="150"/>
-        <w:contextualSpacing/>
-        <w:rPr>
-          <w:sz w:val="20"/>
-          <w:szCs w:val="20"/>
-        </w:rPr>
-      </w:pPr>
-      <w:r>
-        <w:rPr>
-          <w:rFonts w:ascii="Arial" w:eastAsia="Arial" w:hAnsi="Arial" w:cs="Arial"/>
-          <w:sz w:val="20"/>
-          <w:szCs w:val="20"/>
-        </w:rPr>
-        <w:t>Developed login UI that automatically activates Veritas desktop apps purchased by the logged-in user.</w:t>
-      </w:r>
-    </w:p>
-    <w:p>
-      <w:pPr>
-        <w:numPr>
-          <w:ilvl w:val="1"/>
-          <w:numId w:val="5"/>
-        </w:numPr>
-        <w:tabs>
-          <w:tab w:val="right" w:pos="7290"/>
-          <w:tab w:val="right" w:pos="10799"/>
-        </w:tabs>
-        <w:ind w:left="566" w:right="-29" w:hanging="150"/>
-        <w:contextualSpacing/>
-        <w:rPr>
-          <w:sz w:val="20"/>
-          <w:szCs w:val="20"/>
-        </w:rPr>
-      </w:pPr>
-      <w:r>
-        <w:rPr>
-          <w:rFonts w:ascii="Arial" w:eastAsia="Arial" w:hAnsi="Arial" w:cs="Arial"/>
-          <w:sz w:val="20"/>
-          <w:szCs w:val="20"/>
-        </w:rPr>
-        <w:t xml:space="preserve">Integrated </w:t>
-      </w:r>
-      <w:r>
-        <w:rPr>
-          <w:rFonts w:ascii="Arial" w:eastAsia="Arial" w:hAnsi="Arial" w:cs="Arial"/>
-          <w:b/>
-          <w:sz w:val="20"/>
-          <w:szCs w:val="20"/>
-        </w:rPr>
-        <w:t>RSA-2048 encryption</w:t>
-      </w:r>
-      <w:r>
-        <w:rPr>
-          <w:rFonts w:ascii="Arial" w:eastAsia="Arial" w:hAnsi="Arial" w:cs="Arial"/>
-          <w:sz w:val="20"/>
-          <w:szCs w:val="20"/>
-        </w:rPr>
-        <w:t xml:space="preserve"> in order to securely store passwords on disk so users log in only once.</w:t>
-      </w:r>
-    </w:p>
-    <w:p>
-      <w:pPr>
-        <w:numPr>
-          <w:ilvl w:val="1"/>
-          <w:numId w:val="5"/>
-        </w:numPr>
-        <w:tabs>
-          <w:tab w:val="right" w:pos="7290"/>
-          <w:tab w:val="right" w:pos="10799"/>
-        </w:tabs>
-        <w:ind w:left="566" w:right="-29" w:hanging="150"/>
-        <w:contextualSpacing/>
-        <w:rPr>
-          <w:rFonts w:ascii="Arial" w:eastAsia="Arial" w:hAnsi="Arial" w:cs="Arial"/>
-          <w:sz w:val="20"/>
-          <w:szCs w:val="20"/>
-        </w:rPr>
-      </w:pPr>
-      <w:r>
-        <w:rPr>
-          <w:rFonts w:ascii="Arial" w:eastAsia="Arial" w:hAnsi="Arial" w:cs="Arial"/>
-          <w:sz w:val="20"/>
-          <w:szCs w:val="20"/>
-        </w:rPr>
-        <w:t>Prevented the need for users to memorize passwords and subscription keys, thereby improving productivity.</w:t>
       </w:r>
     </w:p>
     <w:p>
@@ -1443,6 +1365,7 @@
           <w:right w:val="nil"/>
           <w:between w:val="nil"/>
         </w:pBdr>
+        <w:spacing w:line="276" w:lineRule="auto"/>
         <w:ind w:left="360" w:hanging="180"/>
         <w:contextualSpacing/>
         <w:rPr>
@@ -1549,7 +1472,7 @@
           <w:sz w:val="20"/>
           <w:szCs w:val="20"/>
         </w:rPr>
-        <w:t>, saving companies time and money by eliminat</w:t>
+        <w:t>, saving time and money by eliminat</w:t>
       </w:r>
       <w:r>
         <w:rPr>
@@ -1590,6 +1513,7 @@
           <w:right w:val="nil"/>
           <w:between w:val="nil"/>
         </w:pBdr>
+        <w:spacing w:line="276" w:lineRule="auto"/>
         <w:ind w:left="360" w:hanging="180"/>
         <w:contextualSpacing/>
         <w:rPr>
@@ -1613,7 +1537,7 @@
           <w:sz w:val="20"/>
           <w:szCs w:val="20"/>
         </w:rPr>
-        <w:t xml:space="preserve">navigation experience of license management pane for </w:t>
+        <w:t xml:space="preserve">navigation experience for </w:t>
       </w:r>
       <w:r>
         <w:rPr>
@@ -1676,7 +1600,7 @@
           <w:sz w:val="20"/>
           <w:szCs w:val="20"/>
         </w:rPr>
-        <w:t xml:space="preserve">. </w:t>
+        <w:t>.</w:t>
       </w:r>
     </w:p>
     <w:p>
@@ -1692,7 +1616,8 @@
           <w:right w:val="nil"/>
           <w:between w:val="nil"/>
         </w:pBdr>
-        <w:ind w:left="360" w:hanging="180"/>
+        <w:spacing w:after="120" w:line="276" w:lineRule="auto"/>
+        <w:ind w:left="374" w:hanging="187"/>
         <w:contextualSpacing/>
         <w:rPr>
           <w:color w:val="000000"/>
@@ -1706,124 +1631,83 @@
           <w:sz w:val="20"/>
           <w:szCs w:val="20"/>
         </w:rPr>
-        <w:t xml:space="preserve">Extended </w:t>
-      </w:r>
-      <w:r>
-        <w:rPr>
-          <w:rFonts w:ascii="Arial" w:eastAsia="Arial" w:hAnsi="Arial" w:cs="Arial"/>
-          <w:b/>
-          <w:sz w:val="20"/>
-          <w:szCs w:val="20"/>
-        </w:rPr>
-        <w:t>Oracle SQL</w:t>
-      </w:r>
-      <w:r>
-        <w:rPr>
-          <w:rFonts w:ascii="Arial" w:eastAsia="Arial" w:hAnsi="Arial" w:cs="Arial"/>
-          <w:sz w:val="20"/>
-          <w:szCs w:val="20"/>
-        </w:rPr>
-        <w:t xml:space="preserve"> database API in </w:t>
-      </w:r>
-      <w:r>
-        <w:rPr>
-          <w:rFonts w:ascii="Arial" w:eastAsia="Arial" w:hAnsi="Arial" w:cs="Arial"/>
-          <w:b/>
-          <w:sz w:val="20"/>
-          <w:szCs w:val="20"/>
-        </w:rPr>
-        <w:t>Spring Boot</w:t>
-      </w:r>
-      <w:r>
-        <w:rPr>
-          <w:rFonts w:ascii="Arial" w:eastAsia="Arial" w:hAnsi="Arial" w:cs="Arial"/>
-          <w:sz w:val="20"/>
-          <w:szCs w:val="20"/>
-        </w:rPr>
-        <w:t xml:space="preserve"> to provide entitlement insights. </w:t>
+        <w:t xml:space="preserve">Organized events </w:t>
+      </w:r>
+      <w:r>
+        <w:rPr>
+          <w:rFonts w:ascii="Arial" w:eastAsia="Arial" w:hAnsi="Arial" w:cs="Arial"/>
+          <w:sz w:val="20"/>
+          <w:szCs w:val="20"/>
+        </w:rPr>
+        <w:t>as a lead intern</w:t>
+      </w:r>
+      <w:r>
+        <w:rPr>
+          <w:rFonts w:ascii="Arial" w:eastAsia="Arial" w:hAnsi="Arial" w:cs="Arial"/>
+          <w:sz w:val="20"/>
+          <w:szCs w:val="20"/>
+        </w:rPr>
+        <w:t xml:space="preserve"> </w:t>
+      </w:r>
+      <w:r>
+        <w:rPr>
+          <w:rFonts w:ascii="Arial" w:eastAsia="Arial" w:hAnsi="Arial" w:cs="Arial"/>
+          <w:sz w:val="20"/>
+          <w:szCs w:val="20"/>
+        </w:rPr>
+        <w:t>and wrote articles on Veritas’ on-campus life with interns.</w:t>
       </w:r>
     </w:p>
     <w:p>
       <w:pPr>
-        <w:numPr>
-          <w:ilvl w:val="0"/>
-          <w:numId w:val="3"/>
-        </w:numPr>
-        <w:pBdr>
-          <w:top w:val="nil"/>
-          <w:left w:val="nil"/>
-          <w:bottom w:val="nil"/>
-          <w:right w:val="nil"/>
-          <w:between w:val="nil"/>
-        </w:pBdr>
-        <w:spacing w:after="120"/>
-        <w:ind w:left="374" w:hanging="187"/>
-        <w:contextualSpacing/>
-        <w:rPr>
-          <w:color w:val="000000"/>
-          <w:sz w:val="20"/>
-          <w:szCs w:val="20"/>
-        </w:rPr>
-      </w:pPr>
-      <w:r>
-        <w:rPr>
-          <w:rFonts w:ascii="Arial" w:eastAsia="Arial" w:hAnsi="Arial" w:cs="Arial"/>
-          <w:sz w:val="20"/>
-          <w:szCs w:val="20"/>
-        </w:rPr>
-        <w:t>Organized events and wrote articles on Veritas’ on-campus life with interns in the capacity of a lead intern.</w:t>
+        <w:tabs>
+          <w:tab w:val="right" w:pos="10440"/>
+        </w:tabs>
+        <w:spacing w:before="200"/>
+        <w:ind w:right="-29"/>
+        <w:rPr>
+          <w:rFonts w:ascii="Arial" w:eastAsia="Arial" w:hAnsi="Arial" w:cs="Arial"/>
+          <w:color w:val="000000"/>
+          <w:sz w:val="20"/>
+          <w:szCs w:val="20"/>
+        </w:rPr>
+      </w:pPr>
+      <w:r>
+        <w:rPr>
+          <w:rFonts w:ascii="Arial" w:eastAsia="Arial" w:hAnsi="Arial" w:cs="Arial"/>
+          <w:b/>
+          <w:color w:val="000000"/>
+          <w:sz w:val="20"/>
+          <w:szCs w:val="20"/>
+        </w:rPr>
+        <w:t>Howard Hughes Medical Institute, Ozcan Research Group</w:t>
+      </w:r>
+      <w:r>
+        <w:rPr>
+          <w:rFonts w:ascii="Arial" w:eastAsia="Arial" w:hAnsi="Arial" w:cs="Arial"/>
+          <w:b/>
+          <w:color w:val="000000"/>
+          <w:sz w:val="20"/>
+          <w:szCs w:val="20"/>
+        </w:rPr>
+        <w:tab/>
+      </w:r>
+      <w:r>
+        <w:rPr>
+          <w:rFonts w:ascii="Arial" w:eastAsia="Arial" w:hAnsi="Arial" w:cs="Arial"/>
+          <w:sz w:val="20"/>
+          <w:szCs w:val="20"/>
+        </w:rPr>
+        <w:t>Los Angeles, CA</w:t>
       </w:r>
     </w:p>
     <w:p>
       <w:pPr>
         <w:tabs>
-          <w:tab w:val="right" w:pos="10177"/>
+          <w:tab w:val="right" w:pos="7290"/>
+          <w:tab w:val="right" w:pos="10440"/>
         </w:tabs>
-        <w:spacing w:before="240"/>
-        <w:ind w:right="-29"/>
-        <w:rPr>
-          <w:rFonts w:ascii="Arial" w:eastAsia="Arial" w:hAnsi="Arial" w:cs="Arial"/>
-          <w:color w:val="000000"/>
-          <w:sz w:val="20"/>
-          <w:szCs w:val="20"/>
-        </w:rPr>
-      </w:pPr>
-      <w:r>
-        <w:rPr>
-          <w:rFonts w:ascii="Arial" w:eastAsia="Arial" w:hAnsi="Arial" w:cs="Arial"/>
-          <w:b/>
-          <w:color w:val="000000"/>
-          <w:sz w:val="20"/>
-          <w:szCs w:val="20"/>
-        </w:rPr>
-        <w:t>Howard Hughes Medical Institute, Ozcan Research Group</w:t>
-      </w:r>
-      <w:r>
-        <w:rPr>
-          <w:rFonts w:ascii="Arial" w:eastAsia="Arial" w:hAnsi="Arial" w:cs="Arial"/>
-          <w:b/>
-          <w:color w:val="000000"/>
-          <w:sz w:val="20"/>
-          <w:szCs w:val="20"/>
-        </w:rPr>
-        <w:tab/>
-      </w:r>
-      <w:r>
-        <w:rPr>
-          <w:rFonts w:ascii="Arial" w:eastAsia="Arial" w:hAnsi="Arial" w:cs="Arial"/>
-          <w:sz w:val="20"/>
-          <w:szCs w:val="20"/>
-        </w:rPr>
-        <w:t>Los Angeles, CA</w:t>
-      </w:r>
-    </w:p>
-    <w:p>
-      <w:pPr>
-        <w:tabs>
-          <w:tab w:val="right" w:pos="7290"/>
-          <w:tab w:val="right" w:pos="10177"/>
-        </w:tabs>
-        <w:spacing w:after="120"/>
+        <w:spacing w:after="80"/>
         <w:ind w:right="-29"/>
         <w:rPr>
           <w:rFonts w:ascii="Arial" w:eastAsia="Arial" w:hAnsi="Arial" w:cs="Arial"/>
@@ -1889,6 +1773,58 @@
           <w:right w:val="nil"/>
           <w:between w:val="nil"/>
         </w:pBdr>
+        <w:spacing w:line="276" w:lineRule="auto"/>
+        <w:ind w:right="-28" w:hanging="180"/>
+        <w:contextualSpacing/>
+        <w:rPr>
+          <w:color w:val="000000"/>
+          <w:sz w:val="20"/>
+          <w:szCs w:val="20"/>
+          <w:highlight w:val="white"/>
+        </w:rPr>
+      </w:pPr>
+      <w:r>
+        <w:rPr>
+          <w:rFonts w:ascii="Arial" w:eastAsia="Arial" w:hAnsi="Arial" w:cs="Arial"/>
+          <w:color w:val="000000"/>
+          <w:sz w:val="20"/>
+          <w:szCs w:val="20"/>
+        </w:rPr>
+        <w:t xml:space="preserve">Contributed to 3 </w:t>
+      </w:r>
+      <w:r>
+        <w:rPr>
+          <w:rFonts w:ascii="Arial" w:eastAsia="Arial" w:hAnsi="Arial" w:cs="Arial"/>
+          <w:color w:val="000000"/>
+          <w:sz w:val="20"/>
+          <w:szCs w:val="20"/>
+        </w:rPr>
+        <w:t xml:space="preserve">academic </w:t>
+      </w:r>
+      <w:r>
+        <w:rPr>
+          <w:rFonts w:ascii="Arial" w:eastAsia="Arial" w:hAnsi="Arial" w:cs="Arial"/>
+          <w:color w:val="000000"/>
+          <w:sz w:val="20"/>
+          <w:szCs w:val="20"/>
+        </w:rPr>
+        <w:t>papers, 3 conference proceedings and 4 oral presentations overall.</w:t>
+      </w:r>
+    </w:p>
+    <w:p>
+      <w:pPr>
+        <w:numPr>
+          <w:ilvl w:val="0"/>
+          <w:numId w:val="6"/>
+        </w:numPr>
+        <w:pBdr>
+          <w:top w:val="nil"/>
+          <w:left w:val="nil"/>
+          <w:bottom w:val="nil"/>
+          <w:right w:val="nil"/>
+          <w:between w:val="nil"/>
+        </w:pBdr>
+        <w:spacing w:line="276" w:lineRule="auto"/>
         <w:ind w:right="-28" w:hanging="180"/>
         <w:contextualSpacing/>
         <w:rPr>
@@ -1921,6 +1857,7 @@
           <w:right w:val="nil"/>
           <w:between w:val="nil"/>
         </w:pBdr>
+        <w:spacing w:line="276" w:lineRule="auto"/>
         <w:ind w:left="630" w:right="-28" w:hanging="180"/>
         <w:contextualSpacing/>
         <w:rPr>
@@ -1937,7 +1874,7 @@
           <w:szCs w:val="20"/>
           <w:highlight w:val="white"/>
         </w:rPr>
-        <w:t>Developed</w:t>
+        <w:t xml:space="preserve">Raised </w:t>
       </w:r>
       <w:r>
         <w:rPr>
@@ -1947,19 +1884,138 @@
           <w:szCs w:val="20"/>
           <w:highlight w:val="white"/>
         </w:rPr>
+        <w:t>sickle cell anemia</w:t>
+      </w:r>
+      <w:r>
+        <w:rPr>
+          <w:rFonts w:ascii="Arial" w:eastAsia="Arial" w:hAnsi="Arial" w:cs="Arial"/>
+          <w:sz w:val="20"/>
+          <w:szCs w:val="20"/>
+          <w:highlight w:val="white"/>
+        </w:rPr>
+        <w:t xml:space="preserve"> detection accuracy </w:t>
+      </w:r>
+      <w:r>
+        <w:rPr>
+          <w:rFonts w:ascii="Arial" w:eastAsia="Arial" w:hAnsi="Arial" w:cs="Arial"/>
+          <w:color w:val="000000"/>
+          <w:sz w:val="20"/>
+          <w:szCs w:val="20"/>
+          <w:highlight w:val="white"/>
+        </w:rPr>
+        <w:t>f</w:t>
+      </w:r>
+      <w:r>
+        <w:rPr>
+          <w:rFonts w:ascii="Arial" w:eastAsia="Arial" w:hAnsi="Arial" w:cs="Arial"/>
+          <w:sz w:val="20"/>
+          <w:szCs w:val="20"/>
+          <w:highlight w:val="white"/>
+        </w:rPr>
+        <w:t>rom portable microscope images from 75% to 92%</w:t>
+      </w:r>
+      <w:r>
+        <w:rPr>
+          <w:rFonts w:ascii="Arial" w:eastAsia="Arial" w:hAnsi="Arial" w:cs="Arial"/>
+          <w:color w:val="000000"/>
+          <w:sz w:val="20"/>
+          <w:szCs w:val="20"/>
+          <w:highlight w:val="white"/>
+        </w:rPr>
+        <w:t xml:space="preserve"> by developing </w:t>
+      </w:r>
+      <w:r>
+        <w:rPr>
+          <w:rFonts w:ascii="Arial" w:eastAsia="Arial" w:hAnsi="Arial" w:cs="Arial"/>
+          <w:b/>
+          <w:color w:val="000000"/>
+          <w:sz w:val="20"/>
+          <w:szCs w:val="20"/>
+          <w:highlight w:val="white"/>
+        </w:rPr>
+        <w:t>MATLAB</w:t>
+      </w:r>
+      <w:r>
+        <w:rPr>
+          <w:rFonts w:ascii="Arial" w:eastAsia="Arial" w:hAnsi="Arial" w:cs="Arial"/>
+          <w:color w:val="000000"/>
+          <w:sz w:val="20"/>
+          <w:szCs w:val="20"/>
+          <w:highlight w:val="white"/>
+        </w:rPr>
+        <w:t xml:space="preserve">-based </w:t>
+      </w:r>
+      <w:r>
+        <w:rPr>
+          <w:rFonts w:ascii="Arial" w:eastAsia="Arial" w:hAnsi="Arial" w:cs="Arial"/>
+          <w:b/>
+          <w:sz w:val="20"/>
+          <w:szCs w:val="20"/>
+          <w:highlight w:val="white"/>
+        </w:rPr>
+        <w:t>m</w:t>
+      </w:r>
+      <w:r>
+        <w:rPr>
+          <w:rFonts w:ascii="Arial" w:eastAsia="Arial" w:hAnsi="Arial" w:cs="Arial"/>
+          <w:b/>
+          <w:sz w:val="20"/>
+          <w:szCs w:val="20"/>
+          <w:highlight w:val="white"/>
+        </w:rPr>
+        <w:t xml:space="preserve">achine </w:t>
+      </w:r>
+      <w:r>
+        <w:rPr>
+          <w:rFonts w:ascii="Arial" w:eastAsia="Arial" w:hAnsi="Arial" w:cs="Arial"/>
+          <w:b/>
+          <w:sz w:val="20"/>
+          <w:szCs w:val="20"/>
+          <w:highlight w:val="white"/>
+        </w:rPr>
+        <w:t>l</w:t>
+      </w:r>
+      <w:r>
+        <w:rPr>
+          <w:rFonts w:ascii="Arial" w:eastAsia="Arial" w:hAnsi="Arial" w:cs="Arial"/>
+          <w:b/>
+          <w:sz w:val="20"/>
+          <w:szCs w:val="20"/>
+          <w:highlight w:val="white"/>
+        </w:rPr>
+        <w:t>earning</w:t>
+      </w:r>
+      <w:r>
+        <w:rPr>
+          <w:rFonts w:ascii="Arial" w:eastAsia="Arial" w:hAnsi="Arial" w:cs="Arial"/>
+          <w:color w:val="000000"/>
+          <w:sz w:val="20"/>
+          <w:szCs w:val="20"/>
+          <w:highlight w:val="white"/>
+        </w:rPr>
+        <w:t xml:space="preserve"> image-analysis software</w:t>
+      </w:r>
+      <w:r>
+        <w:rPr>
+          <w:rFonts w:ascii="Arial" w:eastAsia="Arial" w:hAnsi="Arial" w:cs="Arial"/>
+          <w:sz w:val="20"/>
+          <w:szCs w:val="20"/>
+          <w:highlight w:val="white"/>
+        </w:rPr>
         <w:t xml:space="preserve"> </w:t>
       </w:r>
       <w:r>
         <w:rPr>
           <w:rFonts w:ascii="Arial" w:eastAsia="Arial" w:hAnsi="Arial" w:cs="Arial"/>
-          <w:b/>
           <w:color w:val="000000"/>
           <w:sz w:val="20"/>
           <w:szCs w:val="20"/>
           <w:highlight w:val="white"/>
         </w:rPr>
-        <w:t>MATLAB</w:t>
-      </w:r>
+        <w:t>using</w:t>
+      </w:r>
+      <w:bookmarkStart w:id="0" w:name="_GoBack"/>
+      <w:bookmarkEnd w:id="0"/>
       <w:r>
         <w:rPr>
           <w:rFonts w:ascii="Arial" w:eastAsia="Arial" w:hAnsi="Arial" w:cs="Arial"/>
@@ -1968,74 +2024,117 @@
           <w:szCs w:val="20"/>
           <w:highlight w:val="white"/>
         </w:rPr>
-        <w:t xml:space="preserve">-based </w:t>
-      </w:r>
-      <w:r>
-        <w:rPr>
-          <w:rFonts w:ascii="Arial" w:eastAsia="Arial" w:hAnsi="Arial" w:cs="Arial"/>
-          <w:b/>
+        <w:t xml:space="preserve"> </w:t>
+      </w:r>
+      <w:r>
+        <w:rPr>
+          <w:rFonts w:ascii="Arial" w:eastAsia="Arial" w:hAnsi="Arial" w:cs="Arial"/>
+          <w:color w:val="000000"/>
           <w:sz w:val="20"/>
           <w:szCs w:val="20"/>
           <w:highlight w:val="white"/>
         </w:rPr>
-        <w:t>Machine Learning</w:t>
-      </w:r>
-      <w:r>
-        <w:rPr>
-          <w:rFonts w:ascii="Arial" w:eastAsia="Arial" w:hAnsi="Arial" w:cs="Arial"/>
-          <w:color w:val="000000"/>
+        <w:t xml:space="preserve">a </w:t>
+      </w:r>
+      <w:r>
+        <w:rPr>
+          <w:rFonts w:ascii="Arial" w:eastAsia="Arial" w:hAnsi="Arial" w:cs="Arial"/>
           <w:sz w:val="20"/>
           <w:szCs w:val="20"/>
           <w:highlight w:val="white"/>
         </w:rPr>
-        <w:t xml:space="preserve"> image-analysis software</w:t>
-      </w:r>
-      <w:r>
-        <w:rPr>
-          <w:rFonts w:ascii="Arial" w:eastAsia="Arial" w:hAnsi="Arial" w:cs="Arial"/>
+        <w:t>B</w:t>
+      </w:r>
+      <w:r>
+        <w:rPr>
+          <w:rFonts w:ascii="Arial" w:eastAsia="Arial" w:hAnsi="Arial" w:cs="Arial"/>
+          <w:color w:val="000000"/>
           <w:sz w:val="20"/>
           <w:szCs w:val="20"/>
           <w:highlight w:val="white"/>
         </w:rPr>
+        <w:t xml:space="preserve">oosted </w:t>
+      </w:r>
+      <w:r>
+        <w:rPr>
+          <w:rFonts w:ascii="Arial" w:eastAsia="Arial" w:hAnsi="Arial" w:cs="Arial"/>
+          <w:sz w:val="20"/>
+          <w:szCs w:val="20"/>
+          <w:highlight w:val="white"/>
+        </w:rPr>
+        <w:t>T</w:t>
+      </w:r>
+      <w:r>
+        <w:rPr>
+          <w:rFonts w:ascii="Arial" w:eastAsia="Arial" w:hAnsi="Arial" w:cs="Arial"/>
+          <w:color w:val="000000"/>
+          <w:sz w:val="20"/>
+          <w:szCs w:val="20"/>
+          <w:highlight w:val="white"/>
+        </w:rPr>
+        <w:t>ree</w:t>
+      </w:r>
+      <w:r>
+        <w:rPr>
+          <w:rFonts w:ascii="Arial" w:eastAsia="Arial" w:hAnsi="Arial" w:cs="Arial"/>
+          <w:color w:val="000000"/>
+          <w:sz w:val="20"/>
+          <w:szCs w:val="20"/>
+          <w:highlight w:val="white"/>
+        </w:rPr>
+        <w:t xml:space="preserve"> and</w:t>
+      </w:r>
+      <w:r>
+        <w:rPr>
+          <w:rFonts w:ascii="Arial" w:eastAsia="Arial" w:hAnsi="Arial" w:cs="Arial"/>
+          <w:color w:val="000000"/>
+          <w:sz w:val="20"/>
+          <w:szCs w:val="20"/>
+          <w:highlight w:val="white"/>
+        </w:rPr>
         <w:t xml:space="preserve"> </w:t>
       </w:r>
       <w:r>
         <w:rPr>
           <w:rFonts w:ascii="Arial" w:eastAsia="Arial" w:hAnsi="Arial" w:cs="Arial"/>
-          <w:color w:val="000000"/>
+          <w:b/>
           <w:sz w:val="20"/>
           <w:szCs w:val="20"/>
           <w:highlight w:val="white"/>
         </w:rPr>
-        <w:t>(</w:t>
-      </w:r>
-      <w:r>
-        <w:rPr>
-          <w:rFonts w:ascii="Arial" w:eastAsia="Arial" w:hAnsi="Arial" w:cs="Arial"/>
+        <w:t>n</w:t>
+      </w:r>
+      <w:r>
+        <w:rPr>
+          <w:rFonts w:ascii="Arial" w:eastAsia="Arial" w:hAnsi="Arial" w:cs="Arial"/>
+          <w:b/>
+          <w:color w:val="000000"/>
           <w:sz w:val="20"/>
           <w:szCs w:val="20"/>
           <w:highlight w:val="white"/>
         </w:rPr>
-        <w:t>B</w:t>
-      </w:r>
-      <w:r>
-        <w:rPr>
-          <w:rFonts w:ascii="Arial" w:eastAsia="Arial" w:hAnsi="Arial" w:cs="Arial"/>
-          <w:color w:val="000000"/>
+        <w:t xml:space="preserve">eural </w:t>
+      </w:r>
+      <w:r>
+        <w:rPr>
+          <w:rFonts w:ascii="Arial" w:eastAsia="Arial" w:hAnsi="Arial" w:cs="Arial"/>
+          <w:b/>
           <w:sz w:val="20"/>
           <w:szCs w:val="20"/>
           <w:highlight w:val="white"/>
         </w:rPr>
-        <w:t xml:space="preserve">oosted </w:t>
-      </w:r>
-      <w:r>
-        <w:rPr>
-          <w:rFonts w:ascii="Arial" w:eastAsia="Arial" w:hAnsi="Arial" w:cs="Arial"/>
+        <w:t>n</w:t>
+      </w:r>
+      <w:r>
+        <w:rPr>
+          <w:rFonts w:ascii="Arial" w:eastAsia="Arial" w:hAnsi="Arial" w:cs="Arial"/>
+          <w:b/>
+          <w:color w:val="000000"/>
           <w:sz w:val="20"/>
           <w:szCs w:val="20"/>
           <w:highlight w:val="white"/>
         </w:rPr>
-        <w:t>T</w:t>
+        <w:t>etwork</w:t>
       </w:r>
       <w:r>
         <w:rPr>
@@ -2045,83 +2144,7 @@
           <w:szCs w:val="20"/>
           <w:highlight w:val="white"/>
         </w:rPr>
-        <w:t xml:space="preserve">ree </w:t>
-      </w:r>
-      <w:r>
-        <w:rPr>
-          <w:rFonts w:ascii="Arial" w:eastAsia="Arial" w:hAnsi="Arial" w:cs="Arial"/>
-          <w:sz w:val="20"/>
-          <w:szCs w:val="20"/>
-          <w:highlight w:val="white"/>
-        </w:rPr>
-        <w:t>N</w:t>
-      </w:r>
-      <w:r>
-        <w:rPr>
-          <w:rFonts w:ascii="Arial" w:eastAsia="Arial" w:hAnsi="Arial" w:cs="Arial"/>
-          <w:color w:val="000000"/>
-          <w:sz w:val="20"/>
-          <w:szCs w:val="20"/>
-          <w:highlight w:val="white"/>
-        </w:rPr>
-        <w:t xml:space="preserve">eural </w:t>
-      </w:r>
-      <w:r>
-        <w:rPr>
-          <w:rFonts w:ascii="Arial" w:eastAsia="Arial" w:hAnsi="Arial" w:cs="Arial"/>
-          <w:sz w:val="20"/>
-          <w:szCs w:val="20"/>
-          <w:highlight w:val="white"/>
-        </w:rPr>
-        <w:t>N</w:t>
-      </w:r>
-      <w:r>
-        <w:rPr>
-          <w:rFonts w:ascii="Arial" w:eastAsia="Arial" w:hAnsi="Arial" w:cs="Arial"/>
-          <w:color w:val="000000"/>
-          <w:sz w:val="20"/>
-          <w:szCs w:val="20"/>
-          <w:highlight w:val="white"/>
-        </w:rPr>
-        <w:t xml:space="preserve">etwork) </w:t>
-      </w:r>
-      <w:r>
-        <w:rPr>
-          <w:rFonts w:ascii="Arial" w:eastAsia="Arial" w:hAnsi="Arial" w:cs="Arial"/>
-          <w:sz w:val="20"/>
-          <w:szCs w:val="20"/>
-          <w:highlight w:val="white"/>
-        </w:rPr>
-        <w:t xml:space="preserve">detecting </w:t>
-      </w:r>
-      <w:r>
-        <w:rPr>
-          <w:rFonts w:ascii="Arial" w:eastAsia="Arial" w:hAnsi="Arial" w:cs="Arial"/>
-          <w:color w:val="000000"/>
-          <w:sz w:val="20"/>
-          <w:szCs w:val="20"/>
-          <w:highlight w:val="white"/>
-        </w:rPr>
-        <w:t>sickle cell anemia f</w:t>
-      </w:r>
-      <w:r>
-        <w:rPr>
-          <w:rFonts w:ascii="Arial" w:eastAsia="Arial" w:hAnsi="Arial" w:cs="Arial"/>
-          <w:sz w:val="20"/>
-          <w:szCs w:val="20"/>
-          <w:highlight w:val="white"/>
-        </w:rPr>
-        <w:t>rom portable microscope images, raising detection accuracy from 75% to 92%</w:t>
-      </w:r>
-      <w:r>
-        <w:rPr>
-          <w:rFonts w:ascii="Arial" w:eastAsia="Arial" w:hAnsi="Arial" w:cs="Arial"/>
-          <w:color w:val="000000"/>
-          <w:sz w:val="20"/>
-          <w:szCs w:val="20"/>
-          <w:highlight w:val="white"/>
-        </w:rPr>
-        <w:t xml:space="preserve">. </w:t>
+        <w:t>.</w:t>
       </w:r>
     </w:p>
     <w:p>
@@ -2137,6 +2160,7 @@
           <w:right w:val="nil"/>
           <w:between w:val="nil"/>
         </w:pBdr>
+        <w:spacing w:line="276" w:lineRule="auto"/>
         <w:ind w:left="630" w:right="-29" w:hanging="180"/>
         <w:contextualSpacing/>
         <w:rPr>
@@ -2145,8 +2169,8 @@
           <w:szCs w:val="20"/>
         </w:rPr>
       </w:pPr>
-      <w:bookmarkStart w:id="0" w:name="_x1xw2kdkkck3" w:colFirst="0" w:colLast="0"/>
-      <w:bookmarkEnd w:id="0"/>
+      <w:bookmarkStart w:id="1" w:name="_x1xw2kdkkck3" w:colFirst="0" w:colLast="0"/>
+      <w:bookmarkEnd w:id="1"/>
       <w:r>
         <w:rPr>
           <w:rFonts w:ascii="Arial" w:eastAsia="Arial" w:hAnsi="Arial" w:cs="Arial"/>
@@ -2170,6 +2194,7 @@
           <w:right w:val="nil"/>
           <w:between w:val="nil"/>
         </w:pBdr>
+        <w:spacing w:line="276" w:lineRule="auto"/>
         <w:ind w:left="630" w:right="-28" w:hanging="180"/>
         <w:contextualSpacing/>
         <w:rPr>
@@ -2227,7 +2252,7 @@
           <w:right w:val="nil"/>
           <w:between w:val="nil"/>
         </w:pBdr>
-        <w:spacing w:after="80"/>
+        <w:spacing w:after="80" w:line="276" w:lineRule="auto"/>
         <w:ind w:right="-28" w:hanging="180"/>
         <w:contextualSpacing/>
         <w:rPr>
@@ -2244,149 +2269,124 @@
         </w:rPr>
         <w:t>Bee Parasite Detection</w:t>
       </w:r>
+      <w:r>
+        <w:rPr>
+          <w:color w:val="000000"/>
+          <w:sz w:val="20"/>
+          <w:szCs w:val="20"/>
+        </w:rPr>
+        <w:t xml:space="preserve">: </w:t>
+      </w:r>
+      <w:r>
+        <w:rPr>
+          <w:rFonts w:ascii="Arial" w:eastAsia="Arial" w:hAnsi="Arial" w:cs="Arial"/>
+          <w:sz w:val="20"/>
+          <w:szCs w:val="20"/>
+        </w:rPr>
+        <w:t>Collaboratively d</w:t>
+      </w:r>
+      <w:r>
+        <w:rPr>
+          <w:rFonts w:ascii="Arial" w:eastAsia="Arial" w:hAnsi="Arial" w:cs="Arial"/>
+          <w:sz w:val="20"/>
+          <w:szCs w:val="20"/>
+        </w:rPr>
+        <w:t>eveloped</w:t>
+      </w:r>
+      <w:r>
+        <w:rPr>
+          <w:rFonts w:ascii="Arial" w:eastAsia="Arial" w:hAnsi="Arial" w:cs="Arial"/>
+          <w:sz w:val="20"/>
+          <w:szCs w:val="20"/>
+        </w:rPr>
+        <w:t xml:space="preserve"> </w:t>
+      </w:r>
+      <w:r>
+        <w:rPr>
+          <w:rFonts w:ascii="Arial" w:eastAsia="Arial" w:hAnsi="Arial" w:cs="Arial"/>
+          <w:b/>
+          <w:sz w:val="20"/>
+          <w:szCs w:val="20"/>
+        </w:rPr>
+        <w:t>C#</w:t>
+      </w:r>
+      <w:r>
+        <w:rPr>
+          <w:rFonts w:ascii="Arial" w:eastAsia="Arial" w:hAnsi="Arial" w:cs="Arial"/>
+          <w:b/>
+          <w:sz w:val="20"/>
+          <w:szCs w:val="20"/>
+        </w:rPr>
+        <w:t xml:space="preserve">, </w:t>
+      </w:r>
+      <w:r>
+        <w:rPr>
+          <w:rFonts w:ascii="Arial" w:eastAsia="Arial" w:hAnsi="Arial" w:cs="Arial"/>
+          <w:b/>
+          <w:sz w:val="20"/>
+          <w:szCs w:val="20"/>
+        </w:rPr>
+        <w:t>MATLAB</w:t>
+      </w:r>
+      <w:r>
+        <w:rPr>
+          <w:rFonts w:ascii="Arial" w:eastAsia="Arial" w:hAnsi="Arial" w:cs="Arial"/>
+          <w:sz w:val="20"/>
+          <w:szCs w:val="20"/>
+        </w:rPr>
+        <w:t xml:space="preserve"> app to </w:t>
+      </w:r>
+      <w:r>
+        <w:rPr>
+          <w:rFonts w:ascii="Arial" w:eastAsia="Arial" w:hAnsi="Arial" w:cs="Arial"/>
+          <w:sz w:val="20"/>
+          <w:szCs w:val="20"/>
+        </w:rPr>
+        <w:t>count</w:t>
+      </w:r>
+      <w:r>
+        <w:rPr>
+          <w:rFonts w:ascii="Arial" w:eastAsia="Arial" w:hAnsi="Arial" w:cs="Arial"/>
+          <w:sz w:val="20"/>
+          <w:szCs w:val="20"/>
+        </w:rPr>
+        <w:t xml:space="preserve"> </w:t>
+      </w:r>
+      <w:r>
+        <w:rPr>
+          <w:rFonts w:ascii="Arial" w:eastAsia="Arial" w:hAnsi="Arial" w:cs="Arial"/>
+          <w:sz w:val="20"/>
+          <w:szCs w:val="20"/>
+        </w:rPr>
+        <w:t>parasites</w:t>
+      </w:r>
+      <w:r>
+        <w:rPr>
+          <w:rFonts w:ascii="Arial" w:eastAsia="Arial" w:hAnsi="Arial" w:cs="Arial"/>
+          <w:sz w:val="20"/>
+          <w:szCs w:val="20"/>
+        </w:rPr>
+        <w:t xml:space="preserve"> from microscope images</w:t>
+      </w:r>
+      <w:r>
+        <w:rPr>
+          <w:rFonts w:ascii="Arial" w:eastAsia="Arial" w:hAnsi="Arial" w:cs="Arial"/>
+          <w:sz w:val="20"/>
+          <w:szCs w:val="20"/>
+        </w:rPr>
+        <w:t>.</w:t>
+      </w:r>
     </w:p>
     <w:p>
       <w:pPr>
-        <w:numPr>
-          <w:ilvl w:val="1"/>
-          <w:numId w:val="6"/>
-        </w:numPr>
-        <w:pBdr>
-          <w:top w:val="nil"/>
-          <w:left w:val="nil"/>
-          <w:bottom w:val="nil"/>
-          <w:right w:val="nil"/>
-          <w:between w:val="nil"/>
-        </w:pBdr>
-        <w:spacing w:after="80"/>
-        <w:ind w:left="630" w:right="-28" w:hanging="180"/>
-        <w:contextualSpacing/>
-        <w:rPr>
-          <w:color w:val="000000"/>
-          <w:sz w:val="20"/>
-          <w:szCs w:val="20"/>
-        </w:rPr>
-      </w:pPr>
-      <w:r>
-        <w:rPr>
-          <w:rFonts w:ascii="Arial" w:eastAsia="Arial" w:hAnsi="Arial" w:cs="Arial"/>
-          <w:sz w:val="20"/>
-          <w:szCs w:val="20"/>
-        </w:rPr>
-        <w:t>Developed Windows Phone app with job control that allows a user to take photos of microscope-zoomed images, sends them to a MATLAB server and displays the number of parasites detected from the image.</w:t>
-      </w:r>
-    </w:p>
-    <w:p>
-      <w:pPr>
-        <w:numPr>
-          <w:ilvl w:val="1"/>
-          <w:numId w:val="6"/>
-        </w:numPr>
-        <w:pBdr>
-          <w:top w:val="nil"/>
-          <w:left w:val="nil"/>
-          <w:bottom w:val="nil"/>
-          <w:right w:val="nil"/>
-          <w:between w:val="nil"/>
-        </w:pBdr>
-        <w:spacing w:after="240"/>
-        <w:ind w:left="633" w:right="-29" w:hanging="187"/>
-        <w:contextualSpacing/>
-        <w:rPr>
-          <w:color w:val="000000"/>
-          <w:sz w:val="20"/>
-          <w:szCs w:val="20"/>
-        </w:rPr>
-      </w:pPr>
-      <w:r>
-        <w:rPr>
-          <w:rFonts w:ascii="Arial" w:eastAsia="Arial" w:hAnsi="Arial" w:cs="Arial"/>
-          <w:color w:val="000000"/>
-          <w:sz w:val="20"/>
-          <w:szCs w:val="20"/>
-        </w:rPr>
-        <w:t xml:space="preserve">Contributor in academic paper: </w:t>
-      </w:r>
-      <w:r>
-        <w:rPr>
-          <w:rFonts w:ascii="Arial" w:eastAsia="Arial" w:hAnsi="Arial" w:cs="Arial"/>
-          <w:i/>
-          <w:color w:val="212121"/>
-          <w:sz w:val="20"/>
-          <w:szCs w:val="20"/>
-          <w:highlight w:val="white"/>
-        </w:rPr>
-        <w:t>Turbidity Measurement Using a Smartphone</w:t>
-      </w:r>
-      <w:r>
-        <w:rPr>
-          <w:rFonts w:ascii="Arial" w:eastAsia="Arial" w:hAnsi="Arial" w:cs="Arial"/>
-          <w:color w:val="212121"/>
-          <w:sz w:val="20"/>
-          <w:szCs w:val="20"/>
-          <w:highlight w:val="white"/>
-        </w:rPr>
-        <w:t xml:space="preserve"> &amp; </w:t>
-      </w:r>
-      <w:r>
-        <w:rPr>
-          <w:rFonts w:ascii="Arial" w:eastAsia="Arial" w:hAnsi="Arial" w:cs="Arial"/>
-          <w:i/>
-          <w:color w:val="212121"/>
-          <w:sz w:val="20"/>
-          <w:szCs w:val="20"/>
-          <w:highlight w:val="white"/>
-        </w:rPr>
-        <w:t>Bee Parasite Detection Using a Smartphone</w:t>
-      </w:r>
-      <w:r>
-        <w:rPr>
-          <w:rFonts w:ascii="Arial" w:eastAsia="Arial" w:hAnsi="Arial" w:cs="Arial"/>
-          <w:color w:val="212121"/>
-          <w:sz w:val="20"/>
-          <w:szCs w:val="20"/>
-          <w:highlight w:val="white"/>
-        </w:rPr>
-        <w:t>, UCLA.</w:t>
-      </w:r>
-    </w:p>
-    <w:p>
-      <w:pPr>
-        <w:pBdr>
-          <w:top w:val="nil"/>
-          <w:left w:val="nil"/>
-          <w:bottom w:val="nil"/>
-          <w:right w:val="nil"/>
-          <w:between w:val="nil"/>
-        </w:pBdr>
-        <w:spacing w:after="240"/>
+        <w:spacing w:before="240" w:after="120"/>
         <w:ind w:right="-29"/>
-        <w:contextualSpacing/>
-        <w:rPr>
-          <w:color w:val="000000"/>
-          <w:sz w:val="6"/>
-          <w:szCs w:val="6"/>
-        </w:rPr>
-      </w:pPr>
-    </w:p>
-    <w:p>
-      <w:pPr>
-        <w:spacing w:before="120" w:after="80"/>
-        <w:ind w:right="-29"/>
         <w:rPr>
           <w:rFonts w:ascii="Arial" w:eastAsia="Arial" w:hAnsi="Arial" w:cs="Arial"/>
           <w:b/>
           <w:color w:val="17365D"/>
         </w:rPr>
       </w:pPr>
-      <w:r>
-        <w:rPr>
-          <w:rFonts w:ascii="Arial" w:eastAsia="Arial" w:hAnsi="Arial" w:cs="Arial"/>
-          <w:b/>
-          <w:color w:val="17365D"/>
-        </w:rPr>
-        <w:t>PROJECTS</w:t>
-      </w:r>
       <w:r>
         <w:rPr>
           <w:noProof/>
@@ -2394,16 +2394,16 @@
         <mc:AlternateContent>
           <mc:Choice Requires="wps">
             <w:drawing>
-              <wp:anchor distT="4294967295" distB="4294967295" distL="114300" distR="114300" simplePos="0" relativeHeight="251659264" behindDoc="0" locked="0" layoutInCell="1" hidden="0" allowOverlap="1" wp14:anchorId="47D1B5E2" wp14:editId="06F166E4">
+              <wp:anchor distT="4294967295" distB="4294967295" distL="114300" distR="114300" simplePos="0" relativeHeight="251660800" behindDoc="0" locked="0" layoutInCell="1" hidden="0" allowOverlap="1" wp14:anchorId="47D1B5E2" wp14:editId="16EBE612">
                 <wp:simplePos x="0" y="0"/>
                 <wp:positionH relativeFrom="margin">
-                  <wp:posOffset>1</wp:posOffset>
+                  <wp:posOffset>0</wp:posOffset>
                 </wp:positionH>
                 <wp:positionV relativeFrom="paragraph">
-                  <wp:posOffset>170196</wp:posOffset>
+                  <wp:posOffset>279717</wp:posOffset>
                 </wp:positionV>
-                <wp:extent cx="6465078" cy="12700"/>
-                <wp:effectExtent l="0" t="0" r="0" b="0"/>
+                <wp:extent cx="6629083" cy="45719"/>
+                <wp:effectExtent l="0" t="0" r="19685" b="31115"/>
                 <wp:wrapNone/>
                 <wp:docPr id="1" name="Düz Ok Bağlayıcısı 1"/>
                 <wp:cNvGraphicFramePr/>
@@ -2412,9 +2412,9 @@
                     <wps:wsp>
                       <wps:cNvCnPr/>
                       <wps:spPr>
-                        <a:xfrm rot="10800000" flipH="1">
-                          <a:off x="2113461" y="3777986"/>
-                          <a:ext cx="6465078" cy="4028"/>
+                        <a:xfrm rot="10800000" flipH="1" flipV="1">
+                          <a:off x="0" y="0"/>
+                          <a:ext cx="6629083" cy="45719"/>
                         </a:xfrm>
                         <a:prstGeom prst="straightConnector1">
                           <a:avLst/>
@@ -2434,25 +2434,39 @@
                     </wps:wsp>
                   </a:graphicData>
                 </a:graphic>
+                <wp14:sizeRelH relativeFrom="margin">
+                  <wp14:pctWidth>0</wp14:pctWidth>
+                </wp14:sizeRelH>
+                <wp14:sizeRelV relativeFrom="margin">
+                  <wp14:pctHeight>0</wp14:pctHeight>
+                </wp14:sizeRelV>
               </wp:anchor>
             </w:drawing>
           </mc:Choice>
           <mc:Fallback>
             <w:pict>
-              <v:shape w14:anchorId="42F2B0B4" id="Düz Ok Bağlayıcısı 1" o:spid="_x0000_s1026" type="#_x0000_t32" style="position:absolute;margin-left:0;margin-top:13.4pt;width:509.05pt;height:1pt;rotation:180;flip:x;z-index:251659264;visibility:visible;mso-wrap-style:square;mso-wrap-distance-left:9pt;mso-wrap-distance-top:-3e-5mm;mso-wrap-distance-right:9pt;mso-wrap-distance-bottom:-3e-5mm;mso-position-horizontal:absolute;mso-position-horizontal-relative:margin;mso-position-vertical:absolute;mso-position-vertical-relative:text" o:gfxdata="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">
+              <v:shape w14:anchorId="48F258FB" id="Düz Ok Bağlayıcısı 1" o:spid="_x0000_s1026" type="#_x0000_t32" style="position:absolute;margin-left:0;margin-top:22pt;width:522pt;height:3.6pt;rotation:180;flip:x y;z-index:251660800;visibility:visible;mso-wrap-style:square;mso-width-percent:0;mso-height-percent:0;mso-wrap-distance-left:9pt;mso-wrap-distance-top:-3e-5mm;mso-wrap-distance-right:9pt;mso-wrap-distance-bottom:-3e-5mm;mso-position-horizontal:absolute;mso-position-horizontal-relative:margin;mso-position-vertical:absolute;mso-position-vertical-relative:text;mso-width-percent:0;mso-height-percent:0;mso-width-relative:margin;mso-height-relative:margin" o:gfxdata="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">
                 <w10:wrap anchorx="margin"/>
               </v:shape>
             </w:pict>
           </mc:Fallback>
         </mc:AlternateContent>
       </w:r>
+      <w:r>
+        <w:rPr>
+          <w:rFonts w:ascii="Arial" w:eastAsia="Arial" w:hAnsi="Arial" w:cs="Arial"/>
+          <w:b/>
+          <w:color w:val="17365D"/>
+        </w:rPr>
+        <w:t>PROJECTS</w:t>
+      </w:r>
     </w:p>
     <w:p>
       <w:pPr>
         <w:tabs>
-          <w:tab w:val="right" w:pos="10177"/>
+          <w:tab w:val="right" w:pos="10440"/>
         </w:tabs>
-        <w:spacing w:before="120"/>
+        <w:spacing w:before="160" w:line="276" w:lineRule="auto"/>
         <w:jc w:val="both"/>
         <w:rPr>
           <w:rFonts w:ascii="Arial" w:eastAsia="Arial" w:hAnsi="Arial" w:cs="Arial"/>
@@ -2460,6 +2474,289 @@
           <w:szCs w:val="20"/>
         </w:rPr>
       </w:pPr>
+      <w:proofErr w:type="spellStart"/>
+      <w:r>
+        <w:rPr>
+          <w:rFonts w:ascii="Arial" w:eastAsia="Arial" w:hAnsi="Arial" w:cs="Arial"/>
+          <w:b/>
+          <w:sz w:val="20"/>
+          <w:szCs w:val="20"/>
+        </w:rPr>
+        <w:t>Featuretools</w:t>
+      </w:r>
+      <w:proofErr w:type="spellEnd"/>
+      <w:r>
+        <w:rPr>
+          <w:rFonts w:ascii="Arial" w:eastAsia="Arial" w:hAnsi="Arial" w:cs="Arial"/>
+          <w:b/>
+          <w:sz w:val="20"/>
+          <w:szCs w:val="20"/>
+        </w:rPr>
+        <w:t xml:space="preserve"> (</w:t>
+      </w:r>
+      <w:proofErr w:type="spellStart"/>
+      <w:r>
+        <w:rPr>
+          <w:rFonts w:ascii="Arial" w:eastAsia="Arial" w:hAnsi="Arial" w:cs="Arial"/>
+          <w:b/>
+          <w:sz w:val="20"/>
+          <w:szCs w:val="20"/>
+        </w:rPr>
+        <w:t>Github</w:t>
+      </w:r>
+      <w:proofErr w:type="spellEnd"/>
+      <w:r>
+        <w:rPr>
+          <w:rFonts w:ascii="Arial" w:eastAsia="Arial" w:hAnsi="Arial" w:cs="Arial"/>
+          <w:b/>
+          <w:sz w:val="20"/>
+          <w:szCs w:val="20"/>
+        </w:rPr>
+        <w:t xml:space="preserve">: </w:t>
+      </w:r>
+      <w:hyperlink r:id="rId8">
+        <w:r>
+          <w:rPr>
+            <w:rFonts w:ascii="Arial" w:eastAsia="Arial" w:hAnsi="Arial" w:cs="Arial"/>
+            <w:b/>
+            <w:color w:val="0000FF"/>
+            <w:sz w:val="20"/>
+            <w:szCs w:val="20"/>
+            <w:u w:val="single"/>
+          </w:rPr>
+          <w:t>github.com/</w:t>
+        </w:r>
+        <w:proofErr w:type="spellStart"/>
+        <w:r>
+          <w:rPr>
+            <w:rFonts w:ascii="Arial" w:eastAsia="Arial" w:hAnsi="Arial" w:cs="Arial"/>
+            <w:b/>
+            <w:color w:val="0000FF"/>
+            <w:sz w:val="20"/>
+            <w:szCs w:val="20"/>
+            <w:u w:val="single"/>
+          </w:rPr>
+          <w:t>FeatureLabs</w:t>
+        </w:r>
+        <w:proofErr w:type="spellEnd"/>
+        <w:r>
+          <w:rPr>
+            <w:rFonts w:ascii="Arial" w:eastAsia="Arial" w:hAnsi="Arial" w:cs="Arial"/>
+            <w:b/>
+            <w:color w:val="0000FF"/>
+            <w:sz w:val="20"/>
+            <w:szCs w:val="20"/>
+            <w:u w:val="single"/>
+          </w:rPr>
+          <w:t>/</w:t>
+        </w:r>
+        <w:proofErr w:type="spellStart"/>
+        <w:r>
+          <w:rPr>
+            <w:rFonts w:ascii="Arial" w:eastAsia="Arial" w:hAnsi="Arial" w:cs="Arial"/>
+            <w:b/>
+            <w:color w:val="0000FF"/>
+            <w:sz w:val="20"/>
+            <w:szCs w:val="20"/>
+            <w:u w:val="single"/>
+          </w:rPr>
+          <w:t>featuretools</w:t>
+        </w:r>
+        <w:proofErr w:type="spellEnd"/>
+      </w:hyperlink>
+      <w:r>
+        <w:rPr>
+          <w:rFonts w:ascii="Arial" w:eastAsia="Arial" w:hAnsi="Arial" w:cs="Arial"/>
+          <w:b/>
+          <w:sz w:val="20"/>
+          <w:szCs w:val="20"/>
+        </w:rPr>
+        <w:t xml:space="preserve">) </w:t>
+      </w:r>
+      <w:r>
+        <w:rPr>
+          <w:rFonts w:ascii="Arial" w:eastAsia="Arial" w:hAnsi="Arial" w:cs="Arial"/>
+          <w:b/>
+          <w:sz w:val="20"/>
+          <w:szCs w:val="20"/>
+        </w:rPr>
+        <w:tab/>
+      </w:r>
+      <w:r>
+        <w:rPr>
+          <w:rFonts w:ascii="Arial" w:eastAsia="Arial" w:hAnsi="Arial" w:cs="Arial"/>
+          <w:sz w:val="20"/>
+          <w:szCs w:val="20"/>
+        </w:rPr>
+        <w:t>Aug</w:t>
+      </w:r>
+      <w:r>
+        <w:rPr>
+          <w:rFonts w:ascii="Arial" w:eastAsia="Arial" w:hAnsi="Arial" w:cs="Arial"/>
+          <w:sz w:val="20"/>
+          <w:szCs w:val="20"/>
+        </w:rPr>
+        <w:t xml:space="preserve"> 2019</w:t>
+      </w:r>
+    </w:p>
+    <w:p>
+      <w:pPr>
+        <w:numPr>
+          <w:ilvl w:val="0"/>
+          <w:numId w:val="2"/>
+        </w:numPr>
+        <w:pBdr>
+          <w:top w:val="nil"/>
+          <w:left w:val="nil"/>
+          <w:bottom w:val="nil"/>
+          <w:right w:val="nil"/>
+          <w:between w:val="nil"/>
+        </w:pBdr>
+        <w:tabs>
+          <w:tab w:val="right" w:pos="10771"/>
+        </w:tabs>
+        <w:spacing w:line="276" w:lineRule="auto"/>
+        <w:ind w:hanging="180"/>
+        <w:contextualSpacing/>
+        <w:rPr>
+          <w:b/>
+          <w:color w:val="000000"/>
+          <w:sz w:val="20"/>
+          <w:szCs w:val="20"/>
+        </w:rPr>
+      </w:pPr>
+      <w:r>
+        <w:rPr>
+          <w:rFonts w:ascii="Arial" w:eastAsia="Arial" w:hAnsi="Arial" w:cs="Arial"/>
+          <w:color w:val="000000"/>
+          <w:sz w:val="20"/>
+          <w:szCs w:val="20"/>
+        </w:rPr>
+        <w:t xml:space="preserve">Contributed to </w:t>
+      </w:r>
+      <w:r>
+        <w:rPr>
+          <w:rFonts w:ascii="Arial" w:eastAsia="Arial" w:hAnsi="Arial" w:cs="Arial"/>
+          <w:b/>
+          <w:color w:val="000000"/>
+          <w:sz w:val="20"/>
+          <w:szCs w:val="20"/>
+        </w:rPr>
+        <w:t xml:space="preserve">Python </w:t>
+      </w:r>
+      <w:r>
+        <w:rPr>
+          <w:rFonts w:ascii="Arial" w:eastAsia="Arial" w:hAnsi="Arial" w:cs="Arial"/>
+          <w:color w:val="000000"/>
+          <w:sz w:val="20"/>
+          <w:szCs w:val="20"/>
+        </w:rPr>
+        <w:t xml:space="preserve">open-source project that automates </w:t>
+      </w:r>
+      <w:r>
+        <w:rPr>
+          <w:rFonts w:ascii="Arial" w:eastAsia="Arial" w:hAnsi="Arial" w:cs="Arial"/>
+          <w:color w:val="000000"/>
+          <w:sz w:val="20"/>
+          <w:szCs w:val="20"/>
+        </w:rPr>
+        <w:t xml:space="preserve">the </w:t>
+      </w:r>
+      <w:r>
+        <w:rPr>
+          <w:rFonts w:ascii="Arial" w:eastAsia="Arial" w:hAnsi="Arial" w:cs="Arial"/>
+          <w:color w:val="000000"/>
+          <w:sz w:val="20"/>
+          <w:szCs w:val="20"/>
+        </w:rPr>
+        <w:t>machine learning feature engineering process.</w:t>
+      </w:r>
+    </w:p>
+    <w:p>
+      <w:pPr>
+        <w:numPr>
+          <w:ilvl w:val="0"/>
+          <w:numId w:val="2"/>
+        </w:numPr>
+        <w:pBdr>
+          <w:top w:val="nil"/>
+          <w:left w:val="nil"/>
+          <w:bottom w:val="nil"/>
+          <w:right w:val="nil"/>
+          <w:between w:val="nil"/>
+        </w:pBdr>
+        <w:tabs>
+          <w:tab w:val="right" w:pos="10771"/>
+        </w:tabs>
+        <w:spacing w:line="276" w:lineRule="auto"/>
+        <w:ind w:hanging="180"/>
+        <w:contextualSpacing/>
+        <w:rPr>
+          <w:b/>
+          <w:color w:val="000000"/>
+          <w:sz w:val="20"/>
+          <w:szCs w:val="20"/>
+        </w:rPr>
+      </w:pPr>
+      <w:r>
+        <w:rPr>
+          <w:rFonts w:ascii="Arial" w:eastAsia="Arial" w:hAnsi="Arial" w:cs="Arial"/>
+          <w:color w:val="000000"/>
+          <w:sz w:val="20"/>
+          <w:szCs w:val="20"/>
+        </w:rPr>
+        <w:t xml:space="preserve">Added support </w:t>
+      </w:r>
+      <w:r>
+        <w:rPr>
+          <w:rFonts w:ascii="Arial" w:eastAsia="Arial" w:hAnsi="Arial" w:cs="Arial"/>
+          <w:color w:val="000000"/>
+          <w:sz w:val="20"/>
+          <w:szCs w:val="20"/>
+        </w:rPr>
+        <w:t xml:space="preserve">for classifying </w:t>
+      </w:r>
+      <w:r>
+        <w:rPr>
+          <w:rFonts w:ascii="Arial" w:eastAsia="Arial" w:hAnsi="Arial" w:cs="Arial"/>
+          <w:color w:val="000000"/>
+          <w:sz w:val="20"/>
+          <w:szCs w:val="20"/>
+        </w:rPr>
+        <w:t xml:space="preserve">features </w:t>
+      </w:r>
+      <w:r>
+        <w:rPr>
+          <w:rFonts w:ascii="Arial" w:eastAsia="Arial" w:hAnsi="Arial" w:cs="Arial"/>
+          <w:color w:val="000000"/>
+          <w:sz w:val="20"/>
+          <w:szCs w:val="20"/>
+        </w:rPr>
+        <w:t>that contain</w:t>
+      </w:r>
+      <w:r>
+        <w:rPr>
+          <w:rFonts w:ascii="Arial" w:eastAsia="Arial" w:hAnsi="Arial" w:cs="Arial"/>
+          <w:color w:val="000000"/>
+          <w:sz w:val="20"/>
+          <w:szCs w:val="20"/>
+        </w:rPr>
+        <w:t xml:space="preserve"> US states and regions; wrote unit tests.</w:t>
+      </w:r>
+    </w:p>
+    <w:p>
+      <w:pPr>
+        <w:tabs>
+          <w:tab w:val="right" w:pos="10440"/>
+        </w:tabs>
+        <w:spacing w:before="80" w:line="276" w:lineRule="auto"/>
+        <w:jc w:val="both"/>
+        <w:rPr>
+          <w:rFonts w:ascii="Arial" w:eastAsia="Arial" w:hAnsi="Arial" w:cs="Arial"/>
+          <w:sz w:val="20"/>
+          <w:szCs w:val="20"/>
+        </w:rPr>
+      </w:pPr>
       <w:r>
         <w:rPr>
           <w:rFonts w:ascii="Arial" w:eastAsia="Arial" w:hAnsi="Arial" w:cs="Arial"/>
@@ -2489,7 +2786,7 @@
         </w:rPr>
         <w:t xml:space="preserve">: </w:t>
       </w:r>
-      <w:hyperlink r:id="rId8">
+      <w:hyperlink r:id="rId9">
         <w:r>
           <w:rPr>
             <w:rFonts w:ascii="Arial" w:eastAsia="Arial" w:hAnsi="Arial" w:cs="Arial"/>
@@ -2539,7 +2836,15 @@
           <w:sz w:val="20"/>
           <w:szCs w:val="20"/>
         </w:rPr>
-        <w:t>Sep 2019</w:t>
+        <w:t>Sep 201</w:t>
+      </w:r>
+      <w:r>
+        <w:rPr>
+          <w:rFonts w:ascii="Arial" w:eastAsia="Arial" w:hAnsi="Arial" w:cs="Arial"/>
+          <w:sz w:val="20"/>
+          <w:szCs w:val="20"/>
+        </w:rPr>
+        <w:t>8</w:t>
       </w:r>
     </w:p>
     <w:p>
@@ -2558,6 +2863,7 @@
         <w:tabs>
           <w:tab w:val="right" w:pos="10771"/>
         </w:tabs>
+        <w:spacing w:line="276" w:lineRule="auto"/>
         <w:ind w:hanging="180"/>
         <w:contextualSpacing/>
         <w:rPr>
@@ -2666,6 +2972,7 @@
         <w:tabs>
           <w:tab w:val="right" w:pos="10771"/>
         </w:tabs>
+        <w:spacing w:line="276" w:lineRule="auto"/>
         <w:ind w:hanging="180"/>
         <w:contextualSpacing/>
         <w:rPr>
@@ -2761,6 +3068,7 @@
         <w:tabs>
           <w:tab w:val="right" w:pos="10771"/>
         </w:tabs>
+        <w:spacing w:line="276" w:lineRule="auto"/>
         <w:ind w:hanging="180"/>
         <w:contextualSpacing/>
         <w:rPr>
@@ -2816,8 +3124,9 @@
     <w:p>
       <w:pPr>
         <w:tabs>
-          <w:tab w:val="right" w:pos="10177"/>
+          <w:tab w:val="right" w:pos="10440"/>
         </w:tabs>
+        <w:spacing w:before="80" w:line="276" w:lineRule="auto"/>
         <w:jc w:val="both"/>
         <w:rPr>
           <w:rFonts w:ascii="Arial" w:eastAsia="Arial" w:hAnsi="Arial" w:cs="Arial"/>
@@ -2849,7 +3158,23 @@
           <w:szCs w:val="20"/>
         </w:rPr>
         <w:tab/>
-        <w:t>Nov 2016 and April 2015</w:t>
+        <w:t xml:space="preserve">Nov 2016 and </w:t>
+      </w:r>
+      <w:r>
+        <w:rPr>
+          <w:rFonts w:ascii="Arial" w:eastAsia="Arial" w:hAnsi="Arial" w:cs="Arial"/>
+          <w:sz w:val="20"/>
+          <w:szCs w:val="20"/>
+        </w:rPr>
+        <w:t>Apr</w:t>
+      </w:r>
+      <w:r>
+        <w:rPr>
+          <w:rFonts w:ascii="Arial" w:eastAsia="Arial" w:hAnsi="Arial" w:cs="Arial"/>
+          <w:sz w:val="20"/>
+          <w:szCs w:val="20"/>
+        </w:rPr>
+        <w:t xml:space="preserve"> 2015</w:t>
       </w:r>
     </w:p>
     <w:p>
@@ -2858,6 +3183,7 @@
           <w:ilvl w:val="0"/>
           <w:numId w:val="4"/>
         </w:numPr>
+        <w:spacing w:line="276" w:lineRule="auto"/>
         <w:ind w:hanging="180"/>
         <w:rPr>
           <w:sz w:val="20"/>
@@ -2870,7 +3196,39 @@
           <w:sz w:val="20"/>
           <w:szCs w:val="20"/>
         </w:rPr>
-        <w:t xml:space="preserve">Built upvote, post, comment, push notification back-end systems for a social network application that aims to boost the user’s mood by prioritizing the display of well-performing posts based on location, using </w:t>
+        <w:t>Built social network application</w:t>
+      </w:r>
+      <w:r>
+        <w:rPr>
+          <w:rFonts w:ascii="Arial" w:eastAsia="Arial" w:hAnsi="Arial" w:cs="Arial"/>
+          <w:sz w:val="20"/>
+          <w:szCs w:val="20"/>
+        </w:rPr>
+        <w:t xml:space="preserve"> </w:t>
+      </w:r>
+      <w:r>
+        <w:rPr>
+          <w:rFonts w:ascii="Arial" w:eastAsia="Arial" w:hAnsi="Arial" w:cs="Arial"/>
+          <w:sz w:val="20"/>
+          <w:szCs w:val="20"/>
+        </w:rPr>
+        <w:t xml:space="preserve">based on </w:t>
+      </w:r>
+      <w:r>
+        <w:rPr>
+          <w:rFonts w:ascii="Arial" w:eastAsia="Arial" w:hAnsi="Arial" w:cs="Arial"/>
+          <w:sz w:val="20"/>
+          <w:szCs w:val="20"/>
+        </w:rPr>
+        <w:t>location-based content ranking</w:t>
+      </w:r>
+      <w:r>
+        <w:rPr>
+          <w:rFonts w:ascii="Arial" w:eastAsia="Arial" w:hAnsi="Arial" w:cs="Arial"/>
+          <w:sz w:val="20"/>
+          <w:szCs w:val="20"/>
+        </w:rPr>
+        <w:t xml:space="preserve"> using </w:t>
       </w:r>
       <w:r>
         <w:rPr>
@@ -2896,6 +3254,7 @@
           <w:ilvl w:val="0"/>
           <w:numId w:val="4"/>
         </w:numPr>
+        <w:spacing w:line="276" w:lineRule="auto"/>
         <w:ind w:hanging="180"/>
         <w:rPr>
           <w:sz w:val="20"/>
@@ -2933,6 +3292,7 @@
           <w:ilvl w:val="0"/>
           <w:numId w:val="4"/>
         </w:numPr>
+        <w:spacing w:line="276" w:lineRule="auto"/>
         <w:ind w:hanging="180"/>
         <w:rPr>
           <w:sz w:val="20"/>
@@ -2967,8 +3327,9 @@
     <w:p>
       <w:pPr>
         <w:tabs>
-          <w:tab w:val="right" w:pos="10177"/>
+          <w:tab w:val="right" w:pos="10440"/>
         </w:tabs>
+        <w:spacing w:before="80" w:line="276" w:lineRule="auto"/>
         <w:jc w:val="both"/>
         <w:rPr>
           <w:rFonts w:ascii="Arial" w:eastAsia="Arial" w:hAnsi="Arial" w:cs="Arial"/>
@@ -3006,7 +3367,7 @@
         </w:rPr>
         <w:t xml:space="preserve"> </w:t>
       </w:r>
-      <w:hyperlink r:id="rId9">
+      <w:hyperlink r:id="rId10">
         <w:r>
           <w:rPr>
             <w:rFonts w:ascii="Arial" w:eastAsia="Arial" w:hAnsi="Arial" w:cs="Arial"/>
@@ -3063,7 +3424,16 @@
           <w:sz w:val="20"/>
           <w:szCs w:val="20"/>
         </w:rPr>
-        <w:t xml:space="preserve"> Present</w:t>
+        <w:t xml:space="preserve"> </w:t>
+      </w:r>
+      <w:r>
+        <w:rPr>
+          <w:rFonts w:ascii="Arial" w:eastAsia="Arial" w:hAnsi="Arial" w:cs="Arial"/>
+          <w:color w:val="000000"/>
+          <w:sz w:val="20"/>
+          <w:szCs w:val="20"/>
+        </w:rPr>
+        <w:t>Sep 2018</w:t>
       </w:r>
     </w:p>
     <w:p>
@@ -3082,6 +3452,7 @@
         <w:tabs>
           <w:tab w:val="right" w:pos="10771"/>
         </w:tabs>
+        <w:spacing w:line="276" w:lineRule="auto"/>
         <w:ind w:hanging="180"/>
         <w:contextualSpacing/>
         <w:rPr>
@@ -3204,6 +3575,7 @@
         <w:tabs>
           <w:tab w:val="right" w:pos="10771"/>
         </w:tabs>
+        <w:spacing w:line="276" w:lineRule="auto"/>
         <w:ind w:hanging="180"/>
         <w:contextualSpacing/>
         <w:rPr>
@@ -3257,7 +3629,7 @@
     </w:p>
     <w:p>
       <w:pPr>
-        <w:spacing w:before="160" w:line="276" w:lineRule="auto"/>
+        <w:spacing w:before="80" w:line="276" w:lineRule="auto"/>
         <w:ind w:right="-29"/>
         <w:rPr>
           <w:rFonts w:ascii="Arial" w:eastAsia="Arial" w:hAnsi="Arial" w:cs="Arial"/>
@@ -3265,14 +3637,6 @@
           <w:color w:val="17365D"/>
         </w:rPr>
       </w:pPr>
-      <w:r>
-        <w:rPr>
-          <w:rFonts w:ascii="Arial" w:eastAsia="Arial" w:hAnsi="Arial" w:cs="Arial"/>
-          <w:b/>
-          <w:color w:val="17365D"/>
-        </w:rPr>
-        <w:t>TECHNICAL SKILLS</w:t>
-      </w:r>
       <w:r>
         <w:rPr>
           <w:noProof/>
@@ -3280,16 +3644,16 @@
         <mc:AlternateContent>
           <mc:Choice Requires="wps">
             <w:drawing>
-              <wp:anchor distT="4294967295" distB="4294967295" distL="114300" distR="114300" simplePos="0" relativeHeight="251657216" behindDoc="0" locked="0" layoutInCell="1" hidden="0" allowOverlap="1" wp14:anchorId="293A22A4" wp14:editId="7604EB67">
+              <wp:anchor distT="4294967295" distB="4294967295" distL="114300" distR="114300" simplePos="0" relativeHeight="251656704" behindDoc="0" locked="0" layoutInCell="1" hidden="0" allowOverlap="1" wp14:anchorId="293A22A4" wp14:editId="12F82A52">
                 <wp:simplePos x="0" y="0"/>
                 <wp:positionH relativeFrom="margin">
-                  <wp:posOffset>1</wp:posOffset>
+                  <wp:posOffset>0</wp:posOffset>
                 </wp:positionH>
                 <wp:positionV relativeFrom="paragraph">
-                  <wp:posOffset>271796</wp:posOffset>
+                  <wp:posOffset>235585</wp:posOffset>
                 </wp:positionV>
-                <wp:extent cx="6437054" cy="12700"/>
-                <wp:effectExtent l="0" t="0" r="0" b="0"/>
+                <wp:extent cx="6629083" cy="45719"/>
+                <wp:effectExtent l="0" t="0" r="19685" b="31115"/>
                 <wp:wrapNone/>
                 <wp:docPr id="3" name="Düz Ok Bağlayıcısı 3"/>
                 <wp:cNvGraphicFramePr/>
@@ -3300,7 +3664,7 @@
                       <wps:spPr>
                         <a:xfrm>
                           <a:off x="0" y="0"/>
-                          <a:ext cx="6437054" cy="12700"/>
+                          <a:ext cx="6629083" cy="45719"/>
                         </a:xfrm>
                         <a:prstGeom prst="straightConnector1">
                           <a:avLst/>
@@ -3320,17 +3684,31 @@
                     </wps:wsp>
                   </a:graphicData>
                 </a:graphic>
+                <wp14:sizeRelH relativeFrom="margin">
+                  <wp14:pctWidth>0</wp14:pctWidth>
+                </wp14:sizeRelH>
+                <wp14:sizeRelV relativeFrom="margin">
+                  <wp14:pctHeight>0</wp14:pctHeight>
+                </wp14:sizeRelV>
               </wp:anchor>
             </w:drawing>
           </mc:Choice>
           <mc:Fallback>
             <w:pict>
-              <v:shape w14:anchorId="11E837E4" id="Düz Ok Bağlayıcısı 3" o:spid="_x0000_s1026" type="#_x0000_t32" style="position:absolute;margin-left:0;margin-top:21.4pt;width:506.85pt;height:1pt;z-index:251657216;visibility:visible;mso-wrap-style:square;mso-wrap-distance-left:9pt;mso-wrap-distance-top:-3e-5mm;mso-wrap-distance-right:9pt;mso-wrap-distance-bottom:-3e-5mm;mso-position-horizontal:absolute;mso-position-horizontal-relative:margin;mso-position-vertical:absolute;mso-position-vertical-relative:text" o:gfxdata="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">
+              <v:shape w14:anchorId="61367115" id="Düz Ok Bağlayıcısı 3" o:spid="_x0000_s1026" type="#_x0000_t32" style="position:absolute;margin-left:0;margin-top:18.55pt;width:522pt;height:3.6pt;z-index:251656704;visibility:visible;mso-wrap-style:square;mso-width-percent:0;mso-height-percent:0;mso-wrap-distance-left:9pt;mso-wrap-distance-top:-3e-5mm;mso-wrap-distance-right:9pt;mso-wrap-distance-bottom:-3e-5mm;mso-position-horizontal:absolute;mso-position-horizontal-relative:margin;mso-position-vertical:absolute;mso-position-vertical-relative:text;mso-width-percent:0;mso-height-percent:0;mso-width-relative:margin;mso-height-relative:margin" o:gfxdata="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">
                 <w10:wrap anchorx="margin"/>
               </v:shape>
             </w:pict>
           </mc:Fallback>
         </mc:AlternateContent>
+      </w:r>
+      <w:r>
+        <w:rPr>
+          <w:rFonts w:ascii="Arial" w:eastAsia="Arial" w:hAnsi="Arial" w:cs="Arial"/>
+          <w:b/>
+          <w:color w:val="17365D"/>
+        </w:rPr>
+        <w:t>TECHNICAL SKILLS</w:t>
       </w:r>
     </w:p>
     <w:p>
@@ -3370,7 +3748,7 @@
           <w:sz w:val="20"/>
           <w:szCs w:val="20"/>
         </w:rPr>
-        <w:t xml:space="preserve">Python, Java (Spring Boot), JavaScript (Angular, Node, Parse), MATLAB, </w:t>
+        <w:t xml:space="preserve">Python, Java (Spring Boot), JavaScript (Node, Parse), MATLAB, </w:t>
       </w:r>
       <w:r>
         <w:rPr>
@@ -3386,7 +3764,15 @@
           <w:sz w:val="20"/>
           <w:szCs w:val="20"/>
         </w:rPr>
-        <w:t>, C, C++.</w:t>
+        <w:t>.</w:t>
+      </w:r>
+      <w:r>
+        <w:rPr>
+          <w:color w:val="000000"/>
+          <w:sz w:val="20"/>
+          <w:szCs w:val="20"/>
+        </w:rPr>
+        <w:t xml:space="preserve"> </w:t>
       </w:r>
     </w:p>
     <w:p>
@@ -3418,49 +3804,58 @@
           <w:sz w:val="20"/>
           <w:szCs w:val="20"/>
         </w:rPr>
-        <w:t>Basic Knowledge:</w:t>
-      </w:r>
-      <w:r>
-        <w:rPr>
-          <w:rFonts w:ascii="Arial" w:eastAsia="Arial" w:hAnsi="Arial" w:cs="Arial"/>
-          <w:color w:val="000000"/>
-          <w:sz w:val="20"/>
-          <w:szCs w:val="20"/>
-        </w:rPr>
-        <w:t xml:space="preserve"> TensorFlow,</w:t>
-      </w:r>
-      <w:r>
-        <w:rPr>
-          <w:rFonts w:ascii="Arial" w:eastAsia="Arial" w:hAnsi="Arial" w:cs="Arial"/>
-          <w:sz w:val="20"/>
-          <w:szCs w:val="20"/>
-        </w:rPr>
-        <w:t xml:space="preserve"> Oracle PL/SQL, Verilog</w:t>
-      </w:r>
-      <w:r>
-        <w:rPr>
-          <w:rFonts w:ascii="Arial" w:eastAsia="Arial" w:hAnsi="Arial" w:cs="Arial"/>
-          <w:sz w:val="20"/>
-          <w:szCs w:val="20"/>
-        </w:rPr>
-        <w:t>, Bash</w:t>
-      </w:r>
-      <w:r>
-        <w:rPr>
-          <w:rFonts w:ascii="Arial" w:eastAsia="Arial" w:hAnsi="Arial" w:cs="Arial"/>
-          <w:sz w:val="20"/>
-          <w:szCs w:val="20"/>
-        </w:rPr>
-        <w:t>, Jenkins</w:t>
-      </w:r>
-      <w:bookmarkStart w:id="1" w:name="_GoBack"/>
-      <w:bookmarkEnd w:id="1"/>
+        <w:t>Basic</w:t>
+      </w:r>
+      <w:r>
+        <w:rPr>
+          <w:rFonts w:ascii="Arial" w:eastAsia="Arial" w:hAnsi="Arial" w:cs="Arial"/>
+          <w:b/>
+          <w:sz w:val="20"/>
+          <w:szCs w:val="20"/>
+        </w:rPr>
+        <w:t>:</w:t>
+      </w:r>
+      <w:r>
+        <w:rPr>
+          <w:rFonts w:ascii="Arial" w:eastAsia="Arial" w:hAnsi="Arial" w:cs="Arial"/>
+          <w:b/>
+          <w:sz w:val="20"/>
+          <w:szCs w:val="20"/>
+        </w:rPr>
+        <w:t xml:space="preserve"> </w:t>
+      </w:r>
+      <w:r>
+        <w:rPr>
+          <w:rFonts w:ascii="Arial" w:eastAsia="Arial" w:hAnsi="Arial" w:cs="Arial"/>
+          <w:color w:val="000000"/>
+          <w:sz w:val="20"/>
+          <w:szCs w:val="20"/>
+        </w:rPr>
+        <w:t>TensorFlow,</w:t>
+      </w:r>
+      <w:r>
+        <w:rPr>
+          <w:rFonts w:ascii="Arial" w:eastAsia="Arial" w:hAnsi="Arial" w:cs="Arial"/>
+          <w:sz w:val="20"/>
+          <w:szCs w:val="20"/>
+        </w:rPr>
+        <w:t xml:space="preserve"> PL/SQL</w:t>
+      </w:r>
+      <w:r>
+        <w:rPr>
+          <w:rFonts w:ascii="Arial" w:eastAsia="Arial" w:hAnsi="Arial" w:cs="Arial"/>
+          <w:sz w:val="20"/>
+          <w:szCs w:val="20"/>
+        </w:rPr>
+        <w:t>, Verilog, Bash.</w:t>
+      </w:r>
     </w:p>
     <w:sectPr>
       <w:pgSz w:w="11905" w:h="16837"/>
-      <w:pgMar w:top="504" w:right="864" w:bottom="504" w:left="864" w:header="720" w:footer="720" w:gutter="0"/>
+      <w:pgMar w:top="720" w:right="720" w:bottom="720" w:left="720" w:header="720" w:footer="720" w:gutter="0"/>
       <w:pgNumType w:start="1"/>
       <w:cols w:space="708"/>
+      <w:docGrid w:linePitch="326"/>
     </w:sectPr>
   </w:body>
 </w:document>
@@ -4927,6 +5322,29 @@
       <w:szCs w:val="18"/>
     </w:rPr>
   </w:style>
+  <w:style w:type="character" w:styleId="Hyperlink">
+    <w:name w:val="Hyperlink"/>
+    <w:basedOn w:val="DefaultParagraphFont"/>
+    <w:uiPriority w:val="99"/>
+    <w:unhideWhenUsed/>
+    <w:rsid w:val="009A3216"/>
+    <w:rPr>
+      <w:color w:val="0000FF" w:themeColor="hyperlink"/>
+      <w:u w:val="single"/>
+    </w:rPr>
+  </w:style>
+  <w:style w:type="character" w:styleId="UnresolvedMention">
+    <w:name w:val="Unresolved Mention"/>
+    <w:basedOn w:val="DefaultParagraphFont"/>
+    <w:uiPriority w:val="99"/>
+    <w:semiHidden/>
+    <w:unhideWhenUsed/>
+    <w:rsid w:val="009A3216"/>
+    <w:rPr>
+      <w:color w:val="605E5C"/>
+      <w:shd w:val="clear" w:color="auto" w:fill="E1DFDD"/>
+    </w:rPr>
+  </w:style>
 </w:styles>
 </file>
 
@@ -5255,7 +5673,7 @@
 </file>
 
 <file path=customXml/itemProps1.xml><?xml version="1.0" encoding="utf-8"?>
-<ds:datastoreItem xmlns:ds="http://schemas.openxmlformats.org/officeDocument/2006/customXml" ds:itemID="{BC59EC90-AC18-4C0C-84AF-CB731B7F7029}">
+<ds:datastoreItem xmlns:ds="http://schemas.openxmlformats.org/officeDocument/2006/customXml" ds:itemID="{17533F30-ABB9-41A2-B77E-75C6433B1234}">
   <ds:schemaRefs>
     <ds:schemaRef ds:uri="http://schemas.openxmlformats.org/officeDocument/2006/bibliography"/>
   </ds:schemaRefs>

</xml_diff>

<commit_message>
fix education by adding graduation
</commit_message>
<xml_diff>
--- a/resume.docx
+++ b/resume.docx
@@ -243,7 +243,7 @@
           </mc:Choice>
           <mc:Fallback>
             <w:pict>
-              <v:shapetype w14:anchorId="679567D2" id="_x0000_t32" coordsize="21600,21600" o:spt="32" o:oned="t" path="m,l21600,21600e" filled="f">
+              <v:shapetype w14:anchorId="46FED11C" id="_x0000_t32" coordsize="21600,21600" o:spt="32" o:oned="t" path="m,l21600,21600e" filled="f">
                 <v:path arrowok="t" fillok="f" o:connecttype="none"/>
                 <o:lock v:ext="edit" shapetype="t"/>
               </v:shapetype>
@@ -302,7 +302,25 @@
           <w:sz w:val="20"/>
           <w:szCs w:val="20"/>
         </w:rPr>
-        <w:t>Expected Aug 2021</w:t>
+        <w:t xml:space="preserve">Expected </w:t>
+      </w:r>
+      <w:r>
+        <w:rPr>
+          <w:rFonts w:ascii="Arial" w:eastAsia="Arial" w:hAnsi="Arial" w:cs="Arial"/>
+          <w:sz w:val="20"/>
+          <w:szCs w:val="20"/>
+        </w:rPr>
+        <w:t xml:space="preserve">Jun </w:t>
+      </w:r>
+      <w:bookmarkStart w:id="0" w:name="_GoBack"/>
+      <w:bookmarkEnd w:id="0"/>
+      <w:r>
+        <w:rPr>
+          <w:rFonts w:ascii="Arial" w:eastAsia="Arial" w:hAnsi="Arial" w:cs="Arial"/>
+          <w:sz w:val="20"/>
+          <w:szCs w:val="20"/>
+        </w:rPr>
+        <w:t>2021</w:t>
       </w:r>
     </w:p>
     <w:p>
@@ -362,7 +380,7 @@
           <w:sz w:val="20"/>
           <w:szCs w:val="20"/>
         </w:rPr>
-        <w:t xml:space="preserve">Expected Aug </w:t>
+        <w:t xml:space="preserve">Aug </w:t>
       </w:r>
       <w:r>
         <w:rPr>
@@ -525,7 +543,7 @@
           </mc:Choice>
           <mc:Fallback>
             <w:pict>
-              <v:shape w14:anchorId="3FC56A64" id="Düz Ok Bağlayıcısı 4" o:spid="_x0000_s1026" type="#_x0000_t32" style="position:absolute;margin-left:1.15pt;margin-top:19.55pt;width:520.85pt;height:3.6pt;z-index:251658752;visibility:visible;mso-wrap-style:square;mso-width-percent:0;mso-height-percent:0;mso-wrap-distance-left:9pt;mso-wrap-distance-top:-3e-5mm;mso-wrap-distance-right:9pt;mso-wrap-distance-bottom:-3e-5mm;mso-position-horizontal:absolute;mso-position-horizontal-relative:margin;mso-position-vertical:absolute;mso-position-vertical-relative:text;mso-width-percent:0;mso-height-percent:0;mso-width-relative:margin;mso-height-relative:margin" o:gfxdata="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">
+              <v:shape w14:anchorId="00A0DB8F" id="Düz Ok Bağlayıcısı 4" o:spid="_x0000_s1026" type="#_x0000_t32" style="position:absolute;margin-left:1.15pt;margin-top:19.55pt;width:520.85pt;height:3.6pt;z-index:251658752;visibility:visible;mso-wrap-style:square;mso-width-percent:0;mso-height-percent:0;mso-wrap-distance-left:9pt;mso-wrap-distance-top:-3e-5mm;mso-wrap-distance-right:9pt;mso-wrap-distance-bottom:-3e-5mm;mso-position-horizontal:absolute;mso-position-horizontal-relative:margin;mso-position-vertical:absolute;mso-position-vertical-relative:text;mso-width-percent:0;mso-height-percent:0;mso-width-relative:margin;mso-height-relative:margin" o:gfxdata="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">
                 <w10:wrap anchorx="margin"/>
               </v:shape>
             </w:pict>
@@ -898,43 +916,7 @@
           <w:sz w:val="20"/>
           <w:szCs w:val="20"/>
         </w:rPr>
-        <w:t xml:space="preserve"> using this tracker, g</w:t>
-      </w:r>
-      <w:r>
-        <w:rPr>
-          <w:rFonts w:ascii="Arial" w:eastAsia="Arial" w:hAnsi="Arial" w:cs="Arial"/>
-          <w:color w:val="000000"/>
-          <w:sz w:val="20"/>
-          <w:szCs w:val="20"/>
-        </w:rPr>
-        <w:t>ather</w:t>
-      </w:r>
-      <w:r>
-        <w:rPr>
-          <w:rFonts w:ascii="Arial" w:eastAsia="Arial" w:hAnsi="Arial" w:cs="Arial"/>
-          <w:color w:val="000000"/>
-          <w:sz w:val="20"/>
-          <w:szCs w:val="20"/>
-        </w:rPr>
-        <w:t>ing</w:t>
-      </w:r>
-      <w:r>
-        <w:rPr>
-          <w:rFonts w:ascii="Arial" w:eastAsia="Arial" w:hAnsi="Arial" w:cs="Arial"/>
-          <w:color w:val="000000"/>
-          <w:sz w:val="20"/>
-          <w:szCs w:val="20"/>
-        </w:rPr>
-        <w:t xml:space="preserve"> key business insights on user behavior</w:t>
-      </w:r>
-      <w:r>
-        <w:rPr>
-          <w:rFonts w:ascii="Arial" w:eastAsia="Arial" w:hAnsi="Arial" w:cs="Arial"/>
-          <w:color w:val="000000"/>
-          <w:sz w:val="20"/>
-          <w:szCs w:val="20"/>
-        </w:rPr>
-        <w:t>.</w:t>
+        <w:t xml:space="preserve"> using this tracker, gathering key business insights on user behavior.</w:t>
       </w:r>
     </w:p>
     <w:p>
@@ -1639,15 +1621,7 @@
           <w:sz w:val="20"/>
           <w:szCs w:val="20"/>
         </w:rPr>
-        <w:t>as a lead intern</w:t>
-      </w:r>
-      <w:r>
-        <w:rPr>
-          <w:rFonts w:ascii="Arial" w:eastAsia="Arial" w:hAnsi="Arial" w:cs="Arial"/>
-          <w:sz w:val="20"/>
-          <w:szCs w:val="20"/>
-        </w:rPr>
-        <w:t xml:space="preserve"> </w:t>
+        <w:t xml:space="preserve">as a lead intern </w:t>
       </w:r>
       <w:r>
         <w:rPr>
@@ -2014,8 +1988,6 @@
         </w:rPr>
         <w:t>using</w:t>
       </w:r>
-      <w:bookmarkStart w:id="0" w:name="_GoBack"/>
-      <w:bookmarkEnd w:id="0"/>
       <w:r>
         <w:rPr>
           <w:rFonts w:ascii="Arial" w:eastAsia="Arial" w:hAnsi="Arial" w:cs="Arial"/>
@@ -2445,7 +2417,7 @@
           </mc:Choice>
           <mc:Fallback>
             <w:pict>
-              <v:shape w14:anchorId="48F258FB" id="Düz Ok Bağlayıcısı 1" o:spid="_x0000_s1026" type="#_x0000_t32" style="position:absolute;margin-left:0;margin-top:22pt;width:522pt;height:3.6pt;rotation:180;flip:x y;z-index:251660800;visibility:visible;mso-wrap-style:square;mso-width-percent:0;mso-height-percent:0;mso-wrap-distance-left:9pt;mso-wrap-distance-top:-3e-5mm;mso-wrap-distance-right:9pt;mso-wrap-distance-bottom:-3e-5mm;mso-position-horizontal:absolute;mso-position-horizontal-relative:margin;mso-position-vertical:absolute;mso-position-vertical-relative:text;mso-width-percent:0;mso-height-percent:0;mso-width-relative:margin;mso-height-relative:margin" o:gfxdata="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">
+              <v:shape w14:anchorId="2DCDD10F" id="Düz Ok Bağlayıcısı 1" o:spid="_x0000_s1026" type="#_x0000_t32" style="position:absolute;margin-left:0;margin-top:22pt;width:522pt;height:3.6pt;rotation:180;flip:x y;z-index:251660800;visibility:visible;mso-wrap-style:square;mso-width-percent:0;mso-height-percent:0;mso-wrap-distance-left:9pt;mso-wrap-distance-top:-3e-5mm;mso-wrap-distance-right:9pt;mso-wrap-distance-bottom:-3e-5mm;mso-position-horizontal:absolute;mso-position-horizontal-relative:margin;mso-position-vertical:absolute;mso-position-vertical-relative:text;mso-width-percent:0;mso-height-percent:0;mso-width-relative:margin;mso-height-relative:margin" o:gfxdata="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">
                 <w10:wrap anchorx="margin"/>
               </v:shape>
             </w:pict>
@@ -3695,7 +3667,7 @@
           </mc:Choice>
           <mc:Fallback>
             <w:pict>
-              <v:shape w14:anchorId="61367115" id="Düz Ok Bağlayıcısı 3" o:spid="_x0000_s1026" type="#_x0000_t32" style="position:absolute;margin-left:0;margin-top:18.55pt;width:522pt;height:3.6pt;z-index:251656704;visibility:visible;mso-wrap-style:square;mso-width-percent:0;mso-height-percent:0;mso-wrap-distance-left:9pt;mso-wrap-distance-top:-3e-5mm;mso-wrap-distance-right:9pt;mso-wrap-distance-bottom:-3e-5mm;mso-position-horizontal:absolute;mso-position-horizontal-relative:margin;mso-position-vertical:absolute;mso-position-vertical-relative:text;mso-width-percent:0;mso-height-percent:0;mso-width-relative:margin;mso-height-relative:margin" o:gfxdata="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">
+              <v:shape w14:anchorId="15003C20" id="Düz Ok Bağlayıcısı 3" o:spid="_x0000_s1026" type="#_x0000_t32" style="position:absolute;margin-left:0;margin-top:18.55pt;width:522pt;height:3.6pt;z-index:251656704;visibility:visible;mso-wrap-style:square;mso-width-percent:0;mso-height-percent:0;mso-wrap-distance-left:9pt;mso-wrap-distance-top:-3e-5mm;mso-wrap-distance-right:9pt;mso-wrap-distance-bottom:-3e-5mm;mso-position-horizontal:absolute;mso-position-horizontal-relative:margin;mso-position-vertical:absolute;mso-position-vertical-relative:text;mso-width-percent:0;mso-height-percent:0;mso-width-relative:margin;mso-height-relative:margin" o:gfxdata="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">
                 <w10:wrap anchorx="margin"/>
               </v:shape>
             </w:pict>
@@ -5673,7 +5645,7 @@
 </file>
 
 <file path=customXml/itemProps1.xml><?xml version="1.0" encoding="utf-8"?>
-<ds:datastoreItem xmlns:ds="http://schemas.openxmlformats.org/officeDocument/2006/customXml" ds:itemID="{17533F30-ABB9-41A2-B77E-75C6433B1234}">
+<ds:datastoreItem xmlns:ds="http://schemas.openxmlformats.org/officeDocument/2006/customXml" ds:itemID="{4805DB3E-5E09-4819-A773-0EDE26A5E827}">
   <ds:schemaRefs>
     <ds:schemaRef ds:uri="http://schemas.openxmlformats.org/officeDocument/2006/bibliography"/>
   </ds:schemaRefs>

</xml_diff>

<commit_message>
reword Uplift to backend
</commit_message>
<xml_diff>
--- a/resume.docx
+++ b/resume.docx
@@ -243,7 +243,7 @@
           </mc:Choice>
           <mc:Fallback>
             <w:pict>
-              <v:shapetype w14:anchorId="46FED11C" id="_x0000_t32" coordsize="21600,21600" o:spt="32" o:oned="t" path="m,l21600,21600e" filled="f">
+              <v:shapetype w14:anchorId="6E5836AD" id="_x0000_t32" coordsize="21600,21600" o:spt="32" o:oned="t" path="m,l21600,21600e" filled="f">
                 <v:path arrowok="t" fillok="f" o:connecttype="none"/>
                 <o:lock v:ext="edit" shapetype="t"/>
               </v:shapetype>
@@ -312,8 +312,6 @@
         </w:rPr>
         <w:t xml:space="preserve">Jun </w:t>
       </w:r>
-      <w:bookmarkStart w:id="0" w:name="_GoBack"/>
-      <w:bookmarkEnd w:id="0"/>
       <w:r>
         <w:rPr>
           <w:rFonts w:ascii="Arial" w:eastAsia="Arial" w:hAnsi="Arial" w:cs="Arial"/>
@@ -543,7 +541,7 @@
           </mc:Choice>
           <mc:Fallback>
             <w:pict>
-              <v:shape w14:anchorId="00A0DB8F" id="Düz Ok Bağlayıcısı 4" o:spid="_x0000_s1026" type="#_x0000_t32" style="position:absolute;margin-left:1.15pt;margin-top:19.55pt;width:520.85pt;height:3.6pt;z-index:251658752;visibility:visible;mso-wrap-style:square;mso-width-percent:0;mso-height-percent:0;mso-wrap-distance-left:9pt;mso-wrap-distance-top:-3e-5mm;mso-wrap-distance-right:9pt;mso-wrap-distance-bottom:-3e-5mm;mso-position-horizontal:absolute;mso-position-horizontal-relative:margin;mso-position-vertical:absolute;mso-position-vertical-relative:text;mso-width-percent:0;mso-height-percent:0;mso-width-relative:margin;mso-height-relative:margin" o:gfxdata="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">
+              <v:shape w14:anchorId="1F69CD6D" id="Düz Ok Bağlayıcısı 4" o:spid="_x0000_s1026" type="#_x0000_t32" style="position:absolute;margin-left:1.15pt;margin-top:19.55pt;width:520.85pt;height:3.6pt;z-index:251658752;visibility:visible;mso-wrap-style:square;mso-width-percent:0;mso-height-percent:0;mso-wrap-distance-left:9pt;mso-wrap-distance-top:-3e-5mm;mso-wrap-distance-right:9pt;mso-wrap-distance-bottom:-3e-5mm;mso-position-horizontal:absolute;mso-position-horizontal-relative:margin;mso-position-vertical:absolute;mso-position-vertical-relative:text;mso-width-percent:0;mso-height-percent:0;mso-width-relative:margin;mso-height-relative:margin" o:gfxdata="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">
                 <w10:wrap anchorx="margin"/>
               </v:shape>
             </w:pict>
@@ -2141,8 +2139,8 @@
           <w:szCs w:val="20"/>
         </w:rPr>
       </w:pPr>
-      <w:bookmarkStart w:id="1" w:name="_x1xw2kdkkck3" w:colFirst="0" w:colLast="0"/>
-      <w:bookmarkEnd w:id="1"/>
+      <w:bookmarkStart w:id="0" w:name="_x1xw2kdkkck3" w:colFirst="0" w:colLast="0"/>
+      <w:bookmarkEnd w:id="0"/>
       <w:r>
         <w:rPr>
           <w:rFonts w:ascii="Arial" w:eastAsia="Arial" w:hAnsi="Arial" w:cs="Arial"/>
@@ -2417,7 +2415,7 @@
           </mc:Choice>
           <mc:Fallback>
             <w:pict>
-              <v:shape w14:anchorId="2DCDD10F" id="Düz Ok Bağlayıcısı 1" o:spid="_x0000_s1026" type="#_x0000_t32" style="position:absolute;margin-left:0;margin-top:22pt;width:522pt;height:3.6pt;rotation:180;flip:x y;z-index:251660800;visibility:visible;mso-wrap-style:square;mso-width-percent:0;mso-height-percent:0;mso-wrap-distance-left:9pt;mso-wrap-distance-top:-3e-5mm;mso-wrap-distance-right:9pt;mso-wrap-distance-bottom:-3e-5mm;mso-position-horizontal:absolute;mso-position-horizontal-relative:margin;mso-position-vertical:absolute;mso-position-vertical-relative:text;mso-width-percent:0;mso-height-percent:0;mso-width-relative:margin;mso-height-relative:margin" o:gfxdata="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">
+              <v:shape w14:anchorId="36CFE784" id="Düz Ok Bağlayıcısı 1" o:spid="_x0000_s1026" type="#_x0000_t32" style="position:absolute;margin-left:0;margin-top:22pt;width:522pt;height:3.6pt;rotation:180;flip:x y;z-index:251660800;visibility:visible;mso-wrap-style:square;mso-width-percent:0;mso-height-percent:0;mso-wrap-distance-left:9pt;mso-wrap-distance-top:-3e-5mm;mso-wrap-distance-right:9pt;mso-wrap-distance-bottom:-3e-5mm;mso-position-horizontal:absolute;mso-position-horizontal-relative:margin;mso-position-vertical:absolute;mso-position-vertical-relative:text;mso-width-percent:0;mso-height-percent:0;mso-width-relative:margin;mso-height-relative:margin" o:gfxdata="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">
                 <w10:wrap anchorx="margin"/>
               </v:shape>
             </w:pict>
@@ -3082,7 +3080,18 @@
           <w:sz w:val="20"/>
           <w:szCs w:val="20"/>
         </w:rPr>
-        <w:t>training progress and error rates of correlation for finished trainings</w:t>
+        <w:t>train</w:t>
+      </w:r>
+      <w:bookmarkStart w:id="1" w:name="_GoBack"/>
+      <w:bookmarkEnd w:id="1"/>
+      <w:r>
+        <w:rPr>
+          <w:rFonts w:ascii="Arial" w:eastAsia="Arial" w:hAnsi="Arial" w:cs="Arial"/>
+          <w:color w:val="000000"/>
+          <w:sz w:val="20"/>
+          <w:szCs w:val="20"/>
+        </w:rPr>
+        <w:t>ing progress and error rates of correlation for finished trainings</w:t>
       </w:r>
       <w:r>
         <w:rPr>
@@ -3168,7 +3177,23 @@
           <w:sz w:val="20"/>
           <w:szCs w:val="20"/>
         </w:rPr>
-        <w:t>Built social network application</w:t>
+        <w:t xml:space="preserve">Built </w:t>
+      </w:r>
+      <w:r>
+        <w:rPr>
+          <w:rFonts w:ascii="Arial" w:eastAsia="Arial" w:hAnsi="Arial" w:cs="Arial"/>
+          <w:sz w:val="20"/>
+          <w:szCs w:val="20"/>
+        </w:rPr>
+        <w:t xml:space="preserve">backend of </w:t>
+      </w:r>
+      <w:r>
+        <w:rPr>
+          <w:rFonts w:ascii="Arial" w:eastAsia="Arial" w:hAnsi="Arial" w:cs="Arial"/>
+          <w:sz w:val="20"/>
+          <w:szCs w:val="20"/>
+        </w:rPr>
+        <w:t>social network application</w:t>
       </w:r>
       <w:r>
         <w:rPr>
@@ -3667,7 +3692,7 @@
           </mc:Choice>
           <mc:Fallback>
             <w:pict>
-              <v:shape w14:anchorId="15003C20" id="Düz Ok Bağlayıcısı 3" o:spid="_x0000_s1026" type="#_x0000_t32" style="position:absolute;margin-left:0;margin-top:18.55pt;width:522pt;height:3.6pt;z-index:251656704;visibility:visible;mso-wrap-style:square;mso-width-percent:0;mso-height-percent:0;mso-wrap-distance-left:9pt;mso-wrap-distance-top:-3e-5mm;mso-wrap-distance-right:9pt;mso-wrap-distance-bottom:-3e-5mm;mso-position-horizontal:absolute;mso-position-horizontal-relative:margin;mso-position-vertical:absolute;mso-position-vertical-relative:text;mso-width-percent:0;mso-height-percent:0;mso-width-relative:margin;mso-height-relative:margin" o:gfxdata="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">
+              <v:shape w14:anchorId="01DA2AE0" id="Düz Ok Bağlayıcısı 3" o:spid="_x0000_s1026" type="#_x0000_t32" style="position:absolute;margin-left:0;margin-top:18.55pt;width:522pt;height:3.6pt;z-index:251656704;visibility:visible;mso-wrap-style:square;mso-width-percent:0;mso-height-percent:0;mso-wrap-distance-left:9pt;mso-wrap-distance-top:-3e-5mm;mso-wrap-distance-right:9pt;mso-wrap-distance-bottom:-3e-5mm;mso-position-horizontal:absolute;mso-position-horizontal-relative:margin;mso-position-vertical:absolute;mso-position-vertical-relative:text;mso-width-percent:0;mso-height-percent:0;mso-width-relative:margin;mso-height-relative:margin" o:gfxdata="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">
                 <w10:wrap anchorx="margin"/>
               </v:shape>
             </w:pict>
@@ -5645,7 +5670,7 @@
 </file>
 
 <file path=customXml/itemProps1.xml><?xml version="1.0" encoding="utf-8"?>
-<ds:datastoreItem xmlns:ds="http://schemas.openxmlformats.org/officeDocument/2006/customXml" ds:itemID="{4805DB3E-5E09-4819-A773-0EDE26A5E827}">
+<ds:datastoreItem xmlns:ds="http://schemas.openxmlformats.org/officeDocument/2006/customXml" ds:itemID="{EA25C3BB-DC4D-4D1F-AEA6-96BD80325221}">
   <ds:schemaRefs>
     <ds:schemaRef ds:uri="http://schemas.openxmlformats.org/officeDocument/2006/bibliography"/>
   </ds:schemaRefs>

</xml_diff>

<commit_message>
add computer vision to relevant classes
</commit_message>
<xml_diff>
--- a/resume.docx
+++ b/resume.docx
@@ -243,7 +243,7 @@
           </mc:Choice>
           <mc:Fallback>
             <w:pict>
-              <v:shapetype w14:anchorId="6E5836AD" id="_x0000_t32" coordsize="21600,21600" o:spt="32" o:oned="t" path="m,l21600,21600e" filled="f">
+              <v:shapetype w14:anchorId="241A7AD0" id="_x0000_t32" coordsize="21600,21600" o:spt="32" o:oned="t" path="m,l21600,21600e" filled="f">
                 <v:path arrowok="t" fillok="f" o:connecttype="none"/>
                 <o:lock v:ext="edit" shapetype="t"/>
               </v:shapetype>
@@ -320,6 +320,8 @@
         </w:rPr>
         <w:t>2021</w:t>
       </w:r>
+      <w:bookmarkStart w:id="0" w:name="_GoBack"/>
+      <w:bookmarkEnd w:id="0"/>
     </w:p>
     <w:p>
       <w:pPr>
@@ -417,7 +419,39 @@
           <w:sz w:val="20"/>
           <w:szCs w:val="20"/>
         </w:rPr>
-        <w:t xml:space="preserve">: Statistical Machine Learning, </w:t>
+        <w:t xml:space="preserve">: </w:t>
+      </w:r>
+      <w:r>
+        <w:rPr>
+          <w:rFonts w:ascii="Arial" w:eastAsia="Arial" w:hAnsi="Arial" w:cs="Arial"/>
+          <w:sz w:val="20"/>
+          <w:szCs w:val="20"/>
+        </w:rPr>
+        <w:t xml:space="preserve">Computer Vision, </w:t>
+      </w:r>
+      <w:r>
+        <w:rPr>
+          <w:rFonts w:ascii="Arial" w:eastAsia="Arial" w:hAnsi="Arial" w:cs="Arial"/>
+          <w:sz w:val="20"/>
+          <w:szCs w:val="20"/>
+        </w:rPr>
+        <w:t xml:space="preserve">Statistical </w:t>
+      </w:r>
+      <w:r>
+        <w:rPr>
+          <w:rFonts w:ascii="Arial" w:eastAsia="Arial" w:hAnsi="Arial" w:cs="Arial"/>
+          <w:sz w:val="20"/>
+          <w:szCs w:val="20"/>
+        </w:rPr>
+        <w:t>ML</w:t>
+      </w:r>
+      <w:r>
+        <w:rPr>
+          <w:rFonts w:ascii="Arial" w:eastAsia="Arial" w:hAnsi="Arial" w:cs="Arial"/>
+          <w:sz w:val="20"/>
+          <w:szCs w:val="20"/>
+        </w:rPr>
+        <w:t xml:space="preserve">, </w:t>
       </w:r>
       <w:r>
         <w:rPr>
@@ -433,7 +467,23 @@
           <w:sz w:val="20"/>
           <w:szCs w:val="20"/>
         </w:rPr>
-        <w:t>Search Algorithms, Networks, Algorithms &amp; Complexity, Programming Languages, OS, Computer Architecture, Statistics, Discrete Math</w:t>
+        <w:t xml:space="preserve">Search Algorithms, Networks, Algorithms &amp; Complexity, Programming Languages, OS, </w:t>
+      </w:r>
+      <w:r>
+        <w:rPr>
+          <w:rFonts w:ascii="Arial" w:eastAsia="Arial" w:hAnsi="Arial" w:cs="Arial"/>
+          <w:sz w:val="20"/>
+          <w:szCs w:val="20"/>
+        </w:rPr>
+        <w:t xml:space="preserve">Computer </w:t>
+      </w:r>
+      <w:r>
+        <w:rPr>
+          <w:rFonts w:ascii="Arial" w:eastAsia="Arial" w:hAnsi="Arial" w:cs="Arial"/>
+          <w:sz w:val="20"/>
+          <w:szCs w:val="20"/>
+        </w:rPr>
+        <w:t>Architecture, Statistics, Discrete Math</w:t>
       </w:r>
     </w:p>
     <w:p>
@@ -541,7 +591,7 @@
           </mc:Choice>
           <mc:Fallback>
             <w:pict>
-              <v:shape w14:anchorId="1F69CD6D" id="Düz Ok Bağlayıcısı 4" o:spid="_x0000_s1026" type="#_x0000_t32" style="position:absolute;margin-left:1.15pt;margin-top:19.55pt;width:520.85pt;height:3.6pt;z-index:251658752;visibility:visible;mso-wrap-style:square;mso-width-percent:0;mso-height-percent:0;mso-wrap-distance-left:9pt;mso-wrap-distance-top:-3e-5mm;mso-wrap-distance-right:9pt;mso-wrap-distance-bottom:-3e-5mm;mso-position-horizontal:absolute;mso-position-horizontal-relative:margin;mso-position-vertical:absolute;mso-position-vertical-relative:text;mso-width-percent:0;mso-height-percent:0;mso-width-relative:margin;mso-height-relative:margin" o:gfxdata="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">
+              <v:shape w14:anchorId="111AA6F7" id="Düz Ok Bağlayıcısı 4" o:spid="_x0000_s1026" type="#_x0000_t32" style="position:absolute;margin-left:1.15pt;margin-top:19.55pt;width:520.85pt;height:3.6pt;z-index:251658752;visibility:visible;mso-wrap-style:square;mso-width-percent:0;mso-height-percent:0;mso-wrap-distance-left:9pt;mso-wrap-distance-top:-3e-5mm;mso-wrap-distance-right:9pt;mso-wrap-distance-bottom:-3e-5mm;mso-position-horizontal:absolute;mso-position-horizontal-relative:margin;mso-position-vertical:absolute;mso-position-vertical-relative:text;mso-width-percent:0;mso-height-percent:0;mso-width-relative:margin;mso-height-relative:margin" o:gfxdata="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">
                 <w10:wrap anchorx="margin"/>
               </v:shape>
             </w:pict>
@@ -2139,8 +2189,8 @@
           <w:szCs w:val="20"/>
         </w:rPr>
       </w:pPr>
-      <w:bookmarkStart w:id="0" w:name="_x1xw2kdkkck3" w:colFirst="0" w:colLast="0"/>
-      <w:bookmarkEnd w:id="0"/>
+      <w:bookmarkStart w:id="1" w:name="_x1xw2kdkkck3" w:colFirst="0" w:colLast="0"/>
+      <w:bookmarkEnd w:id="1"/>
       <w:r>
         <w:rPr>
           <w:rFonts w:ascii="Arial" w:eastAsia="Arial" w:hAnsi="Arial" w:cs="Arial"/>
@@ -2415,7 +2465,7 @@
           </mc:Choice>
           <mc:Fallback>
             <w:pict>
-              <v:shape w14:anchorId="36CFE784" id="Düz Ok Bağlayıcısı 1" o:spid="_x0000_s1026" type="#_x0000_t32" style="position:absolute;margin-left:0;margin-top:22pt;width:522pt;height:3.6pt;rotation:180;flip:x y;z-index:251660800;visibility:visible;mso-wrap-style:square;mso-width-percent:0;mso-height-percent:0;mso-wrap-distance-left:9pt;mso-wrap-distance-top:-3e-5mm;mso-wrap-distance-right:9pt;mso-wrap-distance-bottom:-3e-5mm;mso-position-horizontal:absolute;mso-position-horizontal-relative:margin;mso-position-vertical:absolute;mso-position-vertical-relative:text;mso-width-percent:0;mso-height-percent:0;mso-width-relative:margin;mso-height-relative:margin" o:gfxdata="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">
+              <v:shape w14:anchorId="0549D3EA" id="Düz Ok Bağlayıcısı 1" o:spid="_x0000_s1026" type="#_x0000_t32" style="position:absolute;margin-left:0;margin-top:22pt;width:522pt;height:3.6pt;rotation:180;flip:x y;z-index:251660800;visibility:visible;mso-wrap-style:square;mso-width-percent:0;mso-height-percent:0;mso-wrap-distance-left:9pt;mso-wrap-distance-top:-3e-5mm;mso-wrap-distance-right:9pt;mso-wrap-distance-bottom:-3e-5mm;mso-position-horizontal:absolute;mso-position-horizontal-relative:margin;mso-position-vertical:absolute;mso-position-vertical-relative:text;mso-width-percent:0;mso-height-percent:0;mso-width-relative:margin;mso-height-relative:margin" o:gfxdata="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">
                 <w10:wrap anchorx="margin"/>
               </v:shape>
             </w:pict>
@@ -3080,18 +3130,7 @@
           <w:sz w:val="20"/>
           <w:szCs w:val="20"/>
         </w:rPr>
-        <w:t>train</w:t>
-      </w:r>
-      <w:bookmarkStart w:id="1" w:name="_GoBack"/>
-      <w:bookmarkEnd w:id="1"/>
-      <w:r>
-        <w:rPr>
-          <w:rFonts w:ascii="Arial" w:eastAsia="Arial" w:hAnsi="Arial" w:cs="Arial"/>
-          <w:color w:val="000000"/>
-          <w:sz w:val="20"/>
-          <w:szCs w:val="20"/>
-        </w:rPr>
-        <w:t>ing progress and error rates of correlation for finished trainings</w:t>
+        <w:t>training progress and error rates of correlation for finished trainings</w:t>
       </w:r>
       <w:r>
         <w:rPr>
@@ -3692,7 +3731,7 @@
           </mc:Choice>
           <mc:Fallback>
             <w:pict>
-              <v:shape w14:anchorId="01DA2AE0" id="Düz Ok Bağlayıcısı 3" o:spid="_x0000_s1026" type="#_x0000_t32" style="position:absolute;margin-left:0;margin-top:18.55pt;width:522pt;height:3.6pt;z-index:251656704;visibility:visible;mso-wrap-style:square;mso-width-percent:0;mso-height-percent:0;mso-wrap-distance-left:9pt;mso-wrap-distance-top:-3e-5mm;mso-wrap-distance-right:9pt;mso-wrap-distance-bottom:-3e-5mm;mso-position-horizontal:absolute;mso-position-horizontal-relative:margin;mso-position-vertical:absolute;mso-position-vertical-relative:text;mso-width-percent:0;mso-height-percent:0;mso-width-relative:margin;mso-height-relative:margin" o:gfxdata="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">
+              <v:shape w14:anchorId="59727E08" id="Düz Ok Bağlayıcısı 3" o:spid="_x0000_s1026" type="#_x0000_t32" style="position:absolute;margin-left:0;margin-top:18.55pt;width:522pt;height:3.6pt;z-index:251656704;visibility:visible;mso-wrap-style:square;mso-width-percent:0;mso-height-percent:0;mso-wrap-distance-left:9pt;mso-wrap-distance-top:-3e-5mm;mso-wrap-distance-right:9pt;mso-wrap-distance-bottom:-3e-5mm;mso-position-horizontal:absolute;mso-position-horizontal-relative:margin;mso-position-vertical:absolute;mso-position-vertical-relative:text;mso-width-percent:0;mso-height-percent:0;mso-width-relative:margin;mso-height-relative:margin" o:gfxdata="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">
                 <w10:wrap anchorx="margin"/>
               </v:shape>
             </w:pict>
@@ -5670,7 +5709,7 @@
 </file>
 
 <file path=customXml/itemProps1.xml><?xml version="1.0" encoding="utf-8"?>
-<ds:datastoreItem xmlns:ds="http://schemas.openxmlformats.org/officeDocument/2006/customXml" ds:itemID="{EA25C3BB-DC4D-4D1F-AEA6-96BD80325221}">
+<ds:datastoreItem xmlns:ds="http://schemas.openxmlformats.org/officeDocument/2006/customXml" ds:itemID="{DE8DF218-C55A-49F3-88A9-43ED986E4D19}">
   <ds:schemaRefs>
     <ds:schemaRef ds:uri="http://schemas.openxmlformats.org/officeDocument/2006/bibliography"/>
   </ds:schemaRefs>

</xml_diff>

<commit_message>
shorten work experiences, make projects personal projects, remove core CS courses, add MS GPA
</commit_message>
<xml_diff>
--- a/resume.docx
+++ b/resume.docx
@@ -243,7 +243,7 @@
           </mc:Choice>
           <mc:Fallback>
             <w:pict>
-              <v:shapetype w14:anchorId="241A7AD0" id="_x0000_t32" coordsize="21600,21600" o:spt="32" o:oned="t" path="m,l21600,21600e" filled="f">
+              <v:shapetype w14:anchorId="5B588A71" id="_x0000_t32" coordsize="21600,21600" o:spt="32" o:oned="t" path="m,l21600,21600e" filled="f">
                 <v:path arrowok="t" fillok="f" o:connecttype="none"/>
                 <o:lock v:ext="edit" shapetype="t"/>
               </v:shapetype>
@@ -299,6 +299,15 @@
       <w:r>
         <w:rPr>
           <w:rFonts w:ascii="Arial" w:eastAsia="Arial" w:hAnsi="Arial" w:cs="Arial"/>
+          <w:iCs/>
+          <w:sz w:val="20"/>
+          <w:szCs w:val="20"/>
+        </w:rPr>
+        <w:t xml:space="preserve">3.85 GPA, </w:t>
+      </w:r>
+      <w:r>
+        <w:rPr>
+          <w:rFonts w:ascii="Arial" w:eastAsia="Arial" w:hAnsi="Arial" w:cs="Arial"/>
           <w:sz w:val="20"/>
           <w:szCs w:val="20"/>
         </w:rPr>
@@ -320,8 +329,6 @@
         </w:rPr>
         <w:t>2021</w:t>
       </w:r>
-      <w:bookmarkStart w:id="0" w:name="_GoBack"/>
-      <w:bookmarkEnd w:id="0"/>
     </w:p>
     <w:p>
       <w:pPr>
@@ -411,7 +418,7 @@
           <w:sz w:val="20"/>
           <w:szCs w:val="20"/>
         </w:rPr>
-        <w:t>Relevant Courses</w:t>
+        <w:t>Courses</w:t>
       </w:r>
       <w:r>
         <w:rPr>
@@ -459,6 +466,14 @@
           <w:sz w:val="20"/>
           <w:szCs w:val="20"/>
         </w:rPr>
+        <w:t xml:space="preserve">NLP in Gender Bias, Statistical Bioinformatics, </w:t>
+      </w:r>
+      <w:r>
+        <w:rPr>
+          <w:rFonts w:ascii="Arial" w:eastAsia="Arial" w:hAnsi="Arial" w:cs="Arial"/>
+          <w:sz w:val="20"/>
+          <w:szCs w:val="20"/>
+        </w:rPr>
         <w:t xml:space="preserve">[Machine] Learnability Theory, </w:t>
       </w:r>
       <w:r>
@@ -467,23 +482,7 @@
           <w:sz w:val="20"/>
           <w:szCs w:val="20"/>
         </w:rPr>
-        <w:t xml:space="preserve">Search Algorithms, Networks, Algorithms &amp; Complexity, Programming Languages, OS, </w:t>
-      </w:r>
-      <w:r>
-        <w:rPr>
-          <w:rFonts w:ascii="Arial" w:eastAsia="Arial" w:hAnsi="Arial" w:cs="Arial"/>
-          <w:sz w:val="20"/>
-          <w:szCs w:val="20"/>
-        </w:rPr>
-        <w:t xml:space="preserve">Computer </w:t>
-      </w:r>
-      <w:r>
-        <w:rPr>
-          <w:rFonts w:ascii="Arial" w:eastAsia="Arial" w:hAnsi="Arial" w:cs="Arial"/>
-          <w:sz w:val="20"/>
-          <w:szCs w:val="20"/>
-        </w:rPr>
-        <w:t>Architecture, Statistics, Discrete Math</w:t>
+        <w:t>Search Algorithms, Networks, Statistics, Discrete Math</w:t>
       </w:r>
     </w:p>
     <w:p>
@@ -591,7 +590,7 @@
           </mc:Choice>
           <mc:Fallback>
             <w:pict>
-              <v:shape w14:anchorId="111AA6F7" id="Düz Ok Bağlayıcısı 4" o:spid="_x0000_s1026" type="#_x0000_t32" style="position:absolute;margin-left:1.15pt;margin-top:19.55pt;width:520.85pt;height:3.6pt;z-index:251658752;visibility:visible;mso-wrap-style:square;mso-width-percent:0;mso-height-percent:0;mso-wrap-distance-left:9pt;mso-wrap-distance-top:-3e-5mm;mso-wrap-distance-right:9pt;mso-wrap-distance-bottom:-3e-5mm;mso-position-horizontal:absolute;mso-position-horizontal-relative:margin;mso-position-vertical:absolute;mso-position-vertical-relative:text;mso-width-percent:0;mso-height-percent:0;mso-width-relative:margin;mso-height-relative:margin" o:gfxdata="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">
+              <v:shape w14:anchorId="33A2D7BF" id="Düz Ok Bağlayıcısı 4" o:spid="_x0000_s1026" type="#_x0000_t32" style="position:absolute;margin-left:1.15pt;margin-top:19.55pt;width:520.85pt;height:3.6pt;z-index:251658752;visibility:visible;mso-wrap-style:square;mso-width-percent:0;mso-height-percent:0;mso-wrap-distance-left:9pt;mso-wrap-distance-top:-3e-5mm;mso-wrap-distance-right:9pt;mso-wrap-distance-bottom:-3e-5mm;mso-position-horizontal:absolute;mso-position-horizontal-relative:margin;mso-position-vertical:absolute;mso-position-vertical-relative:text;mso-width-percent:0;mso-height-percent:0;mso-width-relative:margin;mso-height-relative:margin" o:gfxdata="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">
                 <w10:wrap anchorx="margin"/>
               </v:shape>
             </w:pict>
@@ -811,7 +810,27 @@
           <w:sz w:val="20"/>
           <w:szCs w:val="20"/>
         </w:rPr>
-        <w:t xml:space="preserve"> full-stack </w:t>
+        <w:t xml:space="preserve"> </w:t>
+      </w:r>
+      <w:proofErr w:type="gramStart"/>
+      <w:r>
+        <w:rPr>
+          <w:rFonts w:ascii="Arial" w:eastAsia="Arial" w:hAnsi="Arial" w:cs="Arial"/>
+          <w:color w:val="000000"/>
+          <w:sz w:val="20"/>
+          <w:szCs w:val="20"/>
+        </w:rPr>
+        <w:t>full-stack</w:t>
+      </w:r>
+      <w:proofErr w:type="gramEnd"/>
+      <w:r>
+        <w:rPr>
+          <w:rFonts w:ascii="Arial" w:eastAsia="Arial" w:hAnsi="Arial" w:cs="Arial"/>
+          <w:color w:val="000000"/>
+          <w:sz w:val="20"/>
+          <w:szCs w:val="20"/>
+        </w:rPr>
+        <w:t xml:space="preserve"> </w:t>
       </w:r>
       <w:r>
         <w:rPr>
@@ -1215,7 +1234,16 @@
           <w:sz w:val="20"/>
           <w:szCs w:val="20"/>
         </w:rPr>
-        <w:t>Argon2</w:t>
+        <w:t xml:space="preserve">RSA </w:t>
+      </w:r>
+      <w:r>
+        <w:rPr>
+          <w:rFonts w:ascii="Arial" w:eastAsia="Arial" w:hAnsi="Arial" w:cs="Arial"/>
+          <w:b/>
+          <w:sz w:val="20"/>
+          <w:szCs w:val="20"/>
+        </w:rPr>
+        <w:t>crypt</w:t>
       </w:r>
       <w:r>
         <w:rPr>
@@ -1285,15 +1313,33 @@
           <w:sz w:val="20"/>
           <w:szCs w:val="20"/>
         </w:rPr>
-        <w:t xml:space="preserve"> full-stack product, </w:t>
-      </w:r>
-      <w:r>
-        <w:rPr>
-          <w:rFonts w:ascii="Arial" w:eastAsia="Arial" w:hAnsi="Arial" w:cs="Arial"/>
-          <w:sz w:val="20"/>
-          <w:szCs w:val="20"/>
-        </w:rPr>
-        <w:t xml:space="preserve">Veritas License Auto Sync, using </w:t>
+        <w:t xml:space="preserve"> full-stack </w:t>
+      </w:r>
+      <w:r>
+        <w:rPr>
+          <w:rFonts w:ascii="Arial" w:eastAsia="Arial" w:hAnsi="Arial" w:cs="Arial"/>
+          <w:color w:val="000000"/>
+          <w:sz w:val="20"/>
+          <w:szCs w:val="20"/>
+        </w:rPr>
+        <w:t xml:space="preserve">desktop </w:t>
+      </w:r>
+      <w:r>
+        <w:rPr>
+          <w:rFonts w:ascii="Arial" w:eastAsia="Arial" w:hAnsi="Arial" w:cs="Arial"/>
+          <w:color w:val="000000"/>
+          <w:sz w:val="20"/>
+          <w:szCs w:val="20"/>
+        </w:rPr>
+        <w:t xml:space="preserve">app </w:t>
+      </w:r>
+      <w:r>
+        <w:rPr>
+          <w:rFonts w:ascii="Arial" w:eastAsia="Arial" w:hAnsi="Arial" w:cs="Arial"/>
+          <w:sz w:val="20"/>
+          <w:szCs w:val="20"/>
+        </w:rPr>
+        <w:t xml:space="preserve">using </w:t>
       </w:r>
       <w:r>
         <w:rPr>
@@ -1328,54 +1374,57 @@
           <w:sz w:val="20"/>
           <w:szCs w:val="20"/>
         </w:rPr>
-        <w:t xml:space="preserve"> that auto-renews expiring Veritas product licenses</w:t>
-      </w:r>
-      <w:r>
-        <w:rPr>
-          <w:rFonts w:ascii="Arial" w:eastAsia="Arial" w:hAnsi="Arial" w:cs="Arial"/>
-          <w:sz w:val="20"/>
-          <w:szCs w:val="20"/>
-        </w:rPr>
-        <w:t>,</w:t>
-      </w:r>
-      <w:r>
-        <w:rPr>
-          <w:rFonts w:ascii="Arial" w:eastAsia="Arial" w:hAnsi="Arial" w:cs="Arial"/>
-          <w:color w:val="000000"/>
-          <w:sz w:val="20"/>
-          <w:szCs w:val="20"/>
-        </w:rPr>
         <w:t xml:space="preserve"> </w:t>
       </w:r>
       <w:r>
         <w:rPr>
           <w:rFonts w:ascii="Arial" w:eastAsia="Arial" w:hAnsi="Arial" w:cs="Arial"/>
-          <w:sz w:val="20"/>
-          <w:szCs w:val="20"/>
-        </w:rPr>
-        <w:t>to provide service to</w:t>
-      </w:r>
-      <w:r>
-        <w:rPr>
-          <w:rFonts w:ascii="Arial" w:eastAsia="Arial" w:hAnsi="Arial" w:cs="Arial"/>
-          <w:color w:val="000000"/>
-          <w:sz w:val="20"/>
-          <w:szCs w:val="20"/>
-        </w:rPr>
-        <w:t xml:space="preserve"> 86% of </w:t>
-      </w:r>
-      <w:r>
-        <w:rPr>
-          <w:rFonts w:ascii="Arial" w:eastAsia="Arial" w:hAnsi="Arial" w:cs="Arial"/>
-          <w:sz w:val="20"/>
-          <w:szCs w:val="20"/>
-        </w:rPr>
-        <w:t>Fortune 500 companies</w:t>
-      </w:r>
-      <w:r>
-        <w:rPr>
-          <w:rFonts w:ascii="Arial" w:eastAsia="Arial" w:hAnsi="Arial" w:cs="Arial"/>
-          <w:b/>
+          <w:color w:val="000000"/>
+          <w:sz w:val="20"/>
+          <w:szCs w:val="20"/>
+        </w:rPr>
+        <w:t>to</w:t>
+      </w:r>
+      <w:r>
+        <w:rPr>
+          <w:rFonts w:ascii="Arial" w:eastAsia="Arial" w:hAnsi="Arial" w:cs="Arial"/>
+          <w:color w:val="000000"/>
+          <w:sz w:val="20"/>
+          <w:szCs w:val="20"/>
+        </w:rPr>
+        <w:t xml:space="preserve"> auto-renew </w:t>
+      </w:r>
+      <w:r>
+        <w:rPr>
+          <w:rFonts w:ascii="Arial" w:eastAsia="Arial" w:hAnsi="Arial" w:cs="Arial"/>
+          <w:color w:val="000000"/>
+          <w:sz w:val="20"/>
+          <w:szCs w:val="20"/>
+        </w:rPr>
+        <w:t xml:space="preserve">users’ </w:t>
+      </w:r>
+      <w:r>
+        <w:rPr>
+          <w:rFonts w:ascii="Arial" w:eastAsia="Arial" w:hAnsi="Arial" w:cs="Arial"/>
+          <w:color w:val="000000"/>
+          <w:sz w:val="20"/>
+          <w:szCs w:val="20"/>
+        </w:rPr>
+        <w:t xml:space="preserve">expiring Veritas </w:t>
+      </w:r>
+      <w:r>
+        <w:rPr>
+          <w:rFonts w:ascii="Arial" w:eastAsia="Arial" w:hAnsi="Arial" w:cs="Arial"/>
+          <w:color w:val="000000"/>
+          <w:sz w:val="20"/>
+          <w:szCs w:val="20"/>
+        </w:rPr>
+        <w:t>licenses</w:t>
+      </w:r>
+      <w:r>
+        <w:rPr>
+          <w:rFonts w:ascii="Arial" w:eastAsia="Arial" w:hAnsi="Arial" w:cs="Arial"/>
+          <w:color w:val="000000"/>
           <w:sz w:val="20"/>
           <w:szCs w:val="20"/>
         </w:rPr>
@@ -1482,27 +1531,25 @@
           <w:sz w:val="20"/>
           <w:szCs w:val="20"/>
         </w:rPr>
-        <w:t xml:space="preserve">extracting data such as payment date, tax amount </w:t>
-      </w:r>
-      <w:proofErr w:type="spellStart"/>
-      <w:r>
-        <w:rPr>
-          <w:rFonts w:ascii="Arial" w:eastAsia="Arial" w:hAnsi="Arial" w:cs="Arial"/>
-          <w:color w:val="000000"/>
-          <w:sz w:val="20"/>
-          <w:szCs w:val="20"/>
-        </w:rPr>
-        <w:t>etc</w:t>
-      </w:r>
-      <w:proofErr w:type="spellEnd"/>
-      <w:r>
-        <w:rPr>
-          <w:rFonts w:ascii="Arial" w:eastAsia="Arial" w:hAnsi="Arial" w:cs="Arial"/>
-          <w:color w:val="000000"/>
-          <w:sz w:val="20"/>
-          <w:szCs w:val="20"/>
-        </w:rPr>
-        <w:t>, saving time and money by eliminat</w:t>
+        <w:t>extracting payment date, tax amount etc</w:t>
+      </w:r>
+      <w:r>
+        <w:rPr>
+          <w:rFonts w:ascii="Arial" w:eastAsia="Arial" w:hAnsi="Arial" w:cs="Arial"/>
+          <w:color w:val="000000"/>
+          <w:sz w:val="20"/>
+          <w:szCs w:val="20"/>
+        </w:rPr>
+        <w:t>.</w:t>
+      </w:r>
+      <w:r>
+        <w:rPr>
+          <w:rFonts w:ascii="Arial" w:eastAsia="Arial" w:hAnsi="Arial" w:cs="Arial"/>
+          <w:color w:val="000000"/>
+          <w:sz w:val="20"/>
+          <w:szCs w:val="20"/>
+        </w:rPr>
+        <w:t xml:space="preserve"> saving time by eliminat</w:t>
       </w:r>
       <w:r>
         <w:rPr>
@@ -1524,6 +1571,49 @@
       <w:r>
         <w:rPr>
           <w:rFonts w:ascii="Arial" w:eastAsia="Arial" w:hAnsi="Arial" w:cs="Arial"/>
+          <w:sz w:val="20"/>
+          <w:szCs w:val="20"/>
+        </w:rPr>
+        <w:t xml:space="preserve">, </w:t>
+      </w:r>
+      <w:r>
+        <w:rPr>
+          <w:rFonts w:ascii="Arial" w:eastAsia="Arial" w:hAnsi="Arial" w:cs="Arial"/>
+          <w:color w:val="000000"/>
+          <w:sz w:val="20"/>
+          <w:szCs w:val="20"/>
+        </w:rPr>
+        <w:t xml:space="preserve">providing service to </w:t>
+      </w:r>
+      <w:r>
+        <w:rPr>
+          <w:rFonts w:ascii="Arial" w:eastAsia="Arial" w:hAnsi="Arial" w:cs="Arial"/>
+          <w:color w:val="000000"/>
+          <w:sz w:val="20"/>
+          <w:szCs w:val="20"/>
+        </w:rPr>
+        <w:t xml:space="preserve">86% of </w:t>
+      </w:r>
+      <w:r>
+        <w:rPr>
+          <w:rFonts w:ascii="Arial" w:eastAsia="Arial" w:hAnsi="Arial" w:cs="Arial"/>
+          <w:sz w:val="20"/>
+          <w:szCs w:val="20"/>
+        </w:rPr>
+        <w:t xml:space="preserve">Fortune 500 </w:t>
+      </w:r>
+      <w:r>
+        <w:rPr>
+          <w:rFonts w:ascii="Arial" w:eastAsia="Arial" w:hAnsi="Arial" w:cs="Arial"/>
+          <w:sz w:val="20"/>
+          <w:szCs w:val="20"/>
+        </w:rPr>
+        <w:t>firms</w:t>
+      </w:r>
+      <w:r>
+        <w:rPr>
+          <w:rFonts w:ascii="Arial" w:eastAsia="Arial" w:hAnsi="Arial" w:cs="Arial"/>
+          <w:b/>
           <w:sz w:val="20"/>
           <w:szCs w:val="20"/>
         </w:rPr>
@@ -1863,400 +1953,7 @@
           <w:szCs w:val="20"/>
           <w:highlight w:val="white"/>
         </w:rPr>
-        <w:t>Sickle Cell Detection</w:t>
-      </w:r>
-    </w:p>
-    <w:p>
-      <w:pPr>
-        <w:numPr>
-          <w:ilvl w:val="1"/>
-          <w:numId w:val="6"/>
-        </w:numPr>
-        <w:pBdr>
-          <w:top w:val="nil"/>
-          <w:left w:val="nil"/>
-          <w:bottom w:val="nil"/>
-          <w:right w:val="nil"/>
-          <w:between w:val="nil"/>
-        </w:pBdr>
-        <w:spacing w:line="276" w:lineRule="auto"/>
-        <w:ind w:left="630" w:right="-28" w:hanging="180"/>
-        <w:contextualSpacing/>
-        <w:rPr>
-          <w:color w:val="000000"/>
-          <w:sz w:val="20"/>
-          <w:szCs w:val="20"/>
-          <w:highlight w:val="white"/>
-        </w:rPr>
-      </w:pPr>
-      <w:r>
-        <w:rPr>
-          <w:rFonts w:ascii="Arial" w:eastAsia="Arial" w:hAnsi="Arial" w:cs="Arial"/>
-          <w:sz w:val="20"/>
-          <w:szCs w:val="20"/>
-          <w:highlight w:val="white"/>
-        </w:rPr>
-        <w:t xml:space="preserve">Raised </w:t>
-      </w:r>
-      <w:r>
-        <w:rPr>
-          <w:rFonts w:ascii="Arial" w:eastAsia="Arial" w:hAnsi="Arial" w:cs="Arial"/>
-          <w:color w:val="000000"/>
-          <w:sz w:val="20"/>
-          <w:szCs w:val="20"/>
-          <w:highlight w:val="white"/>
-        </w:rPr>
-        <w:t>sickle cell anemia</w:t>
-      </w:r>
-      <w:r>
-        <w:rPr>
-          <w:rFonts w:ascii="Arial" w:eastAsia="Arial" w:hAnsi="Arial" w:cs="Arial"/>
-          <w:sz w:val="20"/>
-          <w:szCs w:val="20"/>
-          <w:highlight w:val="white"/>
-        </w:rPr>
-        <w:t xml:space="preserve"> detection accuracy </w:t>
-      </w:r>
-      <w:r>
-        <w:rPr>
-          <w:rFonts w:ascii="Arial" w:eastAsia="Arial" w:hAnsi="Arial" w:cs="Arial"/>
-          <w:color w:val="000000"/>
-          <w:sz w:val="20"/>
-          <w:szCs w:val="20"/>
-          <w:highlight w:val="white"/>
-        </w:rPr>
-        <w:t>f</w:t>
-      </w:r>
-      <w:r>
-        <w:rPr>
-          <w:rFonts w:ascii="Arial" w:eastAsia="Arial" w:hAnsi="Arial" w:cs="Arial"/>
-          <w:sz w:val="20"/>
-          <w:szCs w:val="20"/>
-          <w:highlight w:val="white"/>
-        </w:rPr>
-        <w:t>rom portable microscope images from 75% to 92%</w:t>
-      </w:r>
-      <w:r>
-        <w:rPr>
-          <w:rFonts w:ascii="Arial" w:eastAsia="Arial" w:hAnsi="Arial" w:cs="Arial"/>
-          <w:color w:val="000000"/>
-          <w:sz w:val="20"/>
-          <w:szCs w:val="20"/>
-          <w:highlight w:val="white"/>
-        </w:rPr>
-        <w:t xml:space="preserve"> by developing </w:t>
-      </w:r>
-      <w:r>
-        <w:rPr>
-          <w:rFonts w:ascii="Arial" w:eastAsia="Arial" w:hAnsi="Arial" w:cs="Arial"/>
-          <w:b/>
-          <w:color w:val="000000"/>
-          <w:sz w:val="20"/>
-          <w:szCs w:val="20"/>
-          <w:highlight w:val="white"/>
-        </w:rPr>
-        <w:t>MATLAB</w:t>
-      </w:r>
-      <w:r>
-        <w:rPr>
-          <w:rFonts w:ascii="Arial" w:eastAsia="Arial" w:hAnsi="Arial" w:cs="Arial"/>
-          <w:color w:val="000000"/>
-          <w:sz w:val="20"/>
-          <w:szCs w:val="20"/>
-          <w:highlight w:val="white"/>
-        </w:rPr>
-        <w:t xml:space="preserve">-based </w:t>
-      </w:r>
-      <w:r>
-        <w:rPr>
-          <w:rFonts w:ascii="Arial" w:eastAsia="Arial" w:hAnsi="Arial" w:cs="Arial"/>
-          <w:b/>
-          <w:sz w:val="20"/>
-          <w:szCs w:val="20"/>
-          <w:highlight w:val="white"/>
-        </w:rPr>
-        <w:t>m</w:t>
-      </w:r>
-      <w:r>
-        <w:rPr>
-          <w:rFonts w:ascii="Arial" w:eastAsia="Arial" w:hAnsi="Arial" w:cs="Arial"/>
-          <w:b/>
-          <w:sz w:val="20"/>
-          <w:szCs w:val="20"/>
-          <w:highlight w:val="white"/>
-        </w:rPr>
-        <w:t xml:space="preserve">achine </w:t>
-      </w:r>
-      <w:r>
-        <w:rPr>
-          <w:rFonts w:ascii="Arial" w:eastAsia="Arial" w:hAnsi="Arial" w:cs="Arial"/>
-          <w:b/>
-          <w:sz w:val="20"/>
-          <w:szCs w:val="20"/>
-          <w:highlight w:val="white"/>
-        </w:rPr>
-        <w:t>l</w:t>
-      </w:r>
-      <w:r>
-        <w:rPr>
-          <w:rFonts w:ascii="Arial" w:eastAsia="Arial" w:hAnsi="Arial" w:cs="Arial"/>
-          <w:b/>
-          <w:sz w:val="20"/>
-          <w:szCs w:val="20"/>
-          <w:highlight w:val="white"/>
-        </w:rPr>
-        <w:t>earning</w:t>
-      </w:r>
-      <w:r>
-        <w:rPr>
-          <w:rFonts w:ascii="Arial" w:eastAsia="Arial" w:hAnsi="Arial" w:cs="Arial"/>
-          <w:color w:val="000000"/>
-          <w:sz w:val="20"/>
-          <w:szCs w:val="20"/>
-          <w:highlight w:val="white"/>
-        </w:rPr>
-        <w:t xml:space="preserve"> image-analysis software</w:t>
-      </w:r>
-      <w:r>
-        <w:rPr>
-          <w:rFonts w:ascii="Arial" w:eastAsia="Arial" w:hAnsi="Arial" w:cs="Arial"/>
-          <w:sz w:val="20"/>
-          <w:szCs w:val="20"/>
-          <w:highlight w:val="white"/>
-        </w:rPr>
-        <w:t xml:space="preserve"> </w:t>
-      </w:r>
-      <w:r>
-        <w:rPr>
-          <w:rFonts w:ascii="Arial" w:eastAsia="Arial" w:hAnsi="Arial" w:cs="Arial"/>
-          <w:color w:val="000000"/>
-          <w:sz w:val="20"/>
-          <w:szCs w:val="20"/>
-          <w:highlight w:val="white"/>
-        </w:rPr>
-        <w:t>using</w:t>
-      </w:r>
-      <w:r>
-        <w:rPr>
-          <w:rFonts w:ascii="Arial" w:eastAsia="Arial" w:hAnsi="Arial" w:cs="Arial"/>
-          <w:color w:val="000000"/>
-          <w:sz w:val="20"/>
-          <w:szCs w:val="20"/>
-          <w:highlight w:val="white"/>
-        </w:rPr>
-        <w:t xml:space="preserve"> </w:t>
-      </w:r>
-      <w:r>
-        <w:rPr>
-          <w:rFonts w:ascii="Arial" w:eastAsia="Arial" w:hAnsi="Arial" w:cs="Arial"/>
-          <w:color w:val="000000"/>
-          <w:sz w:val="20"/>
-          <w:szCs w:val="20"/>
-          <w:highlight w:val="white"/>
-        </w:rPr>
-        <w:t xml:space="preserve">a </w:t>
-      </w:r>
-      <w:r>
-        <w:rPr>
-          <w:rFonts w:ascii="Arial" w:eastAsia="Arial" w:hAnsi="Arial" w:cs="Arial"/>
-          <w:sz w:val="20"/>
-          <w:szCs w:val="20"/>
-          <w:highlight w:val="white"/>
-        </w:rPr>
-        <w:t>B</w:t>
-      </w:r>
-      <w:r>
-        <w:rPr>
-          <w:rFonts w:ascii="Arial" w:eastAsia="Arial" w:hAnsi="Arial" w:cs="Arial"/>
-          <w:color w:val="000000"/>
-          <w:sz w:val="20"/>
-          <w:szCs w:val="20"/>
-          <w:highlight w:val="white"/>
-        </w:rPr>
-        <w:t xml:space="preserve">oosted </w:t>
-      </w:r>
-      <w:r>
-        <w:rPr>
-          <w:rFonts w:ascii="Arial" w:eastAsia="Arial" w:hAnsi="Arial" w:cs="Arial"/>
-          <w:sz w:val="20"/>
-          <w:szCs w:val="20"/>
-          <w:highlight w:val="white"/>
-        </w:rPr>
-        <w:t>T</w:t>
-      </w:r>
-      <w:r>
-        <w:rPr>
-          <w:rFonts w:ascii="Arial" w:eastAsia="Arial" w:hAnsi="Arial" w:cs="Arial"/>
-          <w:color w:val="000000"/>
-          <w:sz w:val="20"/>
-          <w:szCs w:val="20"/>
-          <w:highlight w:val="white"/>
-        </w:rPr>
-        <w:t>ree</w:t>
-      </w:r>
-      <w:r>
-        <w:rPr>
-          <w:rFonts w:ascii="Arial" w:eastAsia="Arial" w:hAnsi="Arial" w:cs="Arial"/>
-          <w:color w:val="000000"/>
-          <w:sz w:val="20"/>
-          <w:szCs w:val="20"/>
-          <w:highlight w:val="white"/>
-        </w:rPr>
-        <w:t xml:space="preserve"> and</w:t>
-      </w:r>
-      <w:r>
-        <w:rPr>
-          <w:rFonts w:ascii="Arial" w:eastAsia="Arial" w:hAnsi="Arial" w:cs="Arial"/>
-          <w:color w:val="000000"/>
-          <w:sz w:val="20"/>
-          <w:szCs w:val="20"/>
-          <w:highlight w:val="white"/>
-        </w:rPr>
-        <w:t xml:space="preserve"> </w:t>
-      </w:r>
-      <w:r>
-        <w:rPr>
-          <w:rFonts w:ascii="Arial" w:eastAsia="Arial" w:hAnsi="Arial" w:cs="Arial"/>
-          <w:b/>
-          <w:sz w:val="20"/>
-          <w:szCs w:val="20"/>
-          <w:highlight w:val="white"/>
-        </w:rPr>
-        <w:t>n</w:t>
-      </w:r>
-      <w:r>
-        <w:rPr>
-          <w:rFonts w:ascii="Arial" w:eastAsia="Arial" w:hAnsi="Arial" w:cs="Arial"/>
-          <w:b/>
-          <w:color w:val="000000"/>
-          <w:sz w:val="20"/>
-          <w:szCs w:val="20"/>
-          <w:highlight w:val="white"/>
-        </w:rPr>
-        <w:t xml:space="preserve">eural </w:t>
-      </w:r>
-      <w:r>
-        <w:rPr>
-          <w:rFonts w:ascii="Arial" w:eastAsia="Arial" w:hAnsi="Arial" w:cs="Arial"/>
-          <w:b/>
-          <w:sz w:val="20"/>
-          <w:szCs w:val="20"/>
-          <w:highlight w:val="white"/>
-        </w:rPr>
-        <w:t>n</w:t>
-      </w:r>
-      <w:r>
-        <w:rPr>
-          <w:rFonts w:ascii="Arial" w:eastAsia="Arial" w:hAnsi="Arial" w:cs="Arial"/>
-          <w:b/>
-          <w:color w:val="000000"/>
-          <w:sz w:val="20"/>
-          <w:szCs w:val="20"/>
-          <w:highlight w:val="white"/>
-        </w:rPr>
-        <w:t>etwork</w:t>
-      </w:r>
-      <w:r>
-        <w:rPr>
-          <w:rFonts w:ascii="Arial" w:eastAsia="Arial" w:hAnsi="Arial" w:cs="Arial"/>
-          <w:color w:val="000000"/>
-          <w:sz w:val="20"/>
-          <w:szCs w:val="20"/>
-          <w:highlight w:val="white"/>
-        </w:rPr>
-        <w:t>.</w:t>
-      </w:r>
-    </w:p>
-    <w:p>
-      <w:pPr>
-        <w:numPr>
-          <w:ilvl w:val="1"/>
-          <w:numId w:val="6"/>
-        </w:numPr>
-        <w:pBdr>
-          <w:top w:val="nil"/>
-          <w:left w:val="nil"/>
-          <w:bottom w:val="nil"/>
-          <w:right w:val="nil"/>
-          <w:between w:val="nil"/>
-        </w:pBdr>
-        <w:spacing w:line="276" w:lineRule="auto"/>
-        <w:ind w:left="630" w:right="-29" w:hanging="180"/>
-        <w:contextualSpacing/>
-        <w:rPr>
-          <w:color w:val="000000"/>
-          <w:sz w:val="20"/>
-          <w:szCs w:val="20"/>
-        </w:rPr>
-      </w:pPr>
-      <w:bookmarkStart w:id="1" w:name="_x1xw2kdkkck3" w:colFirst="0" w:colLast="0"/>
-      <w:bookmarkEnd w:id="1"/>
-      <w:r>
-        <w:rPr>
-          <w:rFonts w:ascii="Arial" w:eastAsia="Arial" w:hAnsi="Arial" w:cs="Arial"/>
-          <w:sz w:val="20"/>
-          <w:szCs w:val="20"/>
-          <w:highlight w:val="white"/>
-        </w:rPr>
-        <w:t>Reduced diagnosis costs in Sub-Saharan African countries that have &gt;150,000 deaths/year.</w:t>
-      </w:r>
-    </w:p>
-    <w:p>
-      <w:pPr>
-        <w:numPr>
-          <w:ilvl w:val="1"/>
-          <w:numId w:val="6"/>
-        </w:numPr>
-        <w:pBdr>
-          <w:top w:val="nil"/>
-          <w:left w:val="nil"/>
-          <w:bottom w:val="nil"/>
-          <w:right w:val="nil"/>
-          <w:between w:val="nil"/>
-        </w:pBdr>
-        <w:spacing w:line="276" w:lineRule="auto"/>
-        <w:ind w:left="630" w:right="-28" w:hanging="180"/>
-        <w:contextualSpacing/>
-        <w:rPr>
-          <w:color w:val="000000"/>
-          <w:sz w:val="20"/>
-          <w:szCs w:val="20"/>
-        </w:rPr>
-      </w:pPr>
-      <w:r>
-        <w:rPr>
-          <w:rFonts w:ascii="Arial" w:eastAsia="Arial" w:hAnsi="Arial" w:cs="Arial"/>
-          <w:sz w:val="20"/>
-          <w:szCs w:val="20"/>
-          <w:highlight w:val="white"/>
-        </w:rPr>
-        <w:t xml:space="preserve">Received </w:t>
-      </w:r>
-      <w:r>
-        <w:rPr>
-          <w:rFonts w:ascii="Arial" w:eastAsia="Arial" w:hAnsi="Arial" w:cs="Arial"/>
-          <w:i/>
-          <w:sz w:val="20"/>
-          <w:szCs w:val="20"/>
-        </w:rPr>
-        <w:t xml:space="preserve">Best Project Award at Ozcan Research Group </w:t>
-      </w:r>
-      <w:r>
-        <w:rPr>
-          <w:rFonts w:ascii="Arial" w:eastAsia="Arial" w:hAnsi="Arial" w:cs="Arial"/>
-          <w:sz w:val="20"/>
-          <w:szCs w:val="20"/>
-        </w:rPr>
-        <w:t>showcase</w:t>
-      </w:r>
-      <w:r>
-        <w:rPr>
-          <w:rFonts w:ascii="Arial" w:eastAsia="Arial" w:hAnsi="Arial" w:cs="Arial"/>
-          <w:i/>
-          <w:sz w:val="20"/>
-          <w:szCs w:val="20"/>
-        </w:rPr>
-        <w:t>.</w:t>
+        <w:t>Raised sickle cell anemia detection accuracy from portable microscope images from 75% to 92%.</w:t>
       </w:r>
     </w:p>
     <w:p>
@@ -2272,79 +1969,66 @@
           <w:right w:val="nil"/>
           <w:between w:val="nil"/>
         </w:pBdr>
-        <w:spacing w:after="80" w:line="276" w:lineRule="auto"/>
+        <w:spacing w:line="276" w:lineRule="auto"/>
         <w:ind w:right="-28" w:hanging="180"/>
         <w:contextualSpacing/>
         <w:rPr>
           <w:color w:val="000000"/>
           <w:sz w:val="20"/>
           <w:szCs w:val="20"/>
-        </w:rPr>
-      </w:pPr>
-      <w:r>
-        <w:rPr>
-          <w:rFonts w:ascii="Arial" w:eastAsia="Arial" w:hAnsi="Arial" w:cs="Arial"/>
-          <w:sz w:val="20"/>
-          <w:szCs w:val="20"/>
-        </w:rPr>
-        <w:t>Bee Parasite Detection</w:t>
-      </w:r>
-      <w:r>
-        <w:rPr>
-          <w:color w:val="000000"/>
-          <w:sz w:val="20"/>
-          <w:szCs w:val="20"/>
-        </w:rPr>
-        <w:t xml:space="preserve">: </w:t>
-      </w:r>
-      <w:r>
-        <w:rPr>
-          <w:rFonts w:ascii="Arial" w:eastAsia="Arial" w:hAnsi="Arial" w:cs="Arial"/>
-          <w:sz w:val="20"/>
-          <w:szCs w:val="20"/>
-        </w:rPr>
-        <w:t>Collaboratively d</w:t>
-      </w:r>
-      <w:r>
-        <w:rPr>
-          <w:rFonts w:ascii="Arial" w:eastAsia="Arial" w:hAnsi="Arial" w:cs="Arial"/>
-          <w:sz w:val="20"/>
-          <w:szCs w:val="20"/>
-        </w:rPr>
-        <w:t>eveloped</w:t>
-      </w:r>
-      <w:r>
-        <w:rPr>
-          <w:rFonts w:ascii="Arial" w:eastAsia="Arial" w:hAnsi="Arial" w:cs="Arial"/>
-          <w:sz w:val="20"/>
-          <w:szCs w:val="20"/>
-        </w:rPr>
-        <w:t xml:space="preserve"> </w:t>
-      </w:r>
-      <w:r>
-        <w:rPr>
-          <w:rFonts w:ascii="Arial" w:eastAsia="Arial" w:hAnsi="Arial" w:cs="Arial"/>
-          <w:b/>
-          <w:sz w:val="20"/>
-          <w:szCs w:val="20"/>
-        </w:rPr>
-        <w:t>C#</w:t>
-      </w:r>
-      <w:r>
-        <w:rPr>
-          <w:rFonts w:ascii="Arial" w:eastAsia="Arial" w:hAnsi="Arial" w:cs="Arial"/>
-          <w:b/>
-          <w:sz w:val="20"/>
-          <w:szCs w:val="20"/>
-        </w:rPr>
-        <w:t xml:space="preserve">, </w:t>
-      </w:r>
-      <w:r>
-        <w:rPr>
-          <w:rFonts w:ascii="Arial" w:eastAsia="Arial" w:hAnsi="Arial" w:cs="Arial"/>
-          <w:b/>
-          <w:sz w:val="20"/>
-          <w:szCs w:val="20"/>
+          <w:highlight w:val="white"/>
+        </w:rPr>
+      </w:pPr>
+      <w:r>
+        <w:rPr>
+          <w:rFonts w:ascii="Arial" w:eastAsia="Arial" w:hAnsi="Arial" w:cs="Arial"/>
+          <w:sz w:val="20"/>
+          <w:szCs w:val="20"/>
+          <w:highlight w:val="white"/>
+        </w:rPr>
+        <w:t>Reduced diagnosis costs in Sub-Saharan African countries having &gt;150,000 deaths/year.</w:t>
+      </w:r>
+    </w:p>
+    <w:p>
+      <w:pPr>
+        <w:numPr>
+          <w:ilvl w:val="0"/>
+          <w:numId w:val="6"/>
+        </w:numPr>
+        <w:pBdr>
+          <w:top w:val="nil"/>
+          <w:left w:val="nil"/>
+          <w:bottom w:val="nil"/>
+          <w:right w:val="nil"/>
+          <w:between w:val="nil"/>
+        </w:pBdr>
+        <w:spacing w:line="276" w:lineRule="auto"/>
+        <w:ind w:right="-28" w:hanging="180"/>
+        <w:contextualSpacing/>
+        <w:rPr>
+          <w:color w:val="000000"/>
+          <w:sz w:val="20"/>
+          <w:szCs w:val="20"/>
+          <w:highlight w:val="white"/>
+        </w:rPr>
+      </w:pPr>
+      <w:r>
+        <w:rPr>
+          <w:rFonts w:ascii="Arial" w:eastAsia="Arial" w:hAnsi="Arial" w:cs="Arial"/>
+          <w:sz w:val="20"/>
+          <w:szCs w:val="20"/>
+          <w:highlight w:val="white"/>
+        </w:rPr>
+        <w:t xml:space="preserve">Used </w:t>
+      </w:r>
+      <w:r>
+        <w:rPr>
+          <w:rFonts w:ascii="Arial" w:eastAsia="Arial" w:hAnsi="Arial" w:cs="Arial"/>
+          <w:b/>
+          <w:bCs/>
+          <w:sz w:val="20"/>
+          <w:szCs w:val="20"/>
+          <w:highlight w:val="white"/>
         </w:rPr>
         <w:t>MATLAB</w:t>
       </w:r>
@@ -2353,48 +2037,102 @@
           <w:rFonts w:ascii="Arial" w:eastAsia="Arial" w:hAnsi="Arial" w:cs="Arial"/>
           <w:sz w:val="20"/>
           <w:szCs w:val="20"/>
-        </w:rPr>
-        <w:t xml:space="preserve"> app to </w:t>
-      </w:r>
-      <w:r>
-        <w:rPr>
-          <w:rFonts w:ascii="Arial" w:eastAsia="Arial" w:hAnsi="Arial" w:cs="Arial"/>
-          <w:sz w:val="20"/>
-          <w:szCs w:val="20"/>
-        </w:rPr>
-        <w:t>count</w:t>
-      </w:r>
-      <w:r>
-        <w:rPr>
-          <w:rFonts w:ascii="Arial" w:eastAsia="Arial" w:hAnsi="Arial" w:cs="Arial"/>
-          <w:sz w:val="20"/>
-          <w:szCs w:val="20"/>
-        </w:rPr>
-        <w:t xml:space="preserve"> </w:t>
-      </w:r>
-      <w:r>
-        <w:rPr>
-          <w:rFonts w:ascii="Arial" w:eastAsia="Arial" w:hAnsi="Arial" w:cs="Arial"/>
-          <w:sz w:val="20"/>
-          <w:szCs w:val="20"/>
-        </w:rPr>
-        <w:t>parasites</w:t>
-      </w:r>
-      <w:r>
-        <w:rPr>
-          <w:rFonts w:ascii="Arial" w:eastAsia="Arial" w:hAnsi="Arial" w:cs="Arial"/>
-          <w:sz w:val="20"/>
-          <w:szCs w:val="20"/>
-        </w:rPr>
-        <w:t xml:space="preserve"> from microscope images</w:t>
-      </w:r>
-      <w:r>
-        <w:rPr>
-          <w:rFonts w:ascii="Arial" w:eastAsia="Arial" w:hAnsi="Arial" w:cs="Arial"/>
-          <w:sz w:val="20"/>
-          <w:szCs w:val="20"/>
+          <w:highlight w:val="white"/>
+        </w:rPr>
+        <w:t xml:space="preserve">-based </w:t>
+      </w:r>
+      <w:r>
+        <w:rPr>
+          <w:rFonts w:ascii="Arial" w:eastAsia="Arial" w:hAnsi="Arial" w:cs="Arial"/>
+          <w:b/>
+          <w:bCs/>
+          <w:sz w:val="20"/>
+          <w:szCs w:val="20"/>
+          <w:highlight w:val="white"/>
+        </w:rPr>
+        <w:t>machine learning</w:t>
+      </w:r>
+      <w:r>
+        <w:rPr>
+          <w:rFonts w:ascii="Arial" w:eastAsia="Arial" w:hAnsi="Arial" w:cs="Arial"/>
+          <w:sz w:val="20"/>
+          <w:szCs w:val="20"/>
+          <w:highlight w:val="white"/>
+        </w:rPr>
+        <w:t xml:space="preserve"> image analysis using Boosted Tree &amp; </w:t>
+      </w:r>
+      <w:r>
+        <w:rPr>
+          <w:rFonts w:ascii="Arial" w:eastAsia="Arial" w:hAnsi="Arial" w:cs="Arial"/>
+          <w:b/>
+          <w:bCs/>
+          <w:sz w:val="20"/>
+          <w:szCs w:val="20"/>
+          <w:highlight w:val="white"/>
+        </w:rPr>
+        <w:t>neural network</w:t>
+      </w:r>
+      <w:r>
+        <w:rPr>
+          <w:rFonts w:ascii="Arial" w:eastAsia="Arial" w:hAnsi="Arial" w:cs="Arial"/>
+          <w:sz w:val="20"/>
+          <w:szCs w:val="20"/>
+          <w:highlight w:val="white"/>
         </w:rPr>
         <w:t>.</w:t>
+      </w:r>
+    </w:p>
+    <w:p>
+      <w:pPr>
+        <w:numPr>
+          <w:ilvl w:val="0"/>
+          <w:numId w:val="6"/>
+        </w:numPr>
+        <w:pBdr>
+          <w:top w:val="nil"/>
+          <w:left w:val="nil"/>
+          <w:bottom w:val="nil"/>
+          <w:right w:val="nil"/>
+          <w:between w:val="nil"/>
+        </w:pBdr>
+        <w:spacing w:line="276" w:lineRule="auto"/>
+        <w:ind w:right="-28" w:hanging="180"/>
+        <w:contextualSpacing/>
+        <w:rPr>
+          <w:color w:val="000000"/>
+          <w:sz w:val="20"/>
+          <w:szCs w:val="20"/>
+          <w:highlight w:val="white"/>
+        </w:rPr>
+      </w:pPr>
+      <w:r>
+        <w:rPr>
+          <w:rFonts w:ascii="Arial" w:eastAsia="Arial" w:hAnsi="Arial" w:cs="Arial"/>
+          <w:sz w:val="20"/>
+          <w:szCs w:val="20"/>
+          <w:highlight w:val="white"/>
+        </w:rPr>
+        <w:t xml:space="preserve">Received </w:t>
+      </w:r>
+      <w:r>
+        <w:rPr>
+          <w:rFonts w:ascii="Arial" w:eastAsia="Arial" w:hAnsi="Arial" w:cs="Arial"/>
+          <w:i/>
+          <w:iCs/>
+          <w:sz w:val="20"/>
+          <w:szCs w:val="20"/>
+          <w:highlight w:val="white"/>
+        </w:rPr>
+        <w:t xml:space="preserve">Best Project Award at Ozcan Research Group </w:t>
+      </w:r>
+      <w:r>
+        <w:rPr>
+          <w:rFonts w:ascii="Arial" w:eastAsia="Arial" w:hAnsi="Arial" w:cs="Arial"/>
+          <w:sz w:val="20"/>
+          <w:szCs w:val="20"/>
+          <w:highlight w:val="white"/>
+        </w:rPr>
+        <w:t>showcase.</w:t>
       </w:r>
     </w:p>
     <w:p>
@@ -2414,13 +2152,13 @@
         <mc:AlternateContent>
           <mc:Choice Requires="wps">
             <w:drawing>
-              <wp:anchor distT="4294967295" distB="4294967295" distL="114300" distR="114300" simplePos="0" relativeHeight="251660800" behindDoc="0" locked="0" layoutInCell="1" hidden="0" allowOverlap="1" wp14:anchorId="47D1B5E2" wp14:editId="16EBE612">
+              <wp:anchor distT="4294967295" distB="4294967295" distL="114300" distR="114300" simplePos="0" relativeHeight="251660800" behindDoc="0" locked="0" layoutInCell="1" hidden="0" allowOverlap="1" wp14:anchorId="47D1B5E2" wp14:editId="000D2698">
                 <wp:simplePos x="0" y="0"/>
                 <wp:positionH relativeFrom="margin">
-                  <wp:posOffset>0</wp:posOffset>
+                  <wp:posOffset>-167</wp:posOffset>
                 </wp:positionH>
                 <wp:positionV relativeFrom="paragraph">
-                  <wp:posOffset>279717</wp:posOffset>
+                  <wp:posOffset>324486</wp:posOffset>
                 </wp:positionV>
                 <wp:extent cx="6629083" cy="45719"/>
                 <wp:effectExtent l="0" t="0" r="19685" b="31115"/>
@@ -2465,12 +2203,20 @@
           </mc:Choice>
           <mc:Fallback>
             <w:pict>
-              <v:shape w14:anchorId="0549D3EA" id="Düz Ok Bağlayıcısı 1" o:spid="_x0000_s1026" type="#_x0000_t32" style="position:absolute;margin-left:0;margin-top:22pt;width:522pt;height:3.6pt;rotation:180;flip:x y;z-index:251660800;visibility:visible;mso-wrap-style:square;mso-width-percent:0;mso-height-percent:0;mso-wrap-distance-left:9pt;mso-wrap-distance-top:-3e-5mm;mso-wrap-distance-right:9pt;mso-wrap-distance-bottom:-3e-5mm;mso-position-horizontal:absolute;mso-position-horizontal-relative:margin;mso-position-vertical:absolute;mso-position-vertical-relative:text;mso-width-percent:0;mso-height-percent:0;mso-width-relative:margin;mso-height-relative:margin" o:gfxdata="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">
+              <v:shape w14:anchorId="390E1510" id="Düz Ok Bağlayıcısı 1" o:spid="_x0000_s1026" type="#_x0000_t32" style="position:absolute;margin-left:0;margin-top:25.55pt;width:522pt;height:3.6pt;rotation:180;flip:x y;z-index:251660800;visibility:visible;mso-wrap-style:square;mso-width-percent:0;mso-height-percent:0;mso-wrap-distance-left:9pt;mso-wrap-distance-top:-3e-5mm;mso-wrap-distance-right:9pt;mso-wrap-distance-bottom:-3e-5mm;mso-position-horizontal:absolute;mso-position-horizontal-relative:margin;mso-position-vertical:absolute;mso-position-vertical-relative:text;mso-width-percent:0;mso-height-percent:0;mso-width-relative:margin;mso-height-relative:margin" o:gfxdata="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">
                 <w10:wrap anchorx="margin"/>
               </v:shape>
             </w:pict>
           </mc:Fallback>
         </mc:AlternateContent>
+      </w:r>
+      <w:r>
+        <w:rPr>
+          <w:rFonts w:ascii="Arial" w:eastAsia="Arial" w:hAnsi="Arial" w:cs="Arial"/>
+          <w:b/>
+          <w:color w:val="17365D"/>
+        </w:rPr>
+        <w:t xml:space="preserve">PERSONAL </w:t>
       </w:r>
       <w:r>
         <w:rPr>
@@ -3592,7 +3338,18 @@
           <w:sz w:val="20"/>
           <w:szCs w:val="20"/>
         </w:rPr>
-        <w:t>fill the gap of visualization of history in traditional Turkish education system.</w:t>
+        <w:t>fill the gap of visualization of history in traditio</w:t>
+      </w:r>
+      <w:bookmarkStart w:id="0" w:name="_GoBack"/>
+      <w:bookmarkEnd w:id="0"/>
+      <w:r>
+        <w:rPr>
+          <w:rFonts w:ascii="Arial" w:eastAsia="Arial" w:hAnsi="Arial" w:cs="Arial"/>
+          <w:color w:val="000000"/>
+          <w:sz w:val="20"/>
+          <w:szCs w:val="20"/>
+        </w:rPr>
+        <w:t>nal Turkish education system.</w:t>
       </w:r>
     </w:p>
     <w:p>
@@ -3731,7 +3488,7 @@
           </mc:Choice>
           <mc:Fallback>
             <w:pict>
-              <v:shape w14:anchorId="59727E08" id="Düz Ok Bağlayıcısı 3" o:spid="_x0000_s1026" type="#_x0000_t32" style="position:absolute;margin-left:0;margin-top:18.55pt;width:522pt;height:3.6pt;z-index:251656704;visibility:visible;mso-wrap-style:square;mso-width-percent:0;mso-height-percent:0;mso-wrap-distance-left:9pt;mso-wrap-distance-top:-3e-5mm;mso-wrap-distance-right:9pt;mso-wrap-distance-bottom:-3e-5mm;mso-position-horizontal:absolute;mso-position-horizontal-relative:margin;mso-position-vertical:absolute;mso-position-vertical-relative:text;mso-width-percent:0;mso-height-percent:0;mso-width-relative:margin;mso-height-relative:margin" o:gfxdata="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">
+              <v:shape w14:anchorId="0A12584A" id="Düz Ok Bağlayıcısı 3" o:spid="_x0000_s1026" type="#_x0000_t32" style="position:absolute;margin-left:0;margin-top:18.55pt;width:522pt;height:3.6pt;z-index:251656704;visibility:visible;mso-wrap-style:square;mso-width-percent:0;mso-height-percent:0;mso-wrap-distance-left:9pt;mso-wrap-distance-top:-3e-5mm;mso-wrap-distance-right:9pt;mso-wrap-distance-bottom:-3e-5mm;mso-position-horizontal:absolute;mso-position-horizontal-relative:margin;mso-position-vertical:absolute;mso-position-vertical-relative:text;mso-width-percent:0;mso-height-percent:0;mso-width-relative:margin;mso-height-relative:margin" o:gfxdata="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">
                 <w10:wrap anchorx="margin"/>
               </v:shape>
             </w:pict>
@@ -4727,7 +4484,7 @@
     </w:rPrDefault>
     <w:pPrDefault/>
   </w:docDefaults>
-  <w:latentStyles w:defLockedState="0" w:defUIPriority="99" w:defSemiHidden="0" w:defUnhideWhenUsed="0" w:defQFormat="0" w:count="375">
+  <w:latentStyles w:defLockedState="0" w:defUIPriority="99" w:defSemiHidden="0" w:defUnhideWhenUsed="0" w:defQFormat="0" w:count="377">
     <w:lsdException w:name="Normal" w:uiPriority="0" w:qFormat="1"/>
     <w:lsdException w:name="heading 1" w:uiPriority="9" w:qFormat="1"/>
     <w:lsdException w:name="heading 2" w:semiHidden="1" w:uiPriority="9" w:unhideWhenUsed="1" w:qFormat="1"/>
@@ -4833,7 +4590,6 @@
     <w:lsdException w:name="HTML Sample" w:semiHidden="1" w:unhideWhenUsed="1"/>
     <w:lsdException w:name="HTML Typewriter" w:semiHidden="1" w:unhideWhenUsed="1"/>
     <w:lsdException w:name="HTML Variable" w:semiHidden="1" w:unhideWhenUsed="1"/>
-    <w:lsdException w:name="Normal Table" w:semiHidden="1" w:unhideWhenUsed="1"/>
     <w:lsdException w:name="annotation subject" w:semiHidden="1" w:unhideWhenUsed="1"/>
     <w:lsdException w:name="No List" w:semiHidden="1" w:unhideWhenUsed="1"/>
     <w:lsdException w:name="Outline List 1" w:semiHidden="1" w:unhideWhenUsed="1"/>
@@ -4879,11 +4635,9 @@
     <w:lsdException w:name="Table Subtle 1" w:semiHidden="1" w:unhideWhenUsed="1"/>
     <w:lsdException w:name="Table Subtle 2" w:semiHidden="1" w:unhideWhenUsed="1"/>
     <w:lsdException w:name="Table Web 1" w:semiHidden="1" w:unhideWhenUsed="1"/>
-    <w:lsdException w:name="Table Web 2" w:semiHidden="1" w:unhideWhenUsed="1"/>
     <w:lsdException w:name="Table Web 3" w:semiHidden="1" w:unhideWhenUsed="1"/>
     <w:lsdException w:name="Balloon Text" w:semiHidden="1" w:unhideWhenUsed="1"/>
     <w:lsdException w:name="Table Grid" w:uiPriority="39"/>
-    <w:lsdException w:name="Table Theme" w:semiHidden="1" w:unhideWhenUsed="1"/>
     <w:lsdException w:name="Placeholder Text" w:semiHidden="1"/>
     <w:lsdException w:name="No Spacing" w:uiPriority="1" w:qFormat="1"/>
     <w:lsdException w:name="Light Shading" w:uiPriority="60"/>
@@ -5103,6 +4857,8 @@
     <w:lsdException w:name="Smart Hyperlink" w:semiHidden="1" w:unhideWhenUsed="1"/>
     <w:lsdException w:name="Hashtag" w:semiHidden="1" w:unhideWhenUsed="1"/>
     <w:lsdException w:name="Unresolved Mention" w:semiHidden="1" w:unhideWhenUsed="1"/>
+    <w:lsdException w:name="Smart Link" w:semiHidden="1" w:unhideWhenUsed="1"/>
+    <w:lsdException w:name="Smart Link Error" w:semiHidden="1" w:unhideWhenUsed="1"/>
   </w:latentStyles>
   <w:style w:type="paragraph" w:default="1" w:styleId="Normal">
     <w:name w:val="Normal"/>
@@ -5380,6 +5136,17 @@
       <w:color w:val="605E5C"/>
       <w:shd w:val="clear" w:color="auto" w:fill="E1DFDD"/>
     </w:rPr>
+  </w:style>
+  <w:style w:type="paragraph" w:styleId="ListParagraph">
+    <w:name w:val="List Paragraph"/>
+    <w:basedOn w:val="Normal"/>
+    <w:uiPriority w:val="34"/>
+    <w:qFormat/>
+    <w:rsid w:val="00D931C9"/>
+    <w:pPr>
+      <w:ind w:left="720"/>
+      <w:contextualSpacing/>
+    </w:pPr>
   </w:style>
 </w:styles>
 </file>
@@ -5709,7 +5476,7 @@
 </file>
 
 <file path=customXml/itemProps1.xml><?xml version="1.0" encoding="utf-8"?>
-<ds:datastoreItem xmlns:ds="http://schemas.openxmlformats.org/officeDocument/2006/customXml" ds:itemID="{DE8DF218-C55A-49F3-88A9-43ED986E4D19}">
+<ds:datastoreItem xmlns:ds="http://schemas.openxmlformats.org/officeDocument/2006/customXml" ds:itemID="{4E25ED7B-D7AB-4DC7-B552-D977DDC19908}">
   <ds:schemaRefs>
     <ds:schemaRef ds:uri="http://schemas.openxmlformats.org/officeDocument/2006/bibliography"/>
   </ds:schemaRefs>

</xml_diff>

<commit_message>
add /4.0 to GPA bar
</commit_message>
<xml_diff>
--- a/resume.docx
+++ b/resume.docx
@@ -85,7 +85,6 @@
         <w:t xml:space="preserve">— </w:t>
       </w:r>
       <w:hyperlink r:id="rId6">
-        <w:proofErr w:type="spellStart"/>
         <w:r>
           <w:rPr>
             <w:rFonts w:ascii="Arial" w:eastAsia="Arial" w:hAnsi="Arial" w:cs="Arial"/>
@@ -94,9 +93,25 @@
             <w:szCs w:val="19"/>
             <w:u w:val="single"/>
           </w:rPr>
-          <w:t>github</w:t>
+          <w:t>github/dorukkarinca</w:t>
         </w:r>
-        <w:proofErr w:type="spellEnd"/>
+      </w:hyperlink>
+      <w:r>
+        <w:rPr>
+          <w:rFonts w:ascii="Arial" w:eastAsia="Arial" w:hAnsi="Arial" w:cs="Arial"/>
+          <w:sz w:val="19"/>
+          <w:szCs w:val="19"/>
+        </w:rPr>
+        <w:t xml:space="preserve"> </w:t>
+      </w:r>
+      <w:r>
+        <w:rPr>
+          <w:sz w:val="19"/>
+          <w:szCs w:val="19"/>
+        </w:rPr>
+        <w:t xml:space="preserve">— </w:t>
+      </w:r>
+      <w:hyperlink r:id="rId7">
         <w:r>
           <w:rPr>
             <w:rFonts w:ascii="Arial" w:eastAsia="Arial" w:hAnsi="Arial" w:cs="Arial"/>
@@ -105,46 +120,7 @@
             <w:szCs w:val="19"/>
             <w:u w:val="single"/>
           </w:rPr>
-          <w:t>/dorukkarinca</w:t>
-        </w:r>
-      </w:hyperlink>
-      <w:r>
-        <w:rPr>
-          <w:rFonts w:ascii="Arial" w:eastAsia="Arial" w:hAnsi="Arial" w:cs="Arial"/>
-          <w:sz w:val="19"/>
-          <w:szCs w:val="19"/>
-        </w:rPr>
-        <w:t xml:space="preserve"> </w:t>
-      </w:r>
-      <w:r>
-        <w:rPr>
-          <w:sz w:val="19"/>
-          <w:szCs w:val="19"/>
-        </w:rPr>
-        <w:t xml:space="preserve">— </w:t>
-      </w:r>
-      <w:hyperlink r:id="rId7">
-        <w:proofErr w:type="spellStart"/>
-        <w:r>
-          <w:rPr>
-            <w:rFonts w:ascii="Arial" w:eastAsia="Arial" w:hAnsi="Arial" w:cs="Arial"/>
-            <w:color w:val="0000FF"/>
-            <w:sz w:val="19"/>
-            <w:szCs w:val="19"/>
-            <w:u w:val="single"/>
-          </w:rPr>
-          <w:t>linkedin</w:t>
-        </w:r>
-        <w:proofErr w:type="spellEnd"/>
-        <w:r>
-          <w:rPr>
-            <w:rFonts w:ascii="Arial" w:eastAsia="Arial" w:hAnsi="Arial" w:cs="Arial"/>
-            <w:color w:val="0000FF"/>
-            <w:sz w:val="19"/>
-            <w:szCs w:val="19"/>
-            <w:u w:val="single"/>
-          </w:rPr>
-          <w:t>/dorukkarinca</w:t>
+          <w:t>linkedin/dorukkarinca</w:t>
         </w:r>
       </w:hyperlink>
     </w:p>
@@ -243,7 +219,7 @@
           </mc:Choice>
           <mc:Fallback>
             <w:pict>
-              <v:shapetype w14:anchorId="5B588A71" id="_x0000_t32" coordsize="21600,21600" o:spt="32" o:oned="t" path="m,l21600,21600e" filled="f">
+              <v:shapetype w14:anchorId="5157DA13" id="_x0000_t32" coordsize="21600,21600" o:spt="32" o:oned="t" path="m,l21600,21600e" filled="f">
                 <v:path arrowok="t" fillok="f" o:connecttype="none"/>
                 <o:lock v:ext="edit" shapetype="t"/>
               </v:shapetype>
@@ -303,7 +279,27 @@
           <w:sz w:val="20"/>
           <w:szCs w:val="20"/>
         </w:rPr>
-        <w:t xml:space="preserve">3.85 GPA, </w:t>
+        <w:t>3.85</w:t>
+      </w:r>
+      <w:r>
+        <w:rPr>
+          <w:rFonts w:ascii="Arial" w:eastAsia="Arial" w:hAnsi="Arial" w:cs="Arial"/>
+          <w:iCs/>
+          <w:sz w:val="20"/>
+          <w:szCs w:val="20"/>
+        </w:rPr>
+        <w:t>/4.0</w:t>
+      </w:r>
+      <w:bookmarkStart w:id="0" w:name="_GoBack"/>
+      <w:bookmarkEnd w:id="0"/>
+      <w:r>
+        <w:rPr>
+          <w:rFonts w:ascii="Arial" w:eastAsia="Arial" w:hAnsi="Arial" w:cs="Arial"/>
+          <w:iCs/>
+          <w:sz w:val="20"/>
+          <w:szCs w:val="20"/>
+        </w:rPr>
+        <w:t xml:space="preserve"> GPA, </w:t>
       </w:r>
       <w:r>
         <w:rPr>
@@ -590,7 +586,7 @@
           </mc:Choice>
           <mc:Fallback>
             <w:pict>
-              <v:shape w14:anchorId="33A2D7BF" id="Düz Ok Bağlayıcısı 4" o:spid="_x0000_s1026" type="#_x0000_t32" style="position:absolute;margin-left:1.15pt;margin-top:19.55pt;width:520.85pt;height:3.6pt;z-index:251658752;visibility:visible;mso-wrap-style:square;mso-width-percent:0;mso-height-percent:0;mso-wrap-distance-left:9pt;mso-wrap-distance-top:-3e-5mm;mso-wrap-distance-right:9pt;mso-wrap-distance-bottom:-3e-5mm;mso-position-horizontal:absolute;mso-position-horizontal-relative:margin;mso-position-vertical:absolute;mso-position-vertical-relative:text;mso-width-percent:0;mso-height-percent:0;mso-width-relative:margin;mso-height-relative:margin" o:gfxdata="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">
+              <v:shape w14:anchorId="6767180F" id="Düz Ok Bağlayıcısı 4" o:spid="_x0000_s1026" type="#_x0000_t32" style="position:absolute;margin-left:1.15pt;margin-top:19.55pt;width:520.85pt;height:3.6pt;z-index:251658752;visibility:visible;mso-wrap-style:square;mso-width-percent:0;mso-height-percent:0;mso-wrap-distance-left:9pt;mso-wrap-distance-top:-3e-5mm;mso-wrap-distance-right:9pt;mso-wrap-distance-bottom:-3e-5mm;mso-position-horizontal:absolute;mso-position-horizontal-relative:margin;mso-position-vertical:absolute;mso-position-vertical-relative:text;mso-width-percent:0;mso-height-percent:0;mso-width-relative:margin;mso-height-relative:margin" o:gfxdata="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">
                 <w10:wrap anchorx="margin"/>
               </v:shape>
             </w:pict>
@@ -810,27 +806,7 @@
           <w:sz w:val="20"/>
           <w:szCs w:val="20"/>
         </w:rPr>
-        <w:t xml:space="preserve"> </w:t>
-      </w:r>
-      <w:proofErr w:type="gramStart"/>
-      <w:r>
-        <w:rPr>
-          <w:rFonts w:ascii="Arial" w:eastAsia="Arial" w:hAnsi="Arial" w:cs="Arial"/>
-          <w:color w:val="000000"/>
-          <w:sz w:val="20"/>
-          <w:szCs w:val="20"/>
-        </w:rPr>
-        <w:t>full-stack</w:t>
-      </w:r>
-      <w:proofErr w:type="gramEnd"/>
-      <w:r>
-        <w:rPr>
-          <w:rFonts w:ascii="Arial" w:eastAsia="Arial" w:hAnsi="Arial" w:cs="Arial"/>
-          <w:color w:val="000000"/>
-          <w:sz w:val="20"/>
-          <w:szCs w:val="20"/>
-        </w:rPr>
-        <w:t xml:space="preserve"> </w:t>
+        <w:t xml:space="preserve"> full-stack </w:t>
       </w:r>
       <w:r>
         <w:rPr>
@@ -1495,25 +1471,7 @@
           <w:sz w:val="20"/>
           <w:szCs w:val="20"/>
         </w:rPr>
-        <w:t xml:space="preserve"> and </w:t>
-      </w:r>
-      <w:proofErr w:type="spellStart"/>
-      <w:r>
-        <w:rPr>
-          <w:rFonts w:ascii="Arial" w:eastAsia="Arial" w:hAnsi="Arial" w:cs="Arial"/>
-          <w:sz w:val="20"/>
-          <w:szCs w:val="20"/>
-        </w:rPr>
-        <w:t>LingPipe</w:t>
-      </w:r>
-      <w:proofErr w:type="spellEnd"/>
-      <w:r>
-        <w:rPr>
-          <w:rFonts w:ascii="Arial" w:eastAsia="Arial" w:hAnsi="Arial" w:cs="Arial"/>
-          <w:sz w:val="20"/>
-          <w:szCs w:val="20"/>
-        </w:rPr>
-        <w:t xml:space="preserve"> </w:t>
+        <w:t xml:space="preserve"> and LingPipe </w:t>
       </w:r>
       <w:r>
         <w:rPr>
@@ -1700,27 +1658,7 @@
           <w:sz w:val="20"/>
           <w:szCs w:val="20"/>
         </w:rPr>
-        <w:t xml:space="preserve"> like Intel, T-Mobile, and </w:t>
-      </w:r>
-      <w:proofErr w:type="spellStart"/>
-      <w:r>
-        <w:rPr>
-          <w:rFonts w:ascii="Arial" w:eastAsia="Arial" w:hAnsi="Arial" w:cs="Arial"/>
-          <w:color w:val="000000"/>
-          <w:sz w:val="20"/>
-          <w:szCs w:val="20"/>
-        </w:rPr>
-        <w:t>BofA</w:t>
-      </w:r>
-      <w:proofErr w:type="spellEnd"/>
-      <w:r>
-        <w:rPr>
-          <w:rFonts w:ascii="Arial" w:eastAsia="Arial" w:hAnsi="Arial" w:cs="Arial"/>
-          <w:color w:val="000000"/>
-          <w:sz w:val="20"/>
-          <w:szCs w:val="20"/>
-        </w:rPr>
-        <w:t>.</w:t>
+        <w:t xml:space="preserve"> like Intel, T-Mobile, and BofA.</w:t>
       </w:r>
     </w:p>
     <w:p>
@@ -2203,7 +2141,7 @@
           </mc:Choice>
           <mc:Fallback>
             <w:pict>
-              <v:shape w14:anchorId="390E1510" id="Düz Ok Bağlayıcısı 1" o:spid="_x0000_s1026" type="#_x0000_t32" style="position:absolute;margin-left:0;margin-top:25.55pt;width:522pt;height:3.6pt;rotation:180;flip:x y;z-index:251660800;visibility:visible;mso-wrap-style:square;mso-width-percent:0;mso-height-percent:0;mso-wrap-distance-left:9pt;mso-wrap-distance-top:-3e-5mm;mso-wrap-distance-right:9pt;mso-wrap-distance-bottom:-3e-5mm;mso-position-horizontal:absolute;mso-position-horizontal-relative:margin;mso-position-vertical:absolute;mso-position-vertical-relative:text;mso-width-percent:0;mso-height-percent:0;mso-width-relative:margin;mso-height-relative:margin" o:gfxdata="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">
+              <v:shape w14:anchorId="3C6D9487" id="Düz Ok Bağlayıcısı 1" o:spid="_x0000_s1026" type="#_x0000_t32" style="position:absolute;margin-left:0;margin-top:25.55pt;width:522pt;height:3.6pt;rotation:180;flip:x y;z-index:251660800;visibility:visible;mso-wrap-style:square;mso-width-percent:0;mso-height-percent:0;mso-wrap-distance-left:9pt;mso-wrap-distance-top:-3e-5mm;mso-wrap-distance-right:9pt;mso-wrap-distance-bottom:-3e-5mm;mso-position-horizontal:absolute;mso-position-horizontal-relative:margin;mso-position-vertical:absolute;mso-position-vertical-relative:text;mso-width-percent:0;mso-height-percent:0;mso-width-relative:margin;mso-height-relative:margin" o:gfxdata="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">
                 <w10:wrap anchorx="margin"/>
               </v:shape>
             </w:pict>
@@ -2240,45 +2178,14 @@
           <w:szCs w:val="20"/>
         </w:rPr>
       </w:pPr>
-      <w:proofErr w:type="spellStart"/>
-      <w:r>
-        <w:rPr>
-          <w:rFonts w:ascii="Arial" w:eastAsia="Arial" w:hAnsi="Arial" w:cs="Arial"/>
-          <w:b/>
-          <w:sz w:val="20"/>
-          <w:szCs w:val="20"/>
-        </w:rPr>
-        <w:t>Featuretools</w:t>
-      </w:r>
-      <w:proofErr w:type="spellEnd"/>
-      <w:r>
-        <w:rPr>
-          <w:rFonts w:ascii="Arial" w:eastAsia="Arial" w:hAnsi="Arial" w:cs="Arial"/>
-          <w:b/>
-          <w:sz w:val="20"/>
-          <w:szCs w:val="20"/>
-        </w:rPr>
-        <w:t xml:space="preserve"> (</w:t>
-      </w:r>
-      <w:proofErr w:type="spellStart"/>
-      <w:r>
-        <w:rPr>
-          <w:rFonts w:ascii="Arial" w:eastAsia="Arial" w:hAnsi="Arial" w:cs="Arial"/>
-          <w:b/>
-          <w:sz w:val="20"/>
-          <w:szCs w:val="20"/>
-        </w:rPr>
-        <w:t>Github</w:t>
-      </w:r>
-      <w:proofErr w:type="spellEnd"/>
-      <w:r>
-        <w:rPr>
-          <w:rFonts w:ascii="Arial" w:eastAsia="Arial" w:hAnsi="Arial" w:cs="Arial"/>
-          <w:b/>
-          <w:sz w:val="20"/>
-          <w:szCs w:val="20"/>
-        </w:rPr>
-        <w:t xml:space="preserve">: </w:t>
+      <w:r>
+        <w:rPr>
+          <w:rFonts w:ascii="Arial" w:eastAsia="Arial" w:hAnsi="Arial" w:cs="Arial"/>
+          <w:b/>
+          <w:sz w:val="20"/>
+          <w:szCs w:val="20"/>
+        </w:rPr>
+        <w:t xml:space="preserve">Featuretools (Github: </w:t>
       </w:r>
       <w:hyperlink r:id="rId8">
         <w:r>
@@ -2290,45 +2197,8 @@
             <w:szCs w:val="20"/>
             <w:u w:val="single"/>
           </w:rPr>
-          <w:t>github.com/</w:t>
+          <w:t>github.com/FeatureLabs/featuretools</w:t>
         </w:r>
-        <w:proofErr w:type="spellStart"/>
-        <w:r>
-          <w:rPr>
-            <w:rFonts w:ascii="Arial" w:eastAsia="Arial" w:hAnsi="Arial" w:cs="Arial"/>
-            <w:b/>
-            <w:color w:val="0000FF"/>
-            <w:sz w:val="20"/>
-            <w:szCs w:val="20"/>
-            <w:u w:val="single"/>
-          </w:rPr>
-          <w:t>FeatureLabs</w:t>
-        </w:r>
-        <w:proofErr w:type="spellEnd"/>
-        <w:r>
-          <w:rPr>
-            <w:rFonts w:ascii="Arial" w:eastAsia="Arial" w:hAnsi="Arial" w:cs="Arial"/>
-            <w:b/>
-            <w:color w:val="0000FF"/>
-            <w:sz w:val="20"/>
-            <w:szCs w:val="20"/>
-            <w:u w:val="single"/>
-          </w:rPr>
-          <w:t>/</w:t>
-        </w:r>
-        <w:proofErr w:type="spellStart"/>
-        <w:r>
-          <w:rPr>
-            <w:rFonts w:ascii="Arial" w:eastAsia="Arial" w:hAnsi="Arial" w:cs="Arial"/>
-            <w:b/>
-            <w:color w:val="0000FF"/>
-            <w:sz w:val="20"/>
-            <w:szCs w:val="20"/>
-            <w:u w:val="single"/>
-          </w:rPr>
-          <w:t>featuretools</w:t>
-        </w:r>
-        <w:proofErr w:type="spellEnd"/>
       </w:hyperlink>
       <w:r>
         <w:rPr>
@@ -2530,27 +2400,7 @@
           <w:sz w:val="20"/>
           <w:szCs w:val="20"/>
         </w:rPr>
-        <w:t>TensorFlow Column Comparator (</w:t>
-      </w:r>
-      <w:proofErr w:type="spellStart"/>
-      <w:r>
-        <w:rPr>
-          <w:rFonts w:ascii="Arial" w:eastAsia="Arial" w:hAnsi="Arial" w:cs="Arial"/>
-          <w:b/>
-          <w:sz w:val="20"/>
-          <w:szCs w:val="20"/>
-        </w:rPr>
-        <w:t>Github</w:t>
-      </w:r>
-      <w:proofErr w:type="spellEnd"/>
-      <w:r>
-        <w:rPr>
-          <w:rFonts w:ascii="Arial" w:eastAsia="Arial" w:hAnsi="Arial" w:cs="Arial"/>
-          <w:b/>
-          <w:sz w:val="20"/>
-          <w:szCs w:val="20"/>
-        </w:rPr>
-        <w:t xml:space="preserve">: </w:t>
+        <w:t xml:space="preserve">TensorFlow Column Comparator (Github: </w:t>
       </w:r>
       <w:hyperlink r:id="rId9">
         <w:r>
@@ -2562,21 +2412,8 @@
             <w:szCs w:val="20"/>
             <w:u w:val="single"/>
           </w:rPr>
-          <w:t>bit.ly/</w:t>
+          <w:t>bit.ly/tensorflowcc</w:t>
         </w:r>
-        <w:proofErr w:type="spellStart"/>
-        <w:r>
-          <w:rPr>
-            <w:rFonts w:ascii="Arial" w:eastAsia="Arial" w:hAnsi="Arial" w:cs="Arial"/>
-            <w:b/>
-            <w:color w:val="0000FF"/>
-            <w:sz w:val="20"/>
-            <w:szCs w:val="20"/>
-            <w:u w:val="single"/>
-          </w:rPr>
-          <w:t>tensorflowcc</w:t>
-        </w:r>
-        <w:proofErr w:type="spellEnd"/>
       </w:hyperlink>
       <w:r>
         <w:rPr>
@@ -2657,25 +2494,14 @@
         </w:rPr>
         <w:t xml:space="preserve">TensorFlow </w:t>
       </w:r>
-      <w:proofErr w:type="spellStart"/>
-      <w:r>
-        <w:rPr>
-          <w:rFonts w:ascii="Arial" w:eastAsia="Arial" w:hAnsi="Arial" w:cs="Arial"/>
-          <w:color w:val="000000"/>
-          <w:sz w:val="20"/>
-          <w:szCs w:val="20"/>
-        </w:rPr>
-        <w:t>automator</w:t>
-      </w:r>
-      <w:proofErr w:type="spellEnd"/>
-      <w:r>
-        <w:rPr>
-          <w:rFonts w:ascii="Arial" w:eastAsia="Arial" w:hAnsi="Arial" w:cs="Arial"/>
-          <w:color w:val="000000"/>
-          <w:sz w:val="20"/>
-          <w:szCs w:val="20"/>
-        </w:rPr>
-        <w:t xml:space="preserve"> </w:t>
+      <w:r>
+        <w:rPr>
+          <w:rFonts w:ascii="Arial" w:eastAsia="Arial" w:hAnsi="Arial" w:cs="Arial"/>
+          <w:color w:val="000000"/>
+          <w:sz w:val="20"/>
+          <w:szCs w:val="20"/>
+        </w:rPr>
+        <w:t xml:space="preserve">automator </w:t>
       </w:r>
       <w:r>
         <w:rPr>
@@ -3338,18 +3164,7 @@
           <w:sz w:val="20"/>
           <w:szCs w:val="20"/>
         </w:rPr>
-        <w:t>fill the gap of visualization of history in traditio</w:t>
-      </w:r>
-      <w:bookmarkStart w:id="0" w:name="_GoBack"/>
-      <w:bookmarkEnd w:id="0"/>
-      <w:r>
-        <w:rPr>
-          <w:rFonts w:ascii="Arial" w:eastAsia="Arial" w:hAnsi="Arial" w:cs="Arial"/>
-          <w:color w:val="000000"/>
-          <w:sz w:val="20"/>
-          <w:szCs w:val="20"/>
-        </w:rPr>
-        <w:t>nal Turkish education system.</w:t>
+        <w:t>fill the gap of visualization of history in traditional Turkish education system.</w:t>
       </w:r>
     </w:p>
     <w:p>
@@ -3488,7 +3303,7 @@
           </mc:Choice>
           <mc:Fallback>
             <w:pict>
-              <v:shape w14:anchorId="0A12584A" id="Düz Ok Bağlayıcısı 3" o:spid="_x0000_s1026" type="#_x0000_t32" style="position:absolute;margin-left:0;margin-top:18.55pt;width:522pt;height:3.6pt;z-index:251656704;visibility:visible;mso-wrap-style:square;mso-width-percent:0;mso-height-percent:0;mso-wrap-distance-left:9pt;mso-wrap-distance-top:-3e-5mm;mso-wrap-distance-right:9pt;mso-wrap-distance-bottom:-3e-5mm;mso-position-horizontal:absolute;mso-position-horizontal-relative:margin;mso-position-vertical:absolute;mso-position-vertical-relative:text;mso-width-percent:0;mso-height-percent:0;mso-width-relative:margin;mso-height-relative:margin" o:gfxdata="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">
+              <v:shape w14:anchorId="73C2D9DE" id="Düz Ok Bağlayıcısı 3" o:spid="_x0000_s1026" type="#_x0000_t32" style="position:absolute;margin-left:0;margin-top:18.55pt;width:522pt;height:3.6pt;z-index:251656704;visibility:visible;mso-wrap-style:square;mso-width-percent:0;mso-height-percent:0;mso-wrap-distance-left:9pt;mso-wrap-distance-top:-3e-5mm;mso-wrap-distance-right:9pt;mso-wrap-distance-bottom:-3e-5mm;mso-position-horizontal:absolute;mso-position-horizontal-relative:margin;mso-position-vertical:absolute;mso-position-vertical-relative:text;mso-width-percent:0;mso-height-percent:0;mso-width-relative:margin;mso-height-relative:margin" o:gfxdata="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">
                 <w10:wrap anchorx="margin"/>
               </v:shape>
             </w:pict>
@@ -5476,7 +5291,7 @@
 </file>
 
 <file path=customXml/itemProps1.xml><?xml version="1.0" encoding="utf-8"?>
-<ds:datastoreItem xmlns:ds="http://schemas.openxmlformats.org/officeDocument/2006/customXml" ds:itemID="{4E25ED7B-D7AB-4DC7-B552-D977DDC19908}">
+<ds:datastoreItem xmlns:ds="http://schemas.openxmlformats.org/officeDocument/2006/customXml" ds:itemID="{9A5FDBED-CCF3-409C-93BE-A5CFC9AC40A1}">
   <ds:schemaRefs>
     <ds:schemaRef ds:uri="http://schemas.openxmlformats.org/officeDocument/2006/bibliography"/>
   </ds:schemaRefs>

</xml_diff>

<commit_message>
update number of academic articles under ozcan
</commit_message>
<xml_diff>
--- a/resume.docx
+++ b/resume.docx
@@ -1649,7 +1649,45 @@
           <w:szCs w:val="20"/>
           <w:rtl w:val="0"/>
         </w:rPr>
-        <w:t xml:space="preserve">Contributed to 3 academic papers, 3 conference proceedings and 4 oral presentations overall.</w:t>
+        <w:t xml:space="preserve">Contributed to </w:t>
+      </w:r>
+      <w:r>
+        <w:rPr>
+          <w:rFonts w:ascii="Arial" w:cs="Arial" w:eastAsia="Arial" w:hAnsi="Arial"/>
+          <w:sz w:val="20"/>
+          <w:szCs w:val="20"/>
+          <w:rtl w:val="0"/>
+        </w:rPr>
+        <w:t xml:space="preserve">4</w:t>
+      </w:r>
+      <w:r>
+        <w:rPr>
+          <w:rFonts w:ascii="Arial" w:cs="Arial" w:eastAsia="Arial" w:hAnsi="Arial"/>
+          <w:color w:val="000000"/>
+          <w:sz w:val="20"/>
+          <w:szCs w:val="20"/>
+          <w:rtl w:val="0"/>
+        </w:rPr>
+        <w:t xml:space="preserve"> academic papers,</w:t>
+      </w:r>
+      <w:r>
+        <w:rPr>
+          <w:rFonts w:ascii="Arial" w:cs="Arial" w:eastAsia="Arial" w:hAnsi="Arial"/>
+          <w:sz w:val="20"/>
+          <w:szCs w:val="20"/>
+          <w:rtl w:val="0"/>
+        </w:rPr>
+        <w:t xml:space="preserve"> 11</w:t>
+      </w:r>
+      <w:r>
+        <w:rPr>
+          <w:rFonts w:ascii="Arial" w:cs="Arial" w:eastAsia="Arial" w:hAnsi="Arial"/>
+          <w:color w:val="000000"/>
+          <w:sz w:val="20"/>
+          <w:szCs w:val="20"/>
+          <w:rtl w:val="0"/>
+        </w:rPr>
+        <w:t xml:space="preserve"> conference proceedings and 4 oral presentations overall.</w:t>
       </w:r>
       <w:r>
         <w:rPr>
@@ -2707,7 +2745,7 @@
       </w:r>
     </w:p>
     <w:sectPr>
-      <w:pgSz w:h="16837" w:w="11905"/>
+      <w:pgSz w:h="16837" w:w="11905" w:orient="portrait"/>
       <w:pgMar w:bottom="720" w:top="720" w:left="720" w:right="720" w:header="720" w:footer="720"/>
       <w:pgNumType w:start="1"/>
     </w:sectPr>

</xml_diff>